<commit_message>
June 23rd 2017 - Added Steps for the creation of the PADification database in Appendices.
</commit_message>
<xml_diff>
--- a/Docs/SDD/PADification SDD.docx
+++ b/Docs/SDD/PADification SDD.docx
@@ -12,6 +12,7 @@
           <w:docPartUnique/>
         </w:docPartObj>
       </w:sdtPr>
+      <w:sdtEndPr/>
       <w:sdtContent>
         <w:p>
           <w:pPr>
@@ -168,6 +169,7 @@
                                   <w:dataBinding w:prefixMappings="xmlns:ns0='http://schemas.openxmlformats.org/package/2006/metadata/core-properties' xmlns:ns1='http://purl.org/dc/elements/1.1/'" w:xpath="/ns0:coreProperties[1]/ns1:title[1]" w:storeItemID="{6C3C8BC8-F283-45AE-878A-BAB7291924A1}"/>
                                   <w:text/>
                                 </w:sdtPr>
+                                <w:sdtEndPr/>
                                 <w:sdtContent>
                                   <w:p>
                                     <w:pPr>
@@ -245,6 +247,7 @@
                             <w:dataBinding w:prefixMappings="xmlns:ns0='http://schemas.openxmlformats.org/package/2006/metadata/core-properties' xmlns:ns1='http://purl.org/dc/elements/1.1/'" w:xpath="/ns0:coreProperties[1]/ns1:title[1]" w:storeItemID="{6C3C8BC8-F283-45AE-878A-BAB7291924A1}"/>
                             <w:text/>
                           </w:sdtPr>
+                          <w:sdtEndPr/>
                           <w:sdtContent>
                             <w:p>
                               <w:pPr>
@@ -494,7 +497,7 @@
                                     <w:sz w:val="32"/>
                                   </w:rPr>
                                   <w:tab/>
-                                  <w:t>2017-06-21</w:t>
+                                  <w:t>2017-06-23</w:t>
                                 </w:r>
                               </w:p>
                               <w:p>
@@ -517,7 +520,7 @@
                                     <w:sz w:val="32"/>
                                   </w:rPr>
                                   <w:tab/>
-                                  <w:t>0.2</w:t>
+                                  <w:t>0.3</w:t>
                                 </w:r>
                               </w:p>
                             </w:txbxContent>
@@ -576,7 +579,7 @@
                               <w:sz w:val="32"/>
                             </w:rPr>
                             <w:tab/>
-                            <w:t>2017-06-21</w:t>
+                            <w:t>2017-06-23</w:t>
                           </w:r>
                         </w:p>
                         <w:p>
@@ -599,7 +602,7 @@
                               <w:sz w:val="32"/>
                             </w:rPr>
                             <w:tab/>
-                            <w:t>0.2</w:t>
+                            <w:t>0.3</w:t>
                           </w:r>
                         </w:p>
                       </w:txbxContent>
@@ -739,7 +742,7 @@
       <w:pPr>
         <w:pStyle w:val="Prenumbering"/>
       </w:pPr>
-      <w:bookmarkStart w:id="1" w:name="_Toc485817980"/>
+      <w:bookmarkStart w:id="1" w:name="_Toc485976933"/>
       <w:r>
         <w:lastRenderedPageBreak/>
         <w:t>Revision History</w:t>
@@ -1051,13 +1054,102 @@
           </w:p>
         </w:tc>
       </w:tr>
+      <w:tr>
+        <w:trPr>
+          <w:cnfStyle w:val="000000100000" w:firstRow="0" w:lastRow="0" w:firstColumn="0" w:lastColumn="0" w:oddVBand="0" w:evenVBand="0" w:oddHBand="1" w:evenHBand="0" w:firstRowFirstColumn="0" w:firstRowLastColumn="0" w:lastRowFirstColumn="0" w:lastRowLastColumn="0"/>
+          <w:trHeight w:val="176"/>
+        </w:trPr>
+        <w:tc>
+          <w:tcPr>
+            <w:cnfStyle w:val="001000000000" w:firstRow="0" w:lastRow="0" w:firstColumn="1" w:lastColumn="0" w:oddVBand="0" w:evenVBand="0" w:oddHBand="0" w:evenHBand="0" w:firstRowFirstColumn="0" w:firstRowLastColumn="0" w:lastRowFirstColumn="0" w:lastRowLastColumn="0"/>
+            <w:tcW w:w="1080" w:type="dxa"/>
+            <w:vAlign w:val="center"/>
+          </w:tcPr>
+          <w:p>
+            <w:pPr>
+              <w:rPr>
+                <w:sz w:val="16"/>
+              </w:rPr>
+            </w:pPr>
+            <w:r>
+              <w:rPr>
+                <w:sz w:val="16"/>
+              </w:rPr>
+              <w:t>2017-06-23</w:t>
+            </w:r>
+          </w:p>
+        </w:tc>
+        <w:tc>
+          <w:tcPr>
+            <w:tcW w:w="1080" w:type="dxa"/>
+            <w:vAlign w:val="center"/>
+          </w:tcPr>
+          <w:p>
+            <w:pPr>
+              <w:cnfStyle w:val="000000100000" w:firstRow="0" w:lastRow="0" w:firstColumn="0" w:lastColumn="0" w:oddVBand="0" w:evenVBand="0" w:oddHBand="1" w:evenHBand="0" w:firstRowFirstColumn="0" w:firstRowLastColumn="0" w:lastRowFirstColumn="0" w:lastRowLastColumn="0"/>
+              <w:rPr>
+                <w:sz w:val="16"/>
+              </w:rPr>
+            </w:pPr>
+            <w:r>
+              <w:rPr>
+                <w:sz w:val="16"/>
+              </w:rPr>
+              <w:t>Elie Godbout</w:t>
+            </w:r>
+          </w:p>
+        </w:tc>
+        <w:tc>
+          <w:tcPr>
+            <w:tcW w:w="540" w:type="dxa"/>
+            <w:vAlign w:val="center"/>
+          </w:tcPr>
+          <w:p>
+            <w:pPr>
+              <w:jc w:val="center"/>
+              <w:cnfStyle w:val="000000100000" w:firstRow="0" w:lastRow="0" w:firstColumn="0" w:lastColumn="0" w:oddVBand="0" w:evenVBand="0" w:oddHBand="1" w:evenHBand="0" w:firstRowFirstColumn="0" w:firstRowLastColumn="0" w:lastRowFirstColumn="0" w:lastRowLastColumn="0"/>
+              <w:rPr>
+                <w:sz w:val="16"/>
+                <w:lang w:val="en-US"/>
+              </w:rPr>
+            </w:pPr>
+            <w:r>
+              <w:rPr>
+                <w:sz w:val="16"/>
+                <w:lang w:val="en-US"/>
+              </w:rPr>
+              <w:t>0.3</w:t>
+            </w:r>
+          </w:p>
+        </w:tc>
+        <w:tc>
+          <w:tcPr>
+            <w:tcW w:w="6660" w:type="dxa"/>
+            <w:vAlign w:val="center"/>
+          </w:tcPr>
+          <w:p>
+            <w:pPr>
+              <w:cnfStyle w:val="000000100000" w:firstRow="0" w:lastRow="0" w:firstColumn="0" w:lastColumn="0" w:oddVBand="0" w:evenVBand="0" w:oddHBand="1" w:evenHBand="0" w:firstRowFirstColumn="0" w:firstRowLastColumn="0" w:lastRowFirstColumn="0" w:lastRowLastColumn="0"/>
+              <w:rPr>
+                <w:sz w:val="16"/>
+              </w:rPr>
+            </w:pPr>
+            <w:r>
+              <w:rPr>
+                <w:sz w:val="16"/>
+              </w:rPr>
+              <w:t>Added Steps for creation of the PADification database and prerequisites for the process in Appendices.</w:t>
+            </w:r>
+          </w:p>
+        </w:tc>
+      </w:tr>
     </w:tbl>
     <w:p>
       <w:r>
         <w:br w:type="page"/>
       </w:r>
     </w:p>
-    <w:bookmarkStart w:id="2" w:name="_Toc485817981" w:displacedByCustomXml="next"/>
+    <w:bookmarkStart w:id="2" w:name="_Toc485976934" w:displacedByCustomXml="next"/>
     <w:sdt>
       <w:sdtPr>
         <w:rPr>
@@ -1137,7 +1229,7 @@
             </w:rPr>
             <w:fldChar w:fldCharType="separate"/>
           </w:r>
-          <w:hyperlink w:anchor="_Toc485817980" w:history="1">
+          <w:hyperlink w:anchor="_Toc485976933" w:history="1">
             <w:r>
               <w:rPr>
                 <w:rStyle w:val="Hyperlink"/>
@@ -1184,7 +1276,7 @@
                 <w:noProof/>
                 <w:webHidden/>
               </w:rPr>
-              <w:instrText xml:space="preserve"> PAGEREF _Toc485817980 \h </w:instrText>
+              <w:instrText xml:space="preserve"> PAGEREF _Toc485976933 \h </w:instrText>
             </w:r>
             <w:r>
               <w:rPr>
@@ -1233,7 +1325,7 @@
               <w:lang w:eastAsia="en-CA"/>
             </w:rPr>
           </w:pPr>
-          <w:hyperlink w:anchor="_Toc485817981" w:history="1">
+          <w:hyperlink w:anchor="_Toc485976934" w:history="1">
             <w:r>
               <w:rPr>
                 <w:rStyle w:val="Hyperlink"/>
@@ -1280,7 +1372,7 @@
                 <w:noProof/>
                 <w:webHidden/>
               </w:rPr>
-              <w:instrText xml:space="preserve"> PAGEREF _Toc485817981 \h </w:instrText>
+              <w:instrText xml:space="preserve"> PAGEREF _Toc485976934 \h </w:instrText>
             </w:r>
             <w:r>
               <w:rPr>
@@ -1329,7 +1421,7 @@
               <w:lang w:eastAsia="en-CA"/>
             </w:rPr>
           </w:pPr>
-          <w:hyperlink w:anchor="_Toc485817982" w:history="1">
+          <w:hyperlink w:anchor="_Toc485976935" w:history="1">
             <w:r>
               <w:rPr>
                 <w:rStyle w:val="Hyperlink"/>
@@ -1378,7 +1470,7 @@
                 <w:noProof/>
                 <w:webHidden/>
               </w:rPr>
-              <w:instrText xml:space="preserve"> PAGEREF _Toc485817982 \h </w:instrText>
+              <w:instrText xml:space="preserve"> PAGEREF _Toc485976935 \h </w:instrText>
             </w:r>
             <w:r>
               <w:rPr>
@@ -1427,7 +1519,7 @@
               <w:lang w:eastAsia="en-CA"/>
             </w:rPr>
           </w:pPr>
-          <w:hyperlink w:anchor="_Toc485817983" w:history="1">
+          <w:hyperlink w:anchor="_Toc485976936" w:history="1">
             <w:r>
               <w:rPr>
                 <w:rStyle w:val="Hyperlink"/>
@@ -1474,7 +1566,7 @@
                 <w:noProof/>
                 <w:webHidden/>
               </w:rPr>
-              <w:instrText xml:space="preserve"> PAGEREF _Toc485817983 \h </w:instrText>
+              <w:instrText xml:space="preserve"> PAGEREF _Toc485976936 \h </w:instrText>
             </w:r>
             <w:r>
               <w:rPr>
@@ -1523,7 +1615,7 @@
               <w:lang w:eastAsia="en-CA"/>
             </w:rPr>
           </w:pPr>
-          <w:hyperlink w:anchor="_Toc485817984" w:history="1">
+          <w:hyperlink w:anchor="_Toc485976937" w:history="1">
             <w:r>
               <w:rPr>
                 <w:rStyle w:val="Hyperlink"/>
@@ -1570,7 +1662,7 @@
                 <w:noProof/>
                 <w:webHidden/>
               </w:rPr>
-              <w:instrText xml:space="preserve"> PAGEREF _Toc485817984 \h </w:instrText>
+              <w:instrText xml:space="preserve"> PAGEREF _Toc485976937 \h </w:instrText>
             </w:r>
             <w:r>
               <w:rPr>
@@ -1617,7 +1709,7 @@
               <w:lang w:eastAsia="en-CA"/>
             </w:rPr>
           </w:pPr>
-          <w:hyperlink w:anchor="_Toc485817985" w:history="1">
+          <w:hyperlink w:anchor="_Toc485976938" w:history="1">
             <w:r>
               <w:rPr>
                 <w:rStyle w:val="Hyperlink"/>
@@ -1662,7 +1754,7 @@
                 <w:noProof/>
                 <w:webHidden/>
               </w:rPr>
-              <w:instrText xml:space="preserve"> PAGEREF _Toc485817985 \h </w:instrText>
+              <w:instrText xml:space="preserve"> PAGEREF _Toc485976938 \h </w:instrText>
             </w:r>
             <w:r>
               <w:rPr>
@@ -1709,7 +1801,7 @@
               <w:lang w:eastAsia="en-CA"/>
             </w:rPr>
           </w:pPr>
-          <w:hyperlink w:anchor="_Toc485817986" w:history="1">
+          <w:hyperlink w:anchor="_Toc485976939" w:history="1">
             <w:r>
               <w:rPr>
                 <w:rStyle w:val="Hyperlink"/>
@@ -1754,7 +1846,7 @@
                 <w:noProof/>
                 <w:webHidden/>
               </w:rPr>
-              <w:instrText xml:space="preserve"> PAGEREF _Toc485817986 \h </w:instrText>
+              <w:instrText xml:space="preserve"> PAGEREF _Toc485976939 \h </w:instrText>
             </w:r>
             <w:r>
               <w:rPr>
@@ -1802,7 +1894,7 @@
               <w:lang w:eastAsia="en-CA"/>
             </w:rPr>
           </w:pPr>
-          <w:hyperlink w:anchor="_Toc485817987" w:history="1">
+          <w:hyperlink w:anchor="_Toc485976940" w:history="1">
             <w:r>
               <w:rPr>
                 <w:rStyle w:val="Hyperlink"/>
@@ -1848,7 +1940,7 @@
                 <w:noProof/>
                 <w:webHidden/>
               </w:rPr>
-              <w:instrText xml:space="preserve"> PAGEREF _Toc485817987 \h </w:instrText>
+              <w:instrText xml:space="preserve"> PAGEREF _Toc485976940 \h </w:instrText>
             </w:r>
             <w:r>
               <w:rPr>
@@ -1895,7 +1987,7 @@
               <w:lang w:eastAsia="en-CA"/>
             </w:rPr>
           </w:pPr>
-          <w:hyperlink w:anchor="_Toc485817988" w:history="1">
+          <w:hyperlink w:anchor="_Toc485976941" w:history="1">
             <w:r>
               <w:rPr>
                 <w:rStyle w:val="Hyperlink"/>
@@ -1940,7 +2032,7 @@
                 <w:noProof/>
                 <w:webHidden/>
               </w:rPr>
-              <w:instrText xml:space="preserve"> PAGEREF _Toc485817988 \h </w:instrText>
+              <w:instrText xml:space="preserve"> PAGEREF _Toc485976941 \h </w:instrText>
             </w:r>
             <w:r>
               <w:rPr>
@@ -1988,7 +2080,7 @@
               <w:lang w:eastAsia="en-CA"/>
             </w:rPr>
           </w:pPr>
-          <w:hyperlink w:anchor="_Toc485817989" w:history="1">
+          <w:hyperlink w:anchor="_Toc485976942" w:history="1">
             <w:r>
               <w:rPr>
                 <w:rStyle w:val="Hyperlink"/>
@@ -2034,7 +2126,7 @@
                 <w:noProof/>
                 <w:webHidden/>
               </w:rPr>
-              <w:instrText xml:space="preserve"> PAGEREF _Toc485817989 \h </w:instrText>
+              <w:instrText xml:space="preserve"> PAGEREF _Toc485976942 \h </w:instrText>
             </w:r>
             <w:r>
               <w:rPr>
@@ -2081,7 +2173,7 @@
               <w:lang w:eastAsia="en-CA"/>
             </w:rPr>
           </w:pPr>
-          <w:hyperlink w:anchor="_Toc485817990" w:history="1">
+          <w:hyperlink w:anchor="_Toc485976943" w:history="1">
             <w:r>
               <w:rPr>
                 <w:rStyle w:val="Hyperlink"/>
@@ -2126,7 +2218,7 @@
                 <w:noProof/>
                 <w:webHidden/>
               </w:rPr>
-              <w:instrText xml:space="preserve"> PAGEREF _Toc485817990 \h </w:instrText>
+              <w:instrText xml:space="preserve"> PAGEREF _Toc485976943 \h </w:instrText>
             </w:r>
             <w:r>
               <w:rPr>
@@ -2173,7 +2265,7 @@
               <w:lang w:eastAsia="en-CA"/>
             </w:rPr>
           </w:pPr>
-          <w:hyperlink w:anchor="_Toc485817991" w:history="1">
+          <w:hyperlink w:anchor="_Toc485976944" w:history="1">
             <w:r>
               <w:rPr>
                 <w:rStyle w:val="Hyperlink"/>
@@ -2218,7 +2310,7 @@
                 <w:noProof/>
                 <w:webHidden/>
               </w:rPr>
-              <w:instrText xml:space="preserve"> PAGEREF _Toc485817991 \h </w:instrText>
+              <w:instrText xml:space="preserve"> PAGEREF _Toc485976944 \h </w:instrText>
             </w:r>
             <w:r>
               <w:rPr>
@@ -2265,7 +2357,7 @@
               <w:lang w:eastAsia="en-CA"/>
             </w:rPr>
           </w:pPr>
-          <w:hyperlink w:anchor="_Toc485817992" w:history="1">
+          <w:hyperlink w:anchor="_Toc485976945" w:history="1">
             <w:r>
               <w:rPr>
                 <w:rStyle w:val="Hyperlink"/>
@@ -2310,7 +2402,7 @@
                 <w:noProof/>
                 <w:webHidden/>
               </w:rPr>
-              <w:instrText xml:space="preserve"> PAGEREF _Toc485817992 \h </w:instrText>
+              <w:instrText xml:space="preserve"> PAGEREF _Toc485976945 \h </w:instrText>
             </w:r>
             <w:r>
               <w:rPr>
@@ -2358,7 +2450,7 @@
               <w:lang w:eastAsia="en-CA"/>
             </w:rPr>
           </w:pPr>
-          <w:hyperlink w:anchor="_Toc485817993" w:history="1">
+          <w:hyperlink w:anchor="_Toc485976946" w:history="1">
             <w:r>
               <w:rPr>
                 <w:rStyle w:val="Hyperlink"/>
@@ -2404,7 +2496,7 @@
                 <w:noProof/>
                 <w:webHidden/>
               </w:rPr>
-              <w:instrText xml:space="preserve"> PAGEREF _Toc485817993 \h </w:instrText>
+              <w:instrText xml:space="preserve"> PAGEREF _Toc485976946 \h </w:instrText>
             </w:r>
             <w:r>
               <w:rPr>
@@ -2451,7 +2543,7 @@
               <w:lang w:eastAsia="en-CA"/>
             </w:rPr>
           </w:pPr>
-          <w:hyperlink w:anchor="_Toc485817994" w:history="1">
+          <w:hyperlink w:anchor="_Toc485976947" w:history="1">
             <w:r>
               <w:rPr>
                 <w:rStyle w:val="Hyperlink"/>
@@ -2496,7 +2588,7 @@
                 <w:noProof/>
                 <w:webHidden/>
               </w:rPr>
-              <w:instrText xml:space="preserve"> PAGEREF _Toc485817994 \h </w:instrText>
+              <w:instrText xml:space="preserve"> PAGEREF _Toc485976947 \h </w:instrText>
             </w:r>
             <w:r>
               <w:rPr>
@@ -2543,7 +2635,7 @@
               <w:lang w:eastAsia="en-CA"/>
             </w:rPr>
           </w:pPr>
-          <w:hyperlink w:anchor="_Toc485817995" w:history="1">
+          <w:hyperlink w:anchor="_Toc485976948" w:history="1">
             <w:r>
               <w:rPr>
                 <w:rStyle w:val="Hyperlink"/>
@@ -2588,7 +2680,7 @@
                 <w:noProof/>
                 <w:webHidden/>
               </w:rPr>
-              <w:instrText xml:space="preserve"> PAGEREF _Toc485817995 \h </w:instrText>
+              <w:instrText xml:space="preserve"> PAGEREF _Toc485976948 \h </w:instrText>
             </w:r>
             <w:r>
               <w:rPr>
@@ -2635,7 +2727,7 @@
               <w:lang w:eastAsia="en-CA"/>
             </w:rPr>
           </w:pPr>
-          <w:hyperlink w:anchor="_Toc485817996" w:history="1">
+          <w:hyperlink w:anchor="_Toc485976949" w:history="1">
             <w:r>
               <w:rPr>
                 <w:rStyle w:val="Hyperlink"/>
@@ -2680,7 +2772,7 @@
                 <w:noProof/>
                 <w:webHidden/>
               </w:rPr>
-              <w:instrText xml:space="preserve"> PAGEREF _Toc485817996 \h </w:instrText>
+              <w:instrText xml:space="preserve"> PAGEREF _Toc485976949 \h </w:instrText>
             </w:r>
             <w:r>
               <w:rPr>
@@ -2727,7 +2819,7 @@
               <w:lang w:eastAsia="en-CA"/>
             </w:rPr>
           </w:pPr>
-          <w:hyperlink w:anchor="_Toc485817997" w:history="1">
+          <w:hyperlink w:anchor="_Toc485976950" w:history="1">
             <w:r>
               <w:rPr>
                 <w:rStyle w:val="Hyperlink"/>
@@ -2772,7 +2864,7 @@
                 <w:noProof/>
                 <w:webHidden/>
               </w:rPr>
-              <w:instrText xml:space="preserve"> PAGEREF _Toc485817997 \h </w:instrText>
+              <w:instrText xml:space="preserve"> PAGEREF _Toc485976950 \h </w:instrText>
             </w:r>
             <w:r>
               <w:rPr>
@@ -2819,7 +2911,7 @@
               <w:lang w:eastAsia="en-CA"/>
             </w:rPr>
           </w:pPr>
-          <w:hyperlink w:anchor="_Toc485817998" w:history="1">
+          <w:hyperlink w:anchor="_Toc485976951" w:history="1">
             <w:r>
               <w:rPr>
                 <w:rStyle w:val="Hyperlink"/>
@@ -2864,7 +2956,7 @@
                 <w:noProof/>
                 <w:webHidden/>
               </w:rPr>
-              <w:instrText xml:space="preserve"> PAGEREF _Toc485817998 \h </w:instrText>
+              <w:instrText xml:space="preserve"> PAGEREF _Toc485976951 \h </w:instrText>
             </w:r>
             <w:r>
               <w:rPr>
@@ -2911,7 +3003,7 @@
               <w:lang w:eastAsia="en-CA"/>
             </w:rPr>
           </w:pPr>
-          <w:hyperlink w:anchor="_Toc485817999" w:history="1">
+          <w:hyperlink w:anchor="_Toc485976952" w:history="1">
             <w:r>
               <w:rPr>
                 <w:rStyle w:val="Hyperlink"/>
@@ -2956,7 +3048,7 @@
                 <w:noProof/>
                 <w:webHidden/>
               </w:rPr>
-              <w:instrText xml:space="preserve"> PAGEREF _Toc485817999 \h </w:instrText>
+              <w:instrText xml:space="preserve"> PAGEREF _Toc485976952 \h </w:instrText>
             </w:r>
             <w:r>
               <w:rPr>
@@ -3003,7 +3095,7 @@
               <w:lang w:eastAsia="en-CA"/>
             </w:rPr>
           </w:pPr>
-          <w:hyperlink w:anchor="_Toc485818000" w:history="1">
+          <w:hyperlink w:anchor="_Toc485976953" w:history="1">
             <w:r>
               <w:rPr>
                 <w:rStyle w:val="Hyperlink"/>
@@ -3048,7 +3140,7 @@
                 <w:noProof/>
                 <w:webHidden/>
               </w:rPr>
-              <w:instrText xml:space="preserve"> PAGEREF _Toc485818000 \h </w:instrText>
+              <w:instrText xml:space="preserve"> PAGEREF _Toc485976953 \h </w:instrText>
             </w:r>
             <w:r>
               <w:rPr>
@@ -3097,7 +3189,7 @@
               <w:lang w:eastAsia="en-CA"/>
             </w:rPr>
           </w:pPr>
-          <w:hyperlink w:anchor="_Toc485818001" w:history="1">
+          <w:hyperlink w:anchor="_Toc485976954" w:history="1">
             <w:r>
               <w:rPr>
                 <w:rStyle w:val="Hyperlink"/>
@@ -3144,7 +3236,7 @@
                 <w:noProof/>
                 <w:webHidden/>
               </w:rPr>
-              <w:instrText xml:space="preserve"> PAGEREF _Toc485818001 \h </w:instrText>
+              <w:instrText xml:space="preserve"> PAGEREF _Toc485976954 \h </w:instrText>
             </w:r>
             <w:r>
               <w:rPr>
@@ -3191,7 +3283,7 @@
               <w:lang w:eastAsia="en-CA"/>
             </w:rPr>
           </w:pPr>
-          <w:hyperlink w:anchor="_Toc485818002" w:history="1">
+          <w:hyperlink w:anchor="_Toc485976955" w:history="1">
             <w:r>
               <w:rPr>
                 <w:rStyle w:val="Hyperlink"/>
@@ -3236,7 +3328,7 @@
                 <w:noProof/>
                 <w:webHidden/>
               </w:rPr>
-              <w:instrText xml:space="preserve"> PAGEREF _Toc485818002 \h </w:instrText>
+              <w:instrText xml:space="preserve"> PAGEREF _Toc485976955 \h </w:instrText>
             </w:r>
             <w:r>
               <w:rPr>
@@ -3284,7 +3376,7 @@
               <w:lang w:eastAsia="en-CA"/>
             </w:rPr>
           </w:pPr>
-          <w:hyperlink w:anchor="_Toc485818003" w:history="1">
+          <w:hyperlink w:anchor="_Toc485976956" w:history="1">
             <w:r>
               <w:rPr>
                 <w:rStyle w:val="Hyperlink"/>
@@ -3330,7 +3422,7 @@
                 <w:noProof/>
                 <w:webHidden/>
               </w:rPr>
-              <w:instrText xml:space="preserve"> PAGEREF _Toc485818003 \h </w:instrText>
+              <w:instrText xml:space="preserve"> PAGEREF _Toc485976956 \h </w:instrText>
             </w:r>
             <w:r>
               <w:rPr>
@@ -3351,6 +3443,100 @@
                 <w:webHidden/>
               </w:rPr>
               <w:t>6</w:t>
+            </w:r>
+            <w:r>
+              <w:rPr>
+                <w:noProof/>
+                <w:webHidden/>
+              </w:rPr>
+              <w:fldChar w:fldCharType="end"/>
+            </w:r>
+          </w:hyperlink>
+        </w:p>
+        <w:p>
+          <w:pPr>
+            <w:pStyle w:val="TOC3"/>
+            <w:tabs>
+              <w:tab w:val="left" w:pos="1100"/>
+              <w:tab w:val="right" w:leader="dot" w:pos="9350"/>
+            </w:tabs>
+            <w:rPr>
+              <w:rFonts w:eastAsiaTheme="minorEastAsia" w:cstheme="minorBidi"/>
+              <w:i w:val="0"/>
+              <w:iCs w:val="0"/>
+              <w:noProof/>
+              <w:sz w:val="22"/>
+              <w:szCs w:val="22"/>
+              <w:lang w:eastAsia="en-CA"/>
+            </w:rPr>
+          </w:pPr>
+          <w:hyperlink w:anchor="_Toc485976957" w:history="1">
+            <w:r>
+              <w:rPr>
+                <w:rStyle w:val="Hyperlink"/>
+                <w:noProof/>
+              </w:rPr>
+              <w:t>3.1.2</w:t>
+            </w:r>
+            <w:r>
+              <w:rPr>
+                <w:rFonts w:eastAsiaTheme="minorEastAsia" w:cstheme="minorBidi"/>
+                <w:i w:val="0"/>
+                <w:iCs w:val="0"/>
+                <w:noProof/>
+                <w:sz w:val="22"/>
+                <w:szCs w:val="22"/>
+                <w:lang w:eastAsia="en-CA"/>
+              </w:rPr>
+              <w:tab/>
+            </w:r>
+            <w:r>
+              <w:rPr>
+                <w:rStyle w:val="Hyperlink"/>
+                <w:noProof/>
+              </w:rPr>
+              <w:t>Create the Database from .bat files</w:t>
+            </w:r>
+            <w:r>
+              <w:rPr>
+                <w:noProof/>
+                <w:webHidden/>
+              </w:rPr>
+              <w:tab/>
+            </w:r>
+            <w:r>
+              <w:rPr>
+                <w:noProof/>
+                <w:webHidden/>
+              </w:rPr>
+              <w:fldChar w:fldCharType="begin"/>
+            </w:r>
+            <w:r>
+              <w:rPr>
+                <w:noProof/>
+                <w:webHidden/>
+              </w:rPr>
+              <w:instrText xml:space="preserve"> PAGEREF _Toc485976957 \h </w:instrText>
+            </w:r>
+            <w:r>
+              <w:rPr>
+                <w:noProof/>
+                <w:webHidden/>
+              </w:rPr>
+            </w:r>
+            <w:r>
+              <w:rPr>
+                <w:noProof/>
+                <w:webHidden/>
+              </w:rPr>
+              <w:fldChar w:fldCharType="separate"/>
+            </w:r>
+            <w:r>
+              <w:rPr>
+                <w:noProof/>
+                <w:webHidden/>
+              </w:rPr>
+              <w:t>17</w:t>
             </w:r>
             <w:r>
               <w:rPr>
@@ -3391,7 +3577,7 @@
           <w:szCs w:val="56"/>
         </w:rPr>
       </w:pPr>
-      <w:bookmarkStart w:id="3" w:name="_Toc485817982"/>
+      <w:bookmarkStart w:id="3" w:name="_Toc485976935"/>
       <w:r>
         <w:lastRenderedPageBreak/>
         <w:t>List of Images</w:t>
@@ -3422,7 +3608,7 @@
       <w:r>
         <w:fldChar w:fldCharType="separate"/>
       </w:r>
-      <w:hyperlink w:anchor="_Toc485818033" w:history="1">
+      <w:hyperlink w:anchor="_Toc485976958" w:history="1">
         <w:r>
           <w:rPr>
             <w:rStyle w:val="Hyperlink"/>
@@ -3449,7 +3635,7 @@
             <w:noProof/>
             <w:webHidden/>
           </w:rPr>
-          <w:instrText xml:space="preserve"> PAGEREF _Toc485818033 \h </w:instrText>
+          <w:instrText xml:space="preserve"> PAGEREF _Toc485976958 \h </w:instrText>
         </w:r>
         <w:r>
           <w:rPr>
@@ -3495,7 +3681,7 @@
           <w:lang w:eastAsia="en-CA"/>
         </w:rPr>
       </w:pPr>
-      <w:hyperlink w:anchor="_Toc485818034" w:history="1">
+      <w:hyperlink w:anchor="_Toc485976959" w:history="1">
         <w:r>
           <w:rPr>
             <w:rStyle w:val="Hyperlink"/>
@@ -3522,7 +3708,7 @@
             <w:noProof/>
             <w:webHidden/>
           </w:rPr>
-          <w:instrText xml:space="preserve"> PAGEREF _Toc485818034 \h </w:instrText>
+          <w:instrText xml:space="preserve"> PAGEREF _Toc485976959 \h </w:instrText>
         </w:r>
         <w:r>
           <w:rPr>
@@ -3568,7 +3754,7 @@
           <w:lang w:eastAsia="en-CA"/>
         </w:rPr>
       </w:pPr>
-      <w:hyperlink w:anchor="_Toc485818035" w:history="1">
+      <w:hyperlink w:anchor="_Toc485976960" w:history="1">
         <w:r>
           <w:rPr>
             <w:rStyle w:val="Hyperlink"/>
@@ -3595,7 +3781,7 @@
             <w:noProof/>
             <w:webHidden/>
           </w:rPr>
-          <w:instrText xml:space="preserve"> PAGEREF _Toc485818035 \h </w:instrText>
+          <w:instrText xml:space="preserve"> PAGEREF _Toc485976960 \h </w:instrText>
         </w:r>
         <w:r>
           <w:rPr>
@@ -3641,7 +3827,7 @@
           <w:lang w:eastAsia="en-CA"/>
         </w:rPr>
       </w:pPr>
-      <w:hyperlink w:anchor="_Toc485818036" w:history="1">
+      <w:hyperlink w:anchor="_Toc485976961" w:history="1">
         <w:r>
           <w:rPr>
             <w:rStyle w:val="Hyperlink"/>
@@ -3668,7 +3854,7 @@
             <w:noProof/>
             <w:webHidden/>
           </w:rPr>
-          <w:instrText xml:space="preserve"> PAGEREF _Toc485818036 \h </w:instrText>
+          <w:instrText xml:space="preserve"> PAGEREF _Toc485976961 \h </w:instrText>
         </w:r>
         <w:r>
           <w:rPr>
@@ -3714,7 +3900,7 @@
           <w:lang w:eastAsia="en-CA"/>
         </w:rPr>
       </w:pPr>
-      <w:hyperlink w:anchor="_Toc485818037" w:history="1">
+      <w:hyperlink w:anchor="_Toc485976962" w:history="1">
         <w:r>
           <w:rPr>
             <w:rStyle w:val="Hyperlink"/>
@@ -3741,7 +3927,7 @@
             <w:noProof/>
             <w:webHidden/>
           </w:rPr>
-          <w:instrText xml:space="preserve"> PAGEREF _Toc485818037 \h </w:instrText>
+          <w:instrText xml:space="preserve"> PAGEREF _Toc485976962 \h </w:instrText>
         </w:r>
         <w:r>
           <w:rPr>
@@ -3787,7 +3973,7 @@
           <w:lang w:eastAsia="en-CA"/>
         </w:rPr>
       </w:pPr>
-      <w:hyperlink w:anchor="_Toc485818038" w:history="1">
+      <w:hyperlink w:anchor="_Toc485976963" w:history="1">
         <w:r>
           <w:rPr>
             <w:rStyle w:val="Hyperlink"/>
@@ -3814,7 +4000,7 @@
             <w:noProof/>
             <w:webHidden/>
           </w:rPr>
-          <w:instrText xml:space="preserve"> PAGEREF _Toc485818038 \h </w:instrText>
+          <w:instrText xml:space="preserve"> PAGEREF _Toc485976963 \h </w:instrText>
         </w:r>
         <w:r>
           <w:rPr>
@@ -3860,7 +4046,7 @@
           <w:lang w:eastAsia="en-CA"/>
         </w:rPr>
       </w:pPr>
-      <w:hyperlink w:anchor="_Toc485818039" w:history="1">
+      <w:hyperlink w:anchor="_Toc485976964" w:history="1">
         <w:r>
           <w:rPr>
             <w:rStyle w:val="Hyperlink"/>
@@ -3887,7 +4073,7 @@
             <w:noProof/>
             <w:webHidden/>
           </w:rPr>
-          <w:instrText xml:space="preserve"> PAGEREF _Toc485818039 \h </w:instrText>
+          <w:instrText xml:space="preserve"> PAGEREF _Toc485976964 \h </w:instrText>
         </w:r>
         <w:r>
           <w:rPr>
@@ -3933,7 +4119,7 @@
           <w:lang w:eastAsia="en-CA"/>
         </w:rPr>
       </w:pPr>
-      <w:hyperlink w:anchor="_Toc485818040" w:history="1">
+      <w:hyperlink w:anchor="_Toc485976965" w:history="1">
         <w:r>
           <w:rPr>
             <w:rStyle w:val="Hyperlink"/>
@@ -3960,7 +4146,7 @@
             <w:noProof/>
             <w:webHidden/>
           </w:rPr>
-          <w:instrText xml:space="preserve"> PAGEREF _Toc485818040 \h </w:instrText>
+          <w:instrText xml:space="preserve"> PAGEREF _Toc485976965 \h </w:instrText>
         </w:r>
         <w:r>
           <w:rPr>
@@ -4006,7 +4192,7 @@
           <w:lang w:eastAsia="en-CA"/>
         </w:rPr>
       </w:pPr>
-      <w:hyperlink w:anchor="_Toc485818041" w:history="1">
+      <w:hyperlink w:anchor="_Toc485976966" w:history="1">
         <w:r>
           <w:rPr>
             <w:rStyle w:val="Hyperlink"/>
@@ -4033,7 +4219,7 @@
             <w:noProof/>
             <w:webHidden/>
           </w:rPr>
-          <w:instrText xml:space="preserve"> PAGEREF _Toc485818041 \h </w:instrText>
+          <w:instrText xml:space="preserve"> PAGEREF _Toc485976966 \h </w:instrText>
         </w:r>
         <w:r>
           <w:rPr>
@@ -4079,7 +4265,7 @@
           <w:lang w:eastAsia="en-CA"/>
         </w:rPr>
       </w:pPr>
-      <w:hyperlink w:anchor="_Toc485818042" w:history="1">
+      <w:hyperlink w:anchor="_Toc485976967" w:history="1">
         <w:r>
           <w:rPr>
             <w:rStyle w:val="Hyperlink"/>
@@ -4106,7 +4292,7 @@
             <w:noProof/>
             <w:webHidden/>
           </w:rPr>
-          <w:instrText xml:space="preserve"> PAGEREF _Toc485818042 \h </w:instrText>
+          <w:instrText xml:space="preserve"> PAGEREF _Toc485976967 \h </w:instrText>
         </w:r>
         <w:r>
           <w:rPr>
@@ -4152,7 +4338,7 @@
           <w:lang w:eastAsia="en-CA"/>
         </w:rPr>
       </w:pPr>
-      <w:hyperlink w:anchor="_Toc485818043" w:history="1">
+      <w:hyperlink w:anchor="_Toc485976968" w:history="1">
         <w:r>
           <w:rPr>
             <w:rStyle w:val="Hyperlink"/>
@@ -4179,7 +4365,7 @@
             <w:noProof/>
             <w:webHidden/>
           </w:rPr>
-          <w:instrText xml:space="preserve"> PAGEREF _Toc485818043 \h </w:instrText>
+          <w:instrText xml:space="preserve"> PAGEREF _Toc485976968 \h </w:instrText>
         </w:r>
         <w:r>
           <w:rPr>
@@ -4225,7 +4411,7 @@
           <w:lang w:eastAsia="en-CA"/>
         </w:rPr>
       </w:pPr>
-      <w:hyperlink w:anchor="_Toc485818044" w:history="1">
+      <w:hyperlink w:anchor="_Toc485976969" w:history="1">
         <w:r>
           <w:rPr>
             <w:rStyle w:val="Hyperlink"/>
@@ -4252,7 +4438,7 @@
             <w:noProof/>
             <w:webHidden/>
           </w:rPr>
-          <w:instrText xml:space="preserve"> PAGEREF _Toc485818044 \h </w:instrText>
+          <w:instrText xml:space="preserve"> PAGEREF _Toc485976969 \h </w:instrText>
         </w:r>
         <w:r>
           <w:rPr>
@@ -4298,7 +4484,7 @@
           <w:lang w:eastAsia="en-CA"/>
         </w:rPr>
       </w:pPr>
-      <w:hyperlink w:anchor="_Toc485818045" w:history="1">
+      <w:hyperlink w:anchor="_Toc485976970" w:history="1">
         <w:r>
           <w:rPr>
             <w:rStyle w:val="Hyperlink"/>
@@ -4325,7 +4511,7 @@
             <w:noProof/>
             <w:webHidden/>
           </w:rPr>
-          <w:instrText xml:space="preserve"> PAGEREF _Toc485818045 \h </w:instrText>
+          <w:instrText xml:space="preserve"> PAGEREF _Toc485976970 \h </w:instrText>
         </w:r>
         <w:r>
           <w:rPr>
@@ -4371,7 +4557,7 @@
           <w:lang w:eastAsia="en-CA"/>
         </w:rPr>
       </w:pPr>
-      <w:hyperlink w:anchor="_Toc485818046" w:history="1">
+      <w:hyperlink w:anchor="_Toc485976971" w:history="1">
         <w:r>
           <w:rPr>
             <w:rStyle w:val="Hyperlink"/>
@@ -4398,7 +4584,7 @@
             <w:noProof/>
             <w:webHidden/>
           </w:rPr>
-          <w:instrText xml:space="preserve"> PAGEREF _Toc485818046 \h </w:instrText>
+          <w:instrText xml:space="preserve"> PAGEREF _Toc485976971 \h </w:instrText>
         </w:r>
         <w:r>
           <w:rPr>
@@ -4444,7 +4630,7 @@
           <w:lang w:eastAsia="en-CA"/>
         </w:rPr>
       </w:pPr>
-      <w:hyperlink w:anchor="_Toc485818047" w:history="1">
+      <w:hyperlink w:anchor="_Toc485976972" w:history="1">
         <w:r>
           <w:rPr>
             <w:rStyle w:val="Hyperlink"/>
@@ -4471,7 +4657,7 @@
             <w:noProof/>
             <w:webHidden/>
           </w:rPr>
-          <w:instrText xml:space="preserve"> PAGEREF _Toc485818047 \h </w:instrText>
+          <w:instrText xml:space="preserve"> PAGEREF _Toc485976972 \h </w:instrText>
         </w:r>
         <w:r>
           <w:rPr>
@@ -4517,7 +4703,7 @@
           <w:lang w:eastAsia="en-CA"/>
         </w:rPr>
       </w:pPr>
-      <w:hyperlink w:anchor="_Toc485818048" w:history="1">
+      <w:hyperlink w:anchor="_Toc485976973" w:history="1">
         <w:r>
           <w:rPr>
             <w:rStyle w:val="Hyperlink"/>
@@ -4544,7 +4730,7 @@
             <w:noProof/>
             <w:webHidden/>
           </w:rPr>
-          <w:instrText xml:space="preserve"> PAGEREF _Toc485818048 \h </w:instrText>
+          <w:instrText xml:space="preserve"> PAGEREF _Toc485976973 \h </w:instrText>
         </w:r>
         <w:r>
           <w:rPr>
@@ -4590,7 +4776,7 @@
           <w:lang w:eastAsia="en-CA"/>
         </w:rPr>
       </w:pPr>
-      <w:hyperlink w:anchor="_Toc485818049" w:history="1">
+      <w:hyperlink w:anchor="_Toc485976974" w:history="1">
         <w:r>
           <w:rPr>
             <w:rStyle w:val="Hyperlink"/>
@@ -4617,7 +4803,7 @@
             <w:noProof/>
             <w:webHidden/>
           </w:rPr>
-          <w:instrText xml:space="preserve"> PAGEREF _Toc485818049 \h </w:instrText>
+          <w:instrText xml:space="preserve"> PAGEREF _Toc485976974 \h </w:instrText>
         </w:r>
         <w:r>
           <w:rPr>
@@ -4663,7 +4849,7 @@
           <w:lang w:eastAsia="en-CA"/>
         </w:rPr>
       </w:pPr>
-      <w:hyperlink w:anchor="_Toc485818050" w:history="1">
+      <w:hyperlink w:anchor="_Toc485976975" w:history="1">
         <w:r>
           <w:rPr>
             <w:rStyle w:val="Hyperlink"/>
@@ -4690,7 +4876,7 @@
             <w:noProof/>
             <w:webHidden/>
           </w:rPr>
-          <w:instrText xml:space="preserve"> PAGEREF _Toc485818050 \h </w:instrText>
+          <w:instrText xml:space="preserve"> PAGEREF _Toc485976975 \h </w:instrText>
         </w:r>
         <w:r>
           <w:rPr>
@@ -4736,7 +4922,7 @@
           <w:lang w:eastAsia="en-CA"/>
         </w:rPr>
       </w:pPr>
-      <w:hyperlink w:anchor="_Toc485818051" w:history="1">
+      <w:hyperlink w:anchor="_Toc485976976" w:history="1">
         <w:r>
           <w:rPr>
             <w:rStyle w:val="Hyperlink"/>
@@ -4763,7 +4949,7 @@
             <w:noProof/>
             <w:webHidden/>
           </w:rPr>
-          <w:instrText xml:space="preserve"> PAGEREF _Toc485818051 \h </w:instrText>
+          <w:instrText xml:space="preserve"> PAGEREF _Toc485976976 \h </w:instrText>
         </w:r>
         <w:r>
           <w:rPr>
@@ -4809,7 +4995,7 @@
           <w:lang w:eastAsia="en-CA"/>
         </w:rPr>
       </w:pPr>
-      <w:hyperlink w:anchor="_Toc485818052" w:history="1">
+      <w:hyperlink w:anchor="_Toc485976977" w:history="1">
         <w:r>
           <w:rPr>
             <w:rStyle w:val="Hyperlink"/>
@@ -4836,7 +5022,7 @@
             <w:noProof/>
             <w:webHidden/>
           </w:rPr>
-          <w:instrText xml:space="preserve"> PAGEREF _Toc485818052 \h </w:instrText>
+          <w:instrText xml:space="preserve"> PAGEREF _Toc485976977 \h </w:instrText>
         </w:r>
         <w:r>
           <w:rPr>
@@ -4882,7 +5068,7 @@
           <w:lang w:eastAsia="en-CA"/>
         </w:rPr>
       </w:pPr>
-      <w:hyperlink w:anchor="_Toc485818053" w:history="1">
+      <w:hyperlink w:anchor="_Toc485976978" w:history="1">
         <w:r>
           <w:rPr>
             <w:rStyle w:val="Hyperlink"/>
@@ -4909,7 +5095,7 @@
             <w:noProof/>
             <w:webHidden/>
           </w:rPr>
-          <w:instrText xml:space="preserve"> PAGEREF _Toc485818053 \h </w:instrText>
+          <w:instrText xml:space="preserve"> PAGEREF _Toc485976978 \h </w:instrText>
         </w:r>
         <w:r>
           <w:rPr>
@@ -4955,7 +5141,7 @@
           <w:lang w:eastAsia="en-CA"/>
         </w:rPr>
       </w:pPr>
-      <w:hyperlink w:anchor="_Toc485818054" w:history="1">
+      <w:hyperlink w:anchor="_Toc485976979" w:history="1">
         <w:r>
           <w:rPr>
             <w:rStyle w:val="Hyperlink"/>
@@ -4982,7 +5168,7 @@
             <w:noProof/>
             <w:webHidden/>
           </w:rPr>
-          <w:instrText xml:space="preserve"> PAGEREF _Toc485818054 \h </w:instrText>
+          <w:instrText xml:space="preserve"> PAGEREF _Toc485976979 \h </w:instrText>
         </w:r>
         <w:r>
           <w:rPr>
@@ -5028,7 +5214,7 @@
           <w:lang w:eastAsia="en-CA"/>
         </w:rPr>
       </w:pPr>
-      <w:hyperlink w:anchor="_Toc485818055" w:history="1">
+      <w:hyperlink w:anchor="_Toc485976980" w:history="1">
         <w:r>
           <w:rPr>
             <w:rStyle w:val="Hyperlink"/>
@@ -5055,7 +5241,7 @@
             <w:noProof/>
             <w:webHidden/>
           </w:rPr>
-          <w:instrText xml:space="preserve"> PAGEREF _Toc485818055 \h </w:instrText>
+          <w:instrText xml:space="preserve"> PAGEREF _Toc485976980 \h </w:instrText>
         </w:r>
         <w:r>
           <w:rPr>
@@ -5101,7 +5287,7 @@
           <w:lang w:eastAsia="en-CA"/>
         </w:rPr>
       </w:pPr>
-      <w:hyperlink w:anchor="_Toc485818056" w:history="1">
+      <w:hyperlink w:anchor="_Toc485976981" w:history="1">
         <w:r>
           <w:rPr>
             <w:rStyle w:val="Hyperlink"/>
@@ -5128,7 +5314,7 @@
             <w:noProof/>
             <w:webHidden/>
           </w:rPr>
-          <w:instrText xml:space="preserve"> PAGEREF _Toc485818056 \h </w:instrText>
+          <w:instrText xml:space="preserve"> PAGEREF _Toc485976981 \h </w:instrText>
         </w:r>
         <w:r>
           <w:rPr>
@@ -5174,7 +5360,7 @@
           <w:lang w:eastAsia="en-CA"/>
         </w:rPr>
       </w:pPr>
-      <w:hyperlink w:anchor="_Toc485818057" w:history="1">
+      <w:hyperlink w:anchor="_Toc485976982" w:history="1">
         <w:r>
           <w:rPr>
             <w:rStyle w:val="Hyperlink"/>
@@ -5201,7 +5387,7 @@
             <w:noProof/>
             <w:webHidden/>
           </w:rPr>
-          <w:instrText xml:space="preserve"> PAGEREF _Toc485818057 \h </w:instrText>
+          <w:instrText xml:space="preserve"> PAGEREF _Toc485976982 \h </w:instrText>
         </w:r>
         <w:r>
           <w:rPr>
@@ -5247,7 +5433,7 @@
           <w:lang w:eastAsia="en-CA"/>
         </w:rPr>
       </w:pPr>
-      <w:hyperlink w:anchor="_Toc485818058" w:history="1">
+      <w:hyperlink w:anchor="_Toc485976983" w:history="1">
         <w:r>
           <w:rPr>
             <w:rStyle w:val="Hyperlink"/>
@@ -5274,7 +5460,7 @@
             <w:noProof/>
             <w:webHidden/>
           </w:rPr>
-          <w:instrText xml:space="preserve"> PAGEREF _Toc485818058 \h </w:instrText>
+          <w:instrText xml:space="preserve"> PAGEREF _Toc485976983 \h </w:instrText>
         </w:r>
         <w:r>
           <w:rPr>
@@ -5320,7 +5506,7 @@
           <w:lang w:eastAsia="en-CA"/>
         </w:rPr>
       </w:pPr>
-      <w:hyperlink w:anchor="_Toc485818059" w:history="1">
+      <w:hyperlink w:anchor="_Toc485976984" w:history="1">
         <w:r>
           <w:rPr>
             <w:rStyle w:val="Hyperlink"/>
@@ -5347,7 +5533,7 @@
             <w:noProof/>
             <w:webHidden/>
           </w:rPr>
-          <w:instrText xml:space="preserve"> PAGEREF _Toc485818059 \h </w:instrText>
+          <w:instrText xml:space="preserve"> PAGEREF _Toc485976984 \h </w:instrText>
         </w:r>
         <w:r>
           <w:rPr>
@@ -5393,7 +5579,7 @@
           <w:lang w:eastAsia="en-CA"/>
         </w:rPr>
       </w:pPr>
-      <w:hyperlink w:anchor="_Toc485818060" w:history="1">
+      <w:hyperlink w:anchor="_Toc485976985" w:history="1">
         <w:r>
           <w:rPr>
             <w:rStyle w:val="Hyperlink"/>
@@ -5420,7 +5606,7 @@
             <w:noProof/>
             <w:webHidden/>
           </w:rPr>
-          <w:instrText xml:space="preserve"> PAGEREF _Toc485818060 \h </w:instrText>
+          <w:instrText xml:space="preserve"> PAGEREF _Toc485976985 \h </w:instrText>
         </w:r>
         <w:r>
           <w:rPr>
@@ -5466,7 +5652,7 @@
           <w:lang w:eastAsia="en-CA"/>
         </w:rPr>
       </w:pPr>
-      <w:hyperlink w:anchor="_Toc485818061" w:history="1">
+      <w:hyperlink w:anchor="_Toc485976986" w:history="1">
         <w:r>
           <w:rPr>
             <w:rStyle w:val="Hyperlink"/>
@@ -5493,7 +5679,7 @@
             <w:noProof/>
             <w:webHidden/>
           </w:rPr>
-          <w:instrText xml:space="preserve"> PAGEREF _Toc485818061 \h </w:instrText>
+          <w:instrText xml:space="preserve"> PAGEREF _Toc485976986 \h </w:instrText>
         </w:r>
         <w:r>
           <w:rPr>
@@ -5544,17 +5730,19 @@
       <w:r>
         <w:br w:type="page"/>
       </w:r>
+      <w:bookmarkStart w:id="4" w:name="_GoBack"/>
+      <w:bookmarkEnd w:id="4"/>
     </w:p>
     <w:p>
       <w:pPr>
         <w:pStyle w:val="Heading1"/>
       </w:pPr>
-      <w:bookmarkStart w:id="4" w:name="_Toc485817983"/>
+      <w:bookmarkStart w:id="5" w:name="_Toc485976936"/>
       <w:r>
         <w:lastRenderedPageBreak/>
         <w:t>Development Tool Outline</w:t>
       </w:r>
-      <w:bookmarkEnd w:id="4"/>
+      <w:bookmarkEnd w:id="5"/>
     </w:p>
     <w:tbl>
       <w:tblPr>
@@ -5828,49 +6016,47 @@
       <w:pPr>
         <w:pStyle w:val="Heading1"/>
       </w:pPr>
-      <w:bookmarkStart w:id="5" w:name="_Toc485817984"/>
+      <w:bookmarkStart w:id="6" w:name="_Toc485976937"/>
       <w:r>
         <w:t>Design Viewpoints</w:t>
       </w:r>
-      <w:bookmarkEnd w:id="5"/>
+      <w:bookmarkEnd w:id="6"/>
     </w:p>
     <w:p>
       <w:pPr>
         <w:pStyle w:val="Heading2"/>
       </w:pPr>
-      <w:bookmarkStart w:id="6" w:name="_Toc485817985"/>
+      <w:bookmarkStart w:id="7" w:name="_Toc485976938"/>
       <w:r>
         <w:t>Introduction</w:t>
       </w:r>
-      <w:bookmarkEnd w:id="6"/>
+      <w:bookmarkEnd w:id="7"/>
     </w:p>
     <w:p>
       <w:pPr>
         <w:pStyle w:val="Heading2"/>
       </w:pPr>
-      <w:bookmarkStart w:id="7" w:name="_Toc485817986"/>
+      <w:bookmarkStart w:id="8" w:name="_Toc485976939"/>
       <w:r>
         <w:t>Context Viewpoint</w:t>
       </w:r>
-      <w:bookmarkEnd w:id="7"/>
+      <w:bookmarkEnd w:id="8"/>
     </w:p>
     <w:p>
       <w:pPr>
         <w:pStyle w:val="Heading3"/>
       </w:pPr>
-      <w:bookmarkStart w:id="8" w:name="_Toc485817987"/>
+      <w:bookmarkStart w:id="9" w:name="_Toc485976940"/>
       <w:r>
         <w:t>User Use Case Diagrams</w:t>
       </w:r>
-      <w:bookmarkStart w:id="9" w:name="_GoBack"/>
-      <w:bookmarkEnd w:id="8"/>
       <w:bookmarkEnd w:id="9"/>
     </w:p>
     <w:p>
       <w:pPr>
         <w:pStyle w:val="Heading2"/>
       </w:pPr>
-      <w:bookmarkStart w:id="10" w:name="_Toc485817988"/>
+      <w:bookmarkStart w:id="10" w:name="_Toc485976941"/>
       <w:r>
         <w:t>Composition Viewpoint</w:t>
       </w:r>
@@ -5880,7 +6066,7 @@
       <w:pPr>
         <w:pStyle w:val="Heading3"/>
       </w:pPr>
-      <w:bookmarkStart w:id="11" w:name="_Toc485817989"/>
+      <w:bookmarkStart w:id="11" w:name="_Toc485976942"/>
       <w:r>
         <w:t>Deployment Diagram</w:t>
       </w:r>
@@ -5890,7 +6076,7 @@
       <w:pPr>
         <w:pStyle w:val="Heading2"/>
       </w:pPr>
-      <w:bookmarkStart w:id="12" w:name="_Toc485817990"/>
+      <w:bookmarkStart w:id="12" w:name="_Toc485976943"/>
       <w:r>
         <w:t>Logical Viewpoint</w:t>
       </w:r>
@@ -5900,7 +6086,7 @@
       <w:pPr>
         <w:pStyle w:val="Heading2"/>
       </w:pPr>
-      <w:bookmarkStart w:id="13" w:name="_Toc485817991"/>
+      <w:bookmarkStart w:id="13" w:name="_Toc485976944"/>
       <w:r>
         <w:t>Dependency Viewpoint</w:t>
       </w:r>
@@ -5910,7 +6096,7 @@
       <w:pPr>
         <w:pStyle w:val="Heading2"/>
       </w:pPr>
-      <w:bookmarkStart w:id="14" w:name="_Toc485817992"/>
+      <w:bookmarkStart w:id="14" w:name="_Toc485976945"/>
       <w:r>
         <w:t>Information Viewpoint</w:t>
       </w:r>
@@ -5920,7 +6106,7 @@
       <w:pPr>
         <w:pStyle w:val="Heading3"/>
       </w:pPr>
-      <w:bookmarkStart w:id="15" w:name="_Toc485817993"/>
+      <w:bookmarkStart w:id="15" w:name="_Toc485976946"/>
       <w:r>
         <w:t>Information gathering</w:t>
       </w:r>
@@ -5930,7 +6116,7 @@
       <w:pPr>
         <w:pStyle w:val="Heading2"/>
       </w:pPr>
-      <w:bookmarkStart w:id="16" w:name="_Toc485817994"/>
+      <w:bookmarkStart w:id="16" w:name="_Toc485976947"/>
       <w:r>
         <w:t>Patterns Viewpoint</w:t>
       </w:r>
@@ -5940,7 +6126,7 @@
       <w:pPr>
         <w:pStyle w:val="Heading2"/>
       </w:pPr>
-      <w:bookmarkStart w:id="17" w:name="_Toc485817995"/>
+      <w:bookmarkStart w:id="17" w:name="_Toc485976948"/>
       <w:r>
         <w:t>Interface Viewpoint</w:t>
       </w:r>
@@ -5950,7 +6136,7 @@
       <w:pPr>
         <w:pStyle w:val="Heading2"/>
       </w:pPr>
-      <w:bookmarkStart w:id="18" w:name="_Toc485817996"/>
+      <w:bookmarkStart w:id="18" w:name="_Toc485976949"/>
       <w:r>
         <w:t>Structure Viewpoint</w:t>
       </w:r>
@@ -5960,7 +6146,7 @@
       <w:pPr>
         <w:pStyle w:val="Heading2"/>
       </w:pPr>
-      <w:bookmarkStart w:id="19" w:name="_Toc485817997"/>
+      <w:bookmarkStart w:id="19" w:name="_Toc485976950"/>
       <w:r>
         <w:t>Interactions Viewpoint</w:t>
       </w:r>
@@ -5970,7 +6156,7 @@
       <w:pPr>
         <w:pStyle w:val="Heading2"/>
       </w:pPr>
-      <w:bookmarkStart w:id="20" w:name="_Toc485817998"/>
+      <w:bookmarkStart w:id="20" w:name="_Toc485976951"/>
       <w:r>
         <w:t>State Dynamics Viewpoint</w:t>
       </w:r>
@@ -5980,7 +6166,7 @@
       <w:pPr>
         <w:pStyle w:val="Heading2"/>
       </w:pPr>
-      <w:bookmarkStart w:id="21" w:name="_Toc485817999"/>
+      <w:bookmarkStart w:id="21" w:name="_Toc485976952"/>
       <w:r>
         <w:t>Algorithm Viewpoint</w:t>
       </w:r>
@@ -5990,7 +6176,7 @@
       <w:pPr>
         <w:pStyle w:val="Heading2"/>
       </w:pPr>
-      <w:bookmarkStart w:id="22" w:name="_Toc485818000"/>
+      <w:bookmarkStart w:id="22" w:name="_Toc485976953"/>
       <w:r>
         <w:t>Resources</w:t>
       </w:r>
@@ -6013,7 +6199,7 @@
       <w:pPr>
         <w:pStyle w:val="Heading1"/>
       </w:pPr>
-      <w:bookmarkStart w:id="23" w:name="_Toc485818001"/>
+      <w:bookmarkStart w:id="23" w:name="_Toc485976954"/>
       <w:r>
         <w:lastRenderedPageBreak/>
         <w:t>Appendices</w:t>
@@ -6024,7 +6210,7 @@
       <w:pPr>
         <w:pStyle w:val="Heading2"/>
       </w:pPr>
-      <w:bookmarkStart w:id="24" w:name="_Toc485818002"/>
+      <w:bookmarkStart w:id="24" w:name="_Toc485976955"/>
       <w:r>
         <w:t>Tool Configuration</w:t>
       </w:r>
@@ -6034,7 +6220,7 @@
       <w:pPr>
         <w:pStyle w:val="Heading3"/>
       </w:pPr>
-      <w:bookmarkStart w:id="25" w:name="_Toc485818003"/>
+      <w:bookmarkStart w:id="25" w:name="_Toc485976956"/>
       <w:r>
         <w:t>Configure MSSQL DB for Remote Connections.</w:t>
       </w:r>
@@ -6220,28 +6406,18 @@
       <w:pPr>
         <w:pStyle w:val="Caption"/>
       </w:pPr>
-      <w:bookmarkStart w:id="26" w:name="_Toc485818033"/>
+      <w:bookmarkStart w:id="26" w:name="_Toc485976958"/>
       <w:r>
         <w:t xml:space="preserve">Figure </w:t>
       </w:r>
-      <w:r>
-        <w:fldChar w:fldCharType="begin"/>
-      </w:r>
-      <w:r>
-        <w:instrText xml:space="preserve"> SEQ Figure \* ARABIC </w:instrText>
-      </w:r>
-      <w:r>
-        <w:fldChar w:fldCharType="separate"/>
-      </w:r>
-      <w:r>
-        <w:rPr>
-          <w:noProof/>
-        </w:rPr>
-        <w:t>1</w:t>
-      </w:r>
-      <w:r>
-        <w:fldChar w:fldCharType="end"/>
-      </w:r>
+      <w:fldSimple w:instr=" SEQ Figure \* ARABIC ">
+        <w:r>
+          <w:rPr>
+            <w:noProof/>
+          </w:rPr>
+          <w:t>1</w:t>
+        </w:r>
+      </w:fldSimple>
       <w:r>
         <w:t>:</w:t>
       </w:r>
@@ -6336,28 +6512,18 @@
       <w:pPr>
         <w:pStyle w:val="Caption"/>
       </w:pPr>
-      <w:bookmarkStart w:id="27" w:name="_Toc485818034"/>
+      <w:bookmarkStart w:id="27" w:name="_Toc485976959"/>
       <w:r>
         <w:t xml:space="preserve">Figure </w:t>
       </w:r>
-      <w:r>
-        <w:fldChar w:fldCharType="begin"/>
-      </w:r>
-      <w:r>
-        <w:instrText xml:space="preserve"> SEQ Figure \* ARABIC </w:instrText>
-      </w:r>
-      <w:r>
-        <w:fldChar w:fldCharType="separate"/>
-      </w:r>
-      <w:r>
-        <w:rPr>
-          <w:noProof/>
-        </w:rPr>
-        <w:t>2</w:t>
-      </w:r>
-      <w:r>
-        <w:fldChar w:fldCharType="end"/>
-      </w:r>
+      <w:fldSimple w:instr=" SEQ Figure \* ARABIC ">
+        <w:r>
+          <w:rPr>
+            <w:noProof/>
+          </w:rPr>
+          <w:t>2</w:t>
+        </w:r>
+      </w:fldSimple>
       <w:r>
         <w:t>:</w:t>
       </w:r>
@@ -6456,28 +6622,18 @@
       <w:pPr>
         <w:pStyle w:val="Caption"/>
       </w:pPr>
-      <w:bookmarkStart w:id="28" w:name="_Toc485818035"/>
+      <w:bookmarkStart w:id="28" w:name="_Toc485976960"/>
       <w:r>
         <w:t xml:space="preserve">Figure </w:t>
       </w:r>
-      <w:r>
-        <w:fldChar w:fldCharType="begin"/>
-      </w:r>
-      <w:r>
-        <w:instrText xml:space="preserve"> SEQ Figure \* ARABIC </w:instrText>
-      </w:r>
-      <w:r>
-        <w:fldChar w:fldCharType="separate"/>
-      </w:r>
-      <w:r>
-        <w:rPr>
-          <w:noProof/>
-        </w:rPr>
-        <w:t>3</w:t>
-      </w:r>
-      <w:r>
-        <w:fldChar w:fldCharType="end"/>
-      </w:r>
+      <w:fldSimple w:instr=" SEQ Figure \* ARABIC ">
+        <w:r>
+          <w:rPr>
+            <w:noProof/>
+          </w:rPr>
+          <w:t>3</w:t>
+        </w:r>
+      </w:fldSimple>
       <w:r>
         <w:t xml:space="preserve">: </w:t>
       </w:r>
@@ -6579,28 +6735,18 @@
       <w:pPr>
         <w:pStyle w:val="Caption"/>
       </w:pPr>
-      <w:bookmarkStart w:id="29" w:name="_Toc485818036"/>
+      <w:bookmarkStart w:id="29" w:name="_Toc485976961"/>
       <w:r>
         <w:t xml:space="preserve">Figure </w:t>
       </w:r>
-      <w:r>
-        <w:fldChar w:fldCharType="begin"/>
-      </w:r>
-      <w:r>
-        <w:instrText xml:space="preserve"> SEQ Figure \* ARABIC </w:instrText>
-      </w:r>
-      <w:r>
-        <w:fldChar w:fldCharType="separate"/>
-      </w:r>
-      <w:r>
-        <w:rPr>
-          <w:noProof/>
-        </w:rPr>
-        <w:t>4</w:t>
-      </w:r>
-      <w:r>
-        <w:fldChar w:fldCharType="end"/>
-      </w:r>
+      <w:fldSimple w:instr=" SEQ Figure \* ARABIC ">
+        <w:r>
+          <w:rPr>
+            <w:noProof/>
+          </w:rPr>
+          <w:t>4</w:t>
+        </w:r>
+      </w:fldSimple>
       <w:r>
         <w:t>:</w:t>
       </w:r>
@@ -6693,28 +6839,18 @@
       <w:pPr>
         <w:pStyle w:val="Caption"/>
       </w:pPr>
-      <w:bookmarkStart w:id="30" w:name="_Toc485818037"/>
+      <w:bookmarkStart w:id="30" w:name="_Toc485976962"/>
       <w:r>
         <w:t xml:space="preserve">Figure </w:t>
       </w:r>
-      <w:r>
-        <w:fldChar w:fldCharType="begin"/>
-      </w:r>
-      <w:r>
-        <w:instrText xml:space="preserve"> SEQ Figure \* ARABIC </w:instrText>
-      </w:r>
-      <w:r>
-        <w:fldChar w:fldCharType="separate"/>
-      </w:r>
-      <w:r>
-        <w:rPr>
-          <w:noProof/>
-        </w:rPr>
-        <w:t>5</w:t>
-      </w:r>
-      <w:r>
-        <w:fldChar w:fldCharType="end"/>
-      </w:r>
+      <w:fldSimple w:instr=" SEQ Figure \* ARABIC ">
+        <w:r>
+          <w:rPr>
+            <w:noProof/>
+          </w:rPr>
+          <w:t>5</w:t>
+        </w:r>
+      </w:fldSimple>
       <w:r>
         <w:t>:</w:t>
       </w:r>
@@ -6888,28 +7024,18 @@
       <w:pPr>
         <w:pStyle w:val="Caption"/>
       </w:pPr>
-      <w:bookmarkStart w:id="31" w:name="_Toc485818038"/>
+      <w:bookmarkStart w:id="31" w:name="_Toc485976963"/>
       <w:r>
         <w:t xml:space="preserve">Figure </w:t>
       </w:r>
-      <w:r>
-        <w:fldChar w:fldCharType="begin"/>
-      </w:r>
-      <w:r>
-        <w:instrText xml:space="preserve"> SEQ Figure \* ARABIC </w:instrText>
-      </w:r>
-      <w:r>
-        <w:fldChar w:fldCharType="separate"/>
-      </w:r>
-      <w:r>
-        <w:rPr>
-          <w:noProof/>
-        </w:rPr>
-        <w:t>6</w:t>
-      </w:r>
-      <w:r>
-        <w:fldChar w:fldCharType="end"/>
-      </w:r>
+      <w:fldSimple w:instr=" SEQ Figure \* ARABIC ">
+        <w:r>
+          <w:rPr>
+            <w:noProof/>
+          </w:rPr>
+          <w:t>6</w:t>
+        </w:r>
+      </w:fldSimple>
       <w:r>
         <w:t>:</w:t>
       </w:r>
@@ -6996,28 +7122,18 @@
       <w:pPr>
         <w:pStyle w:val="Caption"/>
       </w:pPr>
-      <w:bookmarkStart w:id="32" w:name="_Toc485818039"/>
+      <w:bookmarkStart w:id="32" w:name="_Toc485976964"/>
       <w:r>
         <w:t xml:space="preserve">Figure </w:t>
       </w:r>
-      <w:r>
-        <w:fldChar w:fldCharType="begin"/>
-      </w:r>
-      <w:r>
-        <w:instrText xml:space="preserve"> SEQ Figure \* ARABIC </w:instrText>
-      </w:r>
-      <w:r>
-        <w:fldChar w:fldCharType="separate"/>
-      </w:r>
-      <w:r>
-        <w:rPr>
-          <w:noProof/>
-        </w:rPr>
-        <w:t>7</w:t>
-      </w:r>
-      <w:r>
-        <w:fldChar w:fldCharType="end"/>
-      </w:r>
+      <w:fldSimple w:instr=" SEQ Figure \* ARABIC ">
+        <w:r>
+          <w:rPr>
+            <w:noProof/>
+          </w:rPr>
+          <w:t>7</w:t>
+        </w:r>
+      </w:fldSimple>
       <w:r>
         <w:t>:</w:t>
       </w:r>
@@ -7137,28 +7253,18 @@
       <w:pPr>
         <w:pStyle w:val="Caption"/>
       </w:pPr>
-      <w:bookmarkStart w:id="33" w:name="_Toc485818040"/>
+      <w:bookmarkStart w:id="33" w:name="_Toc485976965"/>
       <w:r>
         <w:t xml:space="preserve">Figure </w:t>
       </w:r>
-      <w:r>
-        <w:fldChar w:fldCharType="begin"/>
-      </w:r>
-      <w:r>
-        <w:instrText xml:space="preserve"> SEQ Figure \* ARABIC </w:instrText>
-      </w:r>
-      <w:r>
-        <w:fldChar w:fldCharType="separate"/>
-      </w:r>
-      <w:r>
-        <w:rPr>
-          <w:noProof/>
-        </w:rPr>
-        <w:t>8</w:t>
-      </w:r>
-      <w:r>
-        <w:fldChar w:fldCharType="end"/>
-      </w:r>
+      <w:fldSimple w:instr=" SEQ Figure \* ARABIC ">
+        <w:r>
+          <w:rPr>
+            <w:noProof/>
+          </w:rPr>
+          <w:t>8</w:t>
+        </w:r>
+      </w:fldSimple>
       <w:r>
         <w:t xml:space="preserve">: </w:t>
       </w:r>
@@ -7246,28 +7352,18 @@
       <w:pPr>
         <w:pStyle w:val="Caption"/>
       </w:pPr>
-      <w:bookmarkStart w:id="34" w:name="_Toc485818041"/>
+      <w:bookmarkStart w:id="34" w:name="_Toc485976966"/>
       <w:r>
         <w:t xml:space="preserve">Figure </w:t>
       </w:r>
-      <w:r>
-        <w:fldChar w:fldCharType="begin"/>
-      </w:r>
-      <w:r>
-        <w:instrText xml:space="preserve"> SEQ Figure \* ARABIC </w:instrText>
-      </w:r>
-      <w:r>
-        <w:fldChar w:fldCharType="separate"/>
-      </w:r>
-      <w:r>
-        <w:rPr>
-          <w:noProof/>
-        </w:rPr>
-        <w:t>9</w:t>
-      </w:r>
-      <w:r>
-        <w:fldChar w:fldCharType="end"/>
-      </w:r>
+      <w:fldSimple w:instr=" SEQ Figure \* ARABIC ">
+        <w:r>
+          <w:rPr>
+            <w:noProof/>
+          </w:rPr>
+          <w:t>9</w:t>
+        </w:r>
+      </w:fldSimple>
       <w:r>
         <w:t xml:space="preserve">: </w:t>
       </w:r>
@@ -7376,28 +7472,18 @@
       <w:pPr>
         <w:pStyle w:val="Caption"/>
       </w:pPr>
-      <w:bookmarkStart w:id="35" w:name="_Toc485818042"/>
+      <w:bookmarkStart w:id="35" w:name="_Toc485976967"/>
       <w:r>
         <w:t xml:space="preserve">Figure </w:t>
       </w:r>
-      <w:r>
-        <w:fldChar w:fldCharType="begin"/>
-      </w:r>
-      <w:r>
-        <w:instrText xml:space="preserve"> SEQ Figure \* ARABIC </w:instrText>
-      </w:r>
-      <w:r>
-        <w:fldChar w:fldCharType="separate"/>
-      </w:r>
-      <w:r>
-        <w:rPr>
-          <w:noProof/>
-        </w:rPr>
-        <w:t>10</w:t>
-      </w:r>
-      <w:r>
-        <w:fldChar w:fldCharType="end"/>
-      </w:r>
+      <w:fldSimple w:instr=" SEQ Figure \* ARABIC ">
+        <w:r>
+          <w:rPr>
+            <w:noProof/>
+          </w:rPr>
+          <w:t>10</w:t>
+        </w:r>
+      </w:fldSimple>
       <w:r>
         <w:t xml:space="preserve">: </w:t>
       </w:r>
@@ -7515,28 +7601,18 @@
       <w:pPr>
         <w:pStyle w:val="Caption"/>
       </w:pPr>
-      <w:bookmarkStart w:id="36" w:name="_Toc485818043"/>
+      <w:bookmarkStart w:id="36" w:name="_Toc485976968"/>
       <w:r>
         <w:t xml:space="preserve">Figure </w:t>
       </w:r>
-      <w:r>
-        <w:fldChar w:fldCharType="begin"/>
-      </w:r>
-      <w:r>
-        <w:instrText xml:space="preserve"> SEQ Figure \* ARABIC </w:instrText>
-      </w:r>
-      <w:r>
-        <w:fldChar w:fldCharType="separate"/>
-      </w:r>
-      <w:r>
-        <w:rPr>
-          <w:noProof/>
-        </w:rPr>
-        <w:t>11</w:t>
-      </w:r>
-      <w:r>
-        <w:fldChar w:fldCharType="end"/>
-      </w:r>
+      <w:fldSimple w:instr=" SEQ Figure \* ARABIC ">
+        <w:r>
+          <w:rPr>
+            <w:noProof/>
+          </w:rPr>
+          <w:t>11</w:t>
+        </w:r>
+      </w:fldSimple>
       <w:r>
         <w:t xml:space="preserve">: </w:t>
       </w:r>
@@ -7623,28 +7699,18 @@
       <w:pPr>
         <w:pStyle w:val="Caption"/>
       </w:pPr>
-      <w:bookmarkStart w:id="37" w:name="_Toc485818044"/>
+      <w:bookmarkStart w:id="37" w:name="_Toc485976969"/>
       <w:r>
         <w:t xml:space="preserve">Figure </w:t>
       </w:r>
-      <w:r>
-        <w:fldChar w:fldCharType="begin"/>
-      </w:r>
-      <w:r>
-        <w:instrText xml:space="preserve"> SEQ Figure \* ARABIC </w:instrText>
-      </w:r>
-      <w:r>
-        <w:fldChar w:fldCharType="separate"/>
-      </w:r>
-      <w:r>
-        <w:rPr>
-          <w:noProof/>
-        </w:rPr>
-        <w:t>12</w:t>
-      </w:r>
-      <w:r>
-        <w:fldChar w:fldCharType="end"/>
-      </w:r>
+      <w:fldSimple w:instr=" SEQ Figure \* ARABIC ">
+        <w:r>
+          <w:rPr>
+            <w:noProof/>
+          </w:rPr>
+          <w:t>12</w:t>
+        </w:r>
+      </w:fldSimple>
       <w:r>
         <w:t xml:space="preserve">: </w:t>
       </w:r>
@@ -7750,28 +7816,18 @@
       <w:pPr>
         <w:pStyle w:val="Caption"/>
       </w:pPr>
-      <w:bookmarkStart w:id="38" w:name="_Toc485818045"/>
+      <w:bookmarkStart w:id="38" w:name="_Toc485976970"/>
       <w:r>
         <w:t xml:space="preserve">Figure </w:t>
       </w:r>
-      <w:r>
-        <w:fldChar w:fldCharType="begin"/>
-      </w:r>
-      <w:r>
-        <w:instrText xml:space="preserve"> SEQ Figure \* ARABIC </w:instrText>
-      </w:r>
-      <w:r>
-        <w:fldChar w:fldCharType="separate"/>
-      </w:r>
-      <w:r>
-        <w:rPr>
-          <w:noProof/>
-        </w:rPr>
-        <w:t>13</w:t>
-      </w:r>
-      <w:r>
-        <w:fldChar w:fldCharType="end"/>
-      </w:r>
+      <w:fldSimple w:instr=" SEQ Figure \* ARABIC ">
+        <w:r>
+          <w:rPr>
+            <w:noProof/>
+          </w:rPr>
+          <w:t>13</w:t>
+        </w:r>
+      </w:fldSimple>
       <w:r>
         <w:t xml:space="preserve">: </w:t>
       </w:r>
@@ -7881,28 +7937,18 @@
       <w:pPr>
         <w:pStyle w:val="Caption"/>
       </w:pPr>
-      <w:bookmarkStart w:id="39" w:name="_Toc485818046"/>
+      <w:bookmarkStart w:id="39" w:name="_Toc485976971"/>
       <w:r>
         <w:t xml:space="preserve">Figure </w:t>
       </w:r>
-      <w:r>
-        <w:fldChar w:fldCharType="begin"/>
-      </w:r>
-      <w:r>
-        <w:instrText xml:space="preserve"> SEQ Figure \* ARABIC </w:instrText>
-      </w:r>
-      <w:r>
-        <w:fldChar w:fldCharType="separate"/>
-      </w:r>
-      <w:r>
-        <w:rPr>
-          <w:noProof/>
-        </w:rPr>
-        <w:t>14</w:t>
-      </w:r>
-      <w:r>
-        <w:fldChar w:fldCharType="end"/>
-      </w:r>
+      <w:fldSimple w:instr=" SEQ Figure \* ARABIC ">
+        <w:r>
+          <w:rPr>
+            <w:noProof/>
+          </w:rPr>
+          <w:t>14</w:t>
+        </w:r>
+      </w:fldSimple>
       <w:r>
         <w:t>: Windows Firewall</w:t>
       </w:r>
@@ -7987,28 +8033,18 @@
       <w:pPr>
         <w:pStyle w:val="Caption"/>
       </w:pPr>
-      <w:bookmarkStart w:id="40" w:name="_Toc485818047"/>
+      <w:bookmarkStart w:id="40" w:name="_Toc485976972"/>
       <w:r>
         <w:t xml:space="preserve">Figure </w:t>
       </w:r>
-      <w:r>
-        <w:fldChar w:fldCharType="begin"/>
-      </w:r>
-      <w:r>
-        <w:instrText xml:space="preserve"> SEQ Figure \* ARABIC </w:instrText>
-      </w:r>
-      <w:r>
-        <w:fldChar w:fldCharType="separate"/>
-      </w:r>
-      <w:r>
-        <w:rPr>
-          <w:noProof/>
-        </w:rPr>
-        <w:t>15</w:t>
-      </w:r>
-      <w:r>
-        <w:fldChar w:fldCharType="end"/>
-      </w:r>
+      <w:fldSimple w:instr=" SEQ Figure \* ARABIC ">
+        <w:r>
+          <w:rPr>
+            <w:noProof/>
+          </w:rPr>
+          <w:t>15</w:t>
+        </w:r>
+      </w:fldSimple>
       <w:r>
         <w:t>: Windows Firewall Advanced settings</w:t>
       </w:r>
@@ -8089,28 +8125,18 @@
       <w:pPr>
         <w:pStyle w:val="Caption"/>
       </w:pPr>
-      <w:bookmarkStart w:id="41" w:name="_Toc485818048"/>
+      <w:bookmarkStart w:id="41" w:name="_Toc485976973"/>
       <w:r>
         <w:t xml:space="preserve">Figure </w:t>
       </w:r>
-      <w:r>
-        <w:fldChar w:fldCharType="begin"/>
-      </w:r>
-      <w:r>
-        <w:instrText xml:space="preserve"> SEQ Figure \* ARABIC </w:instrText>
-      </w:r>
-      <w:r>
-        <w:fldChar w:fldCharType="separate"/>
-      </w:r>
-      <w:r>
-        <w:rPr>
-          <w:noProof/>
-        </w:rPr>
-        <w:t>16</w:t>
-      </w:r>
-      <w:r>
-        <w:fldChar w:fldCharType="end"/>
-      </w:r>
+      <w:fldSimple w:instr=" SEQ Figure \* ARABIC ">
+        <w:r>
+          <w:rPr>
+            <w:noProof/>
+          </w:rPr>
+          <w:t>16</w:t>
+        </w:r>
+      </w:fldSimple>
       <w:r>
         <w:t xml:space="preserve">: Windows Firewall </w:t>
       </w:r>
@@ -8198,28 +8224,18 @@
       <w:pPr>
         <w:pStyle w:val="Caption"/>
       </w:pPr>
-      <w:bookmarkStart w:id="42" w:name="_Toc485818049"/>
+      <w:bookmarkStart w:id="42" w:name="_Toc485976974"/>
       <w:r>
         <w:t xml:space="preserve">Figure </w:t>
       </w:r>
-      <w:r>
-        <w:fldChar w:fldCharType="begin"/>
-      </w:r>
-      <w:r>
-        <w:instrText xml:space="preserve"> SEQ Figure \* ARABIC </w:instrText>
-      </w:r>
-      <w:r>
-        <w:fldChar w:fldCharType="separate"/>
-      </w:r>
-      <w:r>
-        <w:rPr>
-          <w:noProof/>
-        </w:rPr>
-        <w:t>17</w:t>
-      </w:r>
-      <w:r>
-        <w:fldChar w:fldCharType="end"/>
-      </w:r>
+      <w:fldSimple w:instr=" SEQ Figure \* ARABIC ">
+        <w:r>
+          <w:rPr>
+            <w:noProof/>
+          </w:rPr>
+          <w:t>17</w:t>
+        </w:r>
+      </w:fldSimple>
       <w:r>
         <w:t xml:space="preserve">: Windows Firewall </w:t>
       </w:r>
@@ -8317,28 +8333,18 @@
       <w:pPr>
         <w:pStyle w:val="Caption"/>
       </w:pPr>
-      <w:bookmarkStart w:id="43" w:name="_Toc485818050"/>
+      <w:bookmarkStart w:id="43" w:name="_Toc485976975"/>
       <w:r>
         <w:t xml:space="preserve">Figure </w:t>
       </w:r>
-      <w:r>
-        <w:fldChar w:fldCharType="begin"/>
-      </w:r>
-      <w:r>
-        <w:instrText xml:space="preserve"> SEQ Figure \* ARABIC </w:instrText>
-      </w:r>
-      <w:r>
-        <w:fldChar w:fldCharType="separate"/>
-      </w:r>
-      <w:r>
-        <w:rPr>
-          <w:noProof/>
-        </w:rPr>
-        <w:t>18</w:t>
-      </w:r>
-      <w:r>
-        <w:fldChar w:fldCharType="end"/>
-      </w:r>
+      <w:fldSimple w:instr=" SEQ Figure \* ARABIC ">
+        <w:r>
+          <w:rPr>
+            <w:noProof/>
+          </w:rPr>
+          <w:t>18</w:t>
+        </w:r>
+      </w:fldSimple>
       <w:r>
         <w:t xml:space="preserve">: Windows Firewall </w:t>
       </w:r>
@@ -8453,28 +8459,18 @@
       <w:pPr>
         <w:pStyle w:val="Caption"/>
       </w:pPr>
-      <w:bookmarkStart w:id="44" w:name="_Toc485818051"/>
+      <w:bookmarkStart w:id="44" w:name="_Toc485976976"/>
       <w:r>
         <w:t xml:space="preserve">Figure </w:t>
       </w:r>
-      <w:r>
-        <w:fldChar w:fldCharType="begin"/>
-      </w:r>
-      <w:r>
-        <w:instrText xml:space="preserve"> SEQ Figure \* ARABIC </w:instrText>
-      </w:r>
-      <w:r>
-        <w:fldChar w:fldCharType="separate"/>
-      </w:r>
-      <w:r>
-        <w:rPr>
-          <w:noProof/>
-        </w:rPr>
-        <w:t>19</w:t>
-      </w:r>
-      <w:r>
-        <w:fldChar w:fldCharType="end"/>
-      </w:r>
+      <w:fldSimple w:instr=" SEQ Figure \* ARABIC ">
+        <w:r>
+          <w:rPr>
+            <w:noProof/>
+          </w:rPr>
+          <w:t>19</w:t>
+        </w:r>
+      </w:fldSimple>
       <w:r>
         <w:t xml:space="preserve">: </w:t>
       </w:r>
@@ -8575,28 +8571,18 @@
       <w:pPr>
         <w:pStyle w:val="Caption"/>
       </w:pPr>
-      <w:bookmarkStart w:id="45" w:name="_Toc485818052"/>
+      <w:bookmarkStart w:id="45" w:name="_Toc485976977"/>
       <w:r>
         <w:t xml:space="preserve">Figure </w:t>
       </w:r>
-      <w:r>
-        <w:fldChar w:fldCharType="begin"/>
-      </w:r>
-      <w:r>
-        <w:instrText xml:space="preserve"> SEQ Figure \* ARABIC </w:instrText>
-      </w:r>
-      <w:r>
-        <w:fldChar w:fldCharType="separate"/>
-      </w:r>
-      <w:r>
-        <w:rPr>
-          <w:noProof/>
-        </w:rPr>
-        <w:t>20</w:t>
-      </w:r>
-      <w:r>
-        <w:fldChar w:fldCharType="end"/>
-      </w:r>
+      <w:fldSimple w:instr=" SEQ Figure \* ARABIC ">
+        <w:r>
+          <w:rPr>
+            <w:noProof/>
+          </w:rPr>
+          <w:t>20</w:t>
+        </w:r>
+      </w:fldSimple>
       <w:r>
         <w:t xml:space="preserve">: </w:t>
       </w:r>
@@ -8683,28 +8669,18 @@
       <w:pPr>
         <w:pStyle w:val="Caption"/>
       </w:pPr>
-      <w:bookmarkStart w:id="46" w:name="_Toc485818053"/>
+      <w:bookmarkStart w:id="46" w:name="_Toc485976978"/>
       <w:r>
         <w:t xml:space="preserve">Figure </w:t>
       </w:r>
-      <w:r>
-        <w:fldChar w:fldCharType="begin"/>
-      </w:r>
-      <w:r>
-        <w:instrText xml:space="preserve"> SEQ Figure \* ARABIC </w:instrText>
-      </w:r>
-      <w:r>
-        <w:fldChar w:fldCharType="separate"/>
-      </w:r>
-      <w:r>
-        <w:rPr>
-          <w:noProof/>
-        </w:rPr>
-        <w:t>21</w:t>
-      </w:r>
-      <w:r>
-        <w:fldChar w:fldCharType="end"/>
-      </w:r>
+      <w:fldSimple w:instr=" SEQ Figure \* ARABIC ">
+        <w:r>
+          <w:rPr>
+            <w:noProof/>
+          </w:rPr>
+          <w:t>21</w:t>
+        </w:r>
+      </w:fldSimple>
       <w:r>
         <w:t xml:space="preserve">: </w:t>
       </w:r>
@@ -8803,28 +8779,18 @@
       <w:pPr>
         <w:pStyle w:val="Caption"/>
       </w:pPr>
-      <w:bookmarkStart w:id="47" w:name="_Toc485818054"/>
+      <w:bookmarkStart w:id="47" w:name="_Toc485976979"/>
       <w:r>
         <w:t xml:space="preserve">Figure </w:t>
       </w:r>
-      <w:r>
-        <w:fldChar w:fldCharType="begin"/>
-      </w:r>
-      <w:r>
-        <w:instrText xml:space="preserve"> SEQ Figure \* ARABIC </w:instrText>
-      </w:r>
-      <w:r>
-        <w:fldChar w:fldCharType="separate"/>
-      </w:r>
-      <w:r>
-        <w:rPr>
-          <w:noProof/>
-        </w:rPr>
-        <w:t>22</w:t>
-      </w:r>
-      <w:r>
-        <w:fldChar w:fldCharType="end"/>
-      </w:r>
+      <w:fldSimple w:instr=" SEQ Figure \* ARABIC ">
+        <w:r>
+          <w:rPr>
+            <w:noProof/>
+          </w:rPr>
+          <w:t>22</w:t>
+        </w:r>
+      </w:fldSimple>
       <w:r>
         <w:t xml:space="preserve">: Windows Firewall </w:t>
       </w:r>
@@ -8916,28 +8882,18 @@
       <w:pPr>
         <w:pStyle w:val="Caption"/>
       </w:pPr>
-      <w:bookmarkStart w:id="48" w:name="_Toc485818055"/>
+      <w:bookmarkStart w:id="48" w:name="_Toc485976980"/>
       <w:r>
         <w:t xml:space="preserve">Figure </w:t>
       </w:r>
-      <w:r>
-        <w:fldChar w:fldCharType="begin"/>
-      </w:r>
-      <w:r>
-        <w:instrText xml:space="preserve"> SEQ Figure \* ARABIC </w:instrText>
-      </w:r>
-      <w:r>
-        <w:fldChar w:fldCharType="separate"/>
-      </w:r>
-      <w:r>
-        <w:rPr>
-          <w:noProof/>
-        </w:rPr>
-        <w:t>23</w:t>
-      </w:r>
-      <w:r>
-        <w:fldChar w:fldCharType="end"/>
-      </w:r>
+      <w:fldSimple w:instr=" SEQ Figure \* ARABIC ">
+        <w:r>
+          <w:rPr>
+            <w:noProof/>
+          </w:rPr>
+          <w:t>23</w:t>
+        </w:r>
+      </w:fldSimple>
       <w:r>
         <w:t xml:space="preserve">: Windows Firewall </w:t>
       </w:r>
@@ -9021,28 +8977,18 @@
       <w:pPr>
         <w:pStyle w:val="Caption"/>
       </w:pPr>
-      <w:bookmarkStart w:id="49" w:name="_Toc485818056"/>
+      <w:bookmarkStart w:id="49" w:name="_Toc485976981"/>
       <w:r>
         <w:t xml:space="preserve">Figure </w:t>
       </w:r>
-      <w:r>
-        <w:fldChar w:fldCharType="begin"/>
-      </w:r>
-      <w:r>
-        <w:instrText xml:space="preserve"> SEQ Figure \* ARABIC </w:instrText>
-      </w:r>
-      <w:r>
-        <w:fldChar w:fldCharType="separate"/>
-      </w:r>
-      <w:r>
-        <w:rPr>
-          <w:noProof/>
-        </w:rPr>
-        <w:t>24</w:t>
-      </w:r>
-      <w:r>
-        <w:fldChar w:fldCharType="end"/>
-      </w:r>
+      <w:fldSimple w:instr=" SEQ Figure \* ARABIC ">
+        <w:r>
+          <w:rPr>
+            <w:noProof/>
+          </w:rPr>
+          <w:t>24</w:t>
+        </w:r>
+      </w:fldSimple>
       <w:r>
         <w:t>:</w:t>
       </w:r>
@@ -9138,28 +9084,18 @@
       <w:pPr>
         <w:pStyle w:val="Caption"/>
       </w:pPr>
-      <w:bookmarkStart w:id="50" w:name="_Toc485818057"/>
+      <w:bookmarkStart w:id="50" w:name="_Toc485976982"/>
       <w:r>
         <w:t xml:space="preserve">Figure </w:t>
       </w:r>
-      <w:r>
-        <w:fldChar w:fldCharType="begin"/>
-      </w:r>
-      <w:r>
-        <w:instrText xml:space="preserve"> SEQ Figure \* ARABIC </w:instrText>
-      </w:r>
-      <w:r>
-        <w:fldChar w:fldCharType="separate"/>
-      </w:r>
-      <w:r>
-        <w:rPr>
-          <w:noProof/>
-        </w:rPr>
-        <w:t>25</w:t>
-      </w:r>
-      <w:r>
-        <w:fldChar w:fldCharType="end"/>
-      </w:r>
+      <w:fldSimple w:instr=" SEQ Figure \* ARABIC ">
+        <w:r>
+          <w:rPr>
+            <w:noProof/>
+          </w:rPr>
+          <w:t>25</w:t>
+        </w:r>
+      </w:fldSimple>
       <w:r>
         <w:t>:</w:t>
       </w:r>
@@ -9277,28 +9213,18 @@
       <w:pPr>
         <w:pStyle w:val="Caption"/>
       </w:pPr>
-      <w:bookmarkStart w:id="51" w:name="_Toc485818058"/>
+      <w:bookmarkStart w:id="51" w:name="_Toc485976983"/>
       <w:r>
         <w:t xml:space="preserve">Figure </w:t>
       </w:r>
-      <w:r>
-        <w:fldChar w:fldCharType="begin"/>
-      </w:r>
-      <w:r>
-        <w:instrText xml:space="preserve"> SEQ Figure \* ARABIC </w:instrText>
-      </w:r>
-      <w:r>
-        <w:fldChar w:fldCharType="separate"/>
-      </w:r>
-      <w:r>
-        <w:rPr>
-          <w:noProof/>
-        </w:rPr>
-        <w:t>26</w:t>
-      </w:r>
-      <w:r>
-        <w:fldChar w:fldCharType="end"/>
-      </w:r>
+      <w:fldSimple w:instr=" SEQ Figure \* ARABIC ">
+        <w:r>
+          <w:rPr>
+            <w:noProof/>
+          </w:rPr>
+          <w:t>26</w:t>
+        </w:r>
+      </w:fldSimple>
       <w:r>
         <w:t>: Windows Firewall Outbound Rules</w:t>
       </w:r>
@@ -9399,28 +9325,18 @@
       <w:pPr>
         <w:pStyle w:val="Caption"/>
       </w:pPr>
-      <w:bookmarkStart w:id="52" w:name="_Toc485818059"/>
+      <w:bookmarkStart w:id="52" w:name="_Toc485976984"/>
       <w:r>
         <w:t xml:space="preserve">Figure </w:t>
       </w:r>
-      <w:r>
-        <w:fldChar w:fldCharType="begin"/>
-      </w:r>
-      <w:r>
-        <w:instrText xml:space="preserve"> SEQ Figure \* ARABIC </w:instrText>
-      </w:r>
-      <w:r>
-        <w:fldChar w:fldCharType="separate"/>
-      </w:r>
-      <w:r>
-        <w:rPr>
-          <w:noProof/>
-        </w:rPr>
-        <w:t>27</w:t>
-      </w:r>
-      <w:r>
-        <w:fldChar w:fldCharType="end"/>
-      </w:r>
+      <w:fldSimple w:instr=" SEQ Figure \* ARABIC ">
+        <w:r>
+          <w:rPr>
+            <w:noProof/>
+          </w:rPr>
+          <w:t>27</w:t>
+        </w:r>
+      </w:fldSimple>
       <w:r>
         <w:t>: Windows Firewall Outbound Rules</w:t>
       </w:r>
@@ -9508,28 +9424,18 @@
       <w:pPr>
         <w:pStyle w:val="Caption"/>
       </w:pPr>
-      <w:bookmarkStart w:id="53" w:name="_Toc485818060"/>
+      <w:bookmarkStart w:id="53" w:name="_Toc485976985"/>
       <w:r>
         <w:t xml:space="preserve">Figure </w:t>
       </w:r>
-      <w:r>
-        <w:fldChar w:fldCharType="begin"/>
-      </w:r>
-      <w:r>
-        <w:instrText xml:space="preserve"> SEQ Figure \* ARABIC </w:instrText>
-      </w:r>
-      <w:r>
-        <w:fldChar w:fldCharType="separate"/>
-      </w:r>
-      <w:r>
-        <w:rPr>
-          <w:noProof/>
-        </w:rPr>
-        <w:t>28</w:t>
-      </w:r>
-      <w:r>
-        <w:fldChar w:fldCharType="end"/>
-      </w:r>
+      <w:fldSimple w:instr=" SEQ Figure \* ARABIC ">
+        <w:r>
+          <w:rPr>
+            <w:noProof/>
+          </w:rPr>
+          <w:t>28</w:t>
+        </w:r>
+      </w:fldSimple>
       <w:r>
         <w:t>: Windows Firewall Outbound Rules</w:t>
       </w:r>
@@ -9629,28 +9535,18 @@
       <w:pPr>
         <w:pStyle w:val="Caption"/>
       </w:pPr>
-      <w:bookmarkStart w:id="54" w:name="_Toc485818061"/>
+      <w:bookmarkStart w:id="54" w:name="_Toc485976986"/>
       <w:r>
         <w:t xml:space="preserve">Figure </w:t>
       </w:r>
-      <w:r>
-        <w:fldChar w:fldCharType="begin"/>
-      </w:r>
-      <w:r>
-        <w:instrText xml:space="preserve"> SEQ Figure \* ARABIC </w:instrText>
-      </w:r>
-      <w:r>
-        <w:fldChar w:fldCharType="separate"/>
-      </w:r>
-      <w:r>
-        <w:rPr>
-          <w:noProof/>
-        </w:rPr>
-        <w:t>29</w:t>
-      </w:r>
-      <w:r>
-        <w:fldChar w:fldCharType="end"/>
-      </w:r>
+      <w:fldSimple w:instr=" SEQ Figure \* ARABIC ">
+        <w:r>
+          <w:rPr>
+            <w:noProof/>
+          </w:rPr>
+          <w:t>29</w:t>
+        </w:r>
+      </w:fldSimple>
       <w:r>
         <w:t>: Windows Firewall Outbound Rules</w:t>
       </w:r>
@@ -9663,10 +9559,497 @@
       <w:bookmarkEnd w:id="54"/>
     </w:p>
     <w:p/>
-    <w:p/>
+    <w:p>
+      <w:pPr>
+        <w:pStyle w:val="Heading3"/>
+      </w:pPr>
+      <w:bookmarkStart w:id="55" w:name="_Toc485976957"/>
+      <w:r>
+        <w:t>Create the Database from .bat files</w:t>
+      </w:r>
+      <w:bookmarkEnd w:id="55"/>
+    </w:p>
+    <w:p>
+      <w:pPr>
+        <w:pStyle w:val="Heading4"/>
+      </w:pPr>
+      <w:r>
+        <w:t xml:space="preserve">Prerequisites: </w:t>
+      </w:r>
+    </w:p>
+    <w:p>
+      <w:pPr>
+        <w:pStyle w:val="ListParagraph"/>
+        <w:numPr>
+          <w:ilvl w:val="0"/>
+          <w:numId w:val="9"/>
+        </w:numPr>
+        <w:rPr>
+          <w:sz w:val="24"/>
+        </w:rPr>
+      </w:pPr>
+      <w:r>
+        <w:rPr>
+          <w:sz w:val="24"/>
+        </w:rPr>
+        <w:t>Microsoft SQL server management studios</w:t>
+      </w:r>
+    </w:p>
+    <w:p>
+      <w:pPr>
+        <w:pStyle w:val="ListParagraph"/>
+        <w:numPr>
+          <w:ilvl w:val="0"/>
+          <w:numId w:val="9"/>
+        </w:numPr>
+        <w:rPr>
+          <w:sz w:val="24"/>
+        </w:rPr>
+      </w:pPr>
+      <w:r>
+        <w:rPr>
+          <w:sz w:val="24"/>
+        </w:rPr>
+        <w:t>Notepad++</w:t>
+      </w:r>
+    </w:p>
+    <w:p>
+      <w:pPr>
+        <w:pStyle w:val="ListParagraph"/>
+        <w:numPr>
+          <w:ilvl w:val="0"/>
+          <w:numId w:val="9"/>
+        </w:numPr>
+        <w:rPr>
+          <w:sz w:val="24"/>
+        </w:rPr>
+      </w:pPr>
+      <w:r>
+        <w:rPr>
+          <w:sz w:val="24"/>
+        </w:rPr>
+        <w:t>Install Microsoft ODBC 13.1</w:t>
+      </w:r>
+    </w:p>
+    <w:p>
+      <w:pPr>
+        <w:pStyle w:val="ListParagraph"/>
+        <w:numPr>
+          <w:ilvl w:val="0"/>
+          <w:numId w:val="9"/>
+        </w:numPr>
+        <w:rPr>
+          <w:sz w:val="24"/>
+        </w:rPr>
+      </w:pPr>
+      <w:r>
+        <w:rPr>
+          <w:sz w:val="24"/>
+        </w:rPr>
+        <w:t>Install SQLCMD utilities</w:t>
+      </w:r>
+    </w:p>
+    <w:p>
+      <w:pPr>
+        <w:rPr>
+          <w:sz w:val="24"/>
+        </w:rPr>
+      </w:pPr>
+    </w:p>
+    <w:p>
+      <w:pPr>
+        <w:pStyle w:val="Heading4"/>
+      </w:pPr>
+      <w:r>
+        <w:t>Install Microsoft ODBC 13.1</w:t>
+      </w:r>
+    </w:p>
+    <w:p>
+      <w:pPr>
+        <w:rPr>
+          <w:sz w:val="24"/>
+        </w:rPr>
+      </w:pPr>
+      <w:hyperlink r:id="rId38" w:history="1">
+        <w:r>
+          <w:rPr>
+            <w:rStyle w:val="Hyperlink"/>
+            <w:sz w:val="24"/>
+          </w:rPr>
+          <w:t>https://www.microsoft.com/en-us/download/details.aspx?id=53339</w:t>
+        </w:r>
+      </w:hyperlink>
+      <w:r>
+        <w:rPr>
+          <w:sz w:val="24"/>
+        </w:rPr>
+        <w:t xml:space="preserve"> </w:t>
+      </w:r>
+    </w:p>
+    <w:p>
+      <w:pPr>
+        <w:pStyle w:val="ListParagraph"/>
+        <w:numPr>
+          <w:ilvl w:val="0"/>
+          <w:numId w:val="11"/>
+        </w:numPr>
+        <w:rPr>
+          <w:sz w:val="24"/>
+        </w:rPr>
+      </w:pPr>
+      <w:r>
+        <w:rPr>
+          <w:sz w:val="24"/>
+        </w:rPr>
+        <w:t xml:space="preserve">Follow the link to the website and hit </w:t>
+      </w:r>
+      <w:r>
+        <w:rPr>
+          <w:b/>
+          <w:sz w:val="24"/>
+        </w:rPr>
+        <w:t>Download.</w:t>
+      </w:r>
+    </w:p>
+    <w:p>
+      <w:pPr>
+        <w:pStyle w:val="ListParagraph"/>
+        <w:numPr>
+          <w:ilvl w:val="0"/>
+          <w:numId w:val="11"/>
+        </w:numPr>
+        <w:rPr>
+          <w:sz w:val="24"/>
+        </w:rPr>
+      </w:pPr>
+      <w:r>
+        <w:rPr>
+          <w:sz w:val="24"/>
+        </w:rPr>
+        <w:t>Check the 2</w:t>
+      </w:r>
+      <w:r>
+        <w:rPr>
+          <w:sz w:val="24"/>
+          <w:vertAlign w:val="superscript"/>
+        </w:rPr>
+        <w:t>nd</w:t>
+      </w:r>
+      <w:r>
+        <w:rPr>
+          <w:sz w:val="24"/>
+        </w:rPr>
+        <w:t xml:space="preserve"> box titled: </w:t>
+      </w:r>
+      <w:r>
+        <w:rPr>
+          <w:rFonts w:ascii="Segoe UI" w:hAnsi="Segoe UI" w:cs="Segoe UI"/>
+          <w:b/>
+          <w:sz w:val="20"/>
+          <w:szCs w:val="20"/>
+          <w:shd w:val="clear" w:color="auto" w:fill="FFFFFF"/>
+        </w:rPr>
+        <w:t>Command Line Utilities MSI files\x86\MsSqlCmdLnUtils.msi</w:t>
+      </w:r>
+      <w:r>
+        <w:rPr>
+          <w:rFonts w:cstheme="minorHAnsi"/>
+          <w:b/>
+          <w:sz w:val="24"/>
+          <w:szCs w:val="20"/>
+          <w:shd w:val="clear" w:color="auto" w:fill="FFFFFF"/>
+        </w:rPr>
+        <w:t xml:space="preserve"> </w:t>
+      </w:r>
+      <w:r>
+        <w:rPr>
+          <w:rFonts w:cstheme="minorHAnsi"/>
+          <w:sz w:val="24"/>
+          <w:szCs w:val="20"/>
+          <w:shd w:val="clear" w:color="auto" w:fill="FFFFFF"/>
+        </w:rPr>
+        <w:t>and hit Next.</w:t>
+      </w:r>
+    </w:p>
+    <w:p>
+      <w:pPr>
+        <w:pStyle w:val="ListParagraph"/>
+        <w:numPr>
+          <w:ilvl w:val="0"/>
+          <w:numId w:val="11"/>
+        </w:numPr>
+        <w:rPr>
+          <w:sz w:val="24"/>
+        </w:rPr>
+      </w:pPr>
+      <w:r>
+        <w:rPr>
+          <w:rFonts w:cstheme="minorHAnsi"/>
+          <w:sz w:val="24"/>
+          <w:szCs w:val="20"/>
+          <w:shd w:val="clear" w:color="auto" w:fill="FFFFFF"/>
+        </w:rPr>
+        <w:t>Proceed to install the application.</w:t>
+      </w:r>
+    </w:p>
+    <w:p>
+      <w:pPr>
+        <w:pStyle w:val="ListParagraph"/>
+        <w:numPr>
+          <w:ilvl w:val="1"/>
+          <w:numId w:val="11"/>
+        </w:numPr>
+        <w:rPr>
+          <w:sz w:val="24"/>
+        </w:rPr>
+      </w:pPr>
+      <w:r>
+        <w:rPr>
+          <w:rFonts w:cstheme="minorHAnsi"/>
+          <w:b/>
+          <w:sz w:val="24"/>
+          <w:szCs w:val="20"/>
+          <w:shd w:val="clear" w:color="auto" w:fill="FFFFFF"/>
+        </w:rPr>
+        <w:t>Warning:</w:t>
+      </w:r>
+      <w:r>
+        <w:rPr>
+          <w:rFonts w:cstheme="minorHAnsi"/>
+          <w:sz w:val="24"/>
+          <w:szCs w:val="20"/>
+          <w:shd w:val="clear" w:color="auto" w:fill="FFFFFF"/>
+        </w:rPr>
+        <w:t xml:space="preserve"> your PC will have to restart after the changes have been made.</w:t>
+      </w:r>
+    </w:p>
+    <w:p>
+      <w:pPr>
+        <w:pStyle w:val="Heading4"/>
+      </w:pPr>
+      <w:r>
+        <w:t>Install SQLCMD utilities</w:t>
+      </w:r>
+    </w:p>
+    <w:p>
+      <w:pPr>
+        <w:rPr>
+          <w:sz w:val="24"/>
+        </w:rPr>
+      </w:pPr>
+      <w:hyperlink r:id="rId39" w:history="1">
+        <w:r>
+          <w:rPr>
+            <w:rStyle w:val="Hyperlink"/>
+            <w:sz w:val="24"/>
+          </w:rPr>
+          <w:t>https://www.microsoft.com/en-</w:t>
+        </w:r>
+        <w:r>
+          <w:rPr>
+            <w:rStyle w:val="Hyperlink"/>
+            <w:sz w:val="24"/>
+          </w:rPr>
+          <w:t>u</w:t>
+        </w:r>
+        <w:r>
+          <w:rPr>
+            <w:rStyle w:val="Hyperlink"/>
+            <w:sz w:val="24"/>
+          </w:rPr>
+          <w:t>s/download/details.aspx?id=53591</w:t>
+        </w:r>
+      </w:hyperlink>
+      <w:r>
+        <w:rPr>
+          <w:sz w:val="24"/>
+        </w:rPr>
+        <w:t xml:space="preserve"> </w:t>
+      </w:r>
+    </w:p>
+    <w:p>
+      <w:pPr>
+        <w:pStyle w:val="ListParagraph"/>
+        <w:numPr>
+          <w:ilvl w:val="0"/>
+          <w:numId w:val="10"/>
+        </w:numPr>
+        <w:rPr>
+          <w:sz w:val="24"/>
+        </w:rPr>
+      </w:pPr>
+      <w:r>
+        <w:rPr>
+          <w:sz w:val="24"/>
+        </w:rPr>
+        <w:t xml:space="preserve">Follow the link to the website and hit </w:t>
+      </w:r>
+      <w:r>
+        <w:rPr>
+          <w:b/>
+          <w:sz w:val="24"/>
+        </w:rPr>
+        <w:t>Download.</w:t>
+      </w:r>
+    </w:p>
+    <w:p>
+      <w:pPr>
+        <w:pStyle w:val="ListParagraph"/>
+        <w:numPr>
+          <w:ilvl w:val="0"/>
+          <w:numId w:val="10"/>
+        </w:numPr>
+        <w:rPr>
+          <w:sz w:val="24"/>
+        </w:rPr>
+      </w:pPr>
+      <w:r>
+        <w:rPr>
+          <w:sz w:val="24"/>
+        </w:rPr>
+        <w:t xml:space="preserve">Check </w:t>
+      </w:r>
+      <w:r>
+        <w:rPr>
+          <w:rFonts w:cstheme="minorHAnsi"/>
+          <w:sz w:val="24"/>
+          <w:szCs w:val="24"/>
+        </w:rPr>
+        <w:t>the 2</w:t>
+      </w:r>
+      <w:r>
+        <w:rPr>
+          <w:rFonts w:cstheme="minorHAnsi"/>
+          <w:sz w:val="24"/>
+          <w:szCs w:val="24"/>
+          <w:vertAlign w:val="superscript"/>
+        </w:rPr>
+        <w:t>nd</w:t>
+      </w:r>
+      <w:r>
+        <w:rPr>
+          <w:rFonts w:cstheme="minorHAnsi"/>
+          <w:sz w:val="24"/>
+          <w:szCs w:val="24"/>
+        </w:rPr>
+        <w:t xml:space="preserve"> box titled: </w:t>
+      </w:r>
+      <w:r>
+        <w:rPr>
+          <w:rFonts w:cstheme="minorHAnsi"/>
+          <w:b/>
+          <w:sz w:val="24"/>
+          <w:szCs w:val="24"/>
+          <w:shd w:val="clear" w:color="auto" w:fill="FFFFFF"/>
+        </w:rPr>
+        <w:t>Command Line Utilities MSI files\x86\MsSqlCmdLnUtils.msi</w:t>
+      </w:r>
+      <w:r>
+        <w:rPr>
+          <w:rFonts w:cstheme="minorHAnsi"/>
+          <w:sz w:val="24"/>
+          <w:szCs w:val="24"/>
+          <w:shd w:val="clear" w:color="auto" w:fill="FFFFFF"/>
+        </w:rPr>
+        <w:t xml:space="preserve"> and hit Next.</w:t>
+      </w:r>
+    </w:p>
+    <w:p>
+      <w:pPr>
+        <w:pStyle w:val="ListParagraph"/>
+        <w:numPr>
+          <w:ilvl w:val="0"/>
+          <w:numId w:val="10"/>
+        </w:numPr>
+        <w:rPr>
+          <w:sz w:val="24"/>
+        </w:rPr>
+      </w:pPr>
+      <w:r>
+        <w:rPr>
+          <w:rFonts w:cstheme="minorHAnsi"/>
+          <w:sz w:val="24"/>
+          <w:szCs w:val="20"/>
+          <w:shd w:val="clear" w:color="auto" w:fill="FFFFFF"/>
+        </w:rPr>
+        <w:t>Proceed to install the application.</w:t>
+      </w:r>
+    </w:p>
+    <w:p>
+      <w:pPr>
+        <w:rPr>
+          <w:sz w:val="24"/>
+        </w:rPr>
+      </w:pPr>
+    </w:p>
+    <w:p>
+      <w:pPr>
+        <w:pStyle w:val="Heading4"/>
+      </w:pPr>
+      <w:r>
+        <w:lastRenderedPageBreak/>
+        <w:t>Create The database</w:t>
+      </w:r>
+    </w:p>
+    <w:p>
+      <w:pPr>
+        <w:pStyle w:val="ListParagraph"/>
+        <w:numPr>
+          <w:ilvl w:val="0"/>
+          <w:numId w:val="12"/>
+        </w:numPr>
+        <w:rPr>
+          <w:sz w:val="24"/>
+        </w:rPr>
+      </w:pPr>
+      <w:r>
+        <w:rPr>
+          <w:sz w:val="24"/>
+        </w:rPr>
+        <w:t xml:space="preserve">Find the </w:t>
+      </w:r>
+      <w:r>
+        <w:rPr>
+          <w:b/>
+          <w:sz w:val="24"/>
+        </w:rPr>
+        <w:t>Create_DB.bat</w:t>
+      </w:r>
+      <w:r>
+        <w:rPr>
+          <w:sz w:val="24"/>
+        </w:rPr>
+        <w:t xml:space="preserve"> file on your PC</w:t>
+      </w:r>
+    </w:p>
+    <w:p>
+      <w:pPr>
+        <w:pStyle w:val="ListParagraph"/>
+        <w:numPr>
+          <w:ilvl w:val="0"/>
+          <w:numId w:val="12"/>
+        </w:numPr>
+        <w:rPr>
+          <w:sz w:val="24"/>
+        </w:rPr>
+      </w:pPr>
+      <w:r>
+        <w:rPr>
+          <w:b/>
+          <w:sz w:val="24"/>
+        </w:rPr>
+        <w:t>Double click</w:t>
+      </w:r>
+      <w:r>
+        <w:rPr>
+          <w:sz w:val="24"/>
+        </w:rPr>
+        <w:t xml:space="preserve"> the file and the process will begin automatically. </w:t>
+      </w:r>
+    </w:p>
     <w:p/>
     <w:sectPr>
-      <w:footerReference w:type="default" r:id="rId38"/>
+      <w:footerReference w:type="default" r:id="rId40"/>
       <w:pgSz w:w="12240" w:h="15840"/>
       <w:pgMar w:top="1440" w:right="1440" w:bottom="1440" w:left="1440" w:header="708" w:footer="708" w:gutter="0"/>
       <w:pgNumType w:start="1"/>
@@ -9713,6 +10096,7 @@
         <w:docPartUnique/>
       </w:docPartObj>
     </w:sdtPr>
+    <w:sdtEndPr/>
     <w:sdtContent>
       <w:p>
         <w:pPr>
@@ -9735,7 +10119,7 @@
           <w:rPr>
             <w:noProof/>
           </w:rPr>
-          <w:t>17</w:t>
+          <w:t>5</w:t>
         </w:r>
         <w:r>
           <w:rPr>
@@ -9966,6 +10350,293 @@
     </w:lvl>
   </w:abstractNum>
   <w:abstractNum w:abstractNumId="2" w15:restartNumberingAfterBreak="0">
+    <w:nsid w:val="25A1579C"/>
+    <w:multiLevelType w:val="hybridMultilevel"/>
+    <w:tmpl w:val="E908645C"/>
+    <w:lvl w:ilvl="0" w:tplc="1009000F">
+      <w:start w:val="1"/>
+      <w:numFmt w:val="decimal"/>
+      <w:lvlText w:val="%1."/>
+      <w:lvlJc w:val="left"/>
+      <w:pPr>
+        <w:ind w:left="360" w:hanging="360"/>
+      </w:pPr>
+    </w:lvl>
+    <w:lvl w:ilvl="1" w:tplc="8AC41E1C">
+      <w:numFmt w:val="bullet"/>
+      <w:lvlText w:val="-"/>
+      <w:lvlJc w:val="left"/>
+      <w:pPr>
+        <w:ind w:left="1080" w:hanging="360"/>
+      </w:pPr>
+      <w:rPr>
+        <w:rFonts w:ascii="Calibri" w:eastAsiaTheme="minorHAnsi" w:hAnsi="Calibri" w:cs="Calibri" w:hint="default"/>
+      </w:rPr>
+    </w:lvl>
+    <w:lvl w:ilvl="2" w:tplc="1009001B">
+      <w:start w:val="1"/>
+      <w:numFmt w:val="lowerRoman"/>
+      <w:lvlText w:val="%3."/>
+      <w:lvlJc w:val="right"/>
+      <w:pPr>
+        <w:ind w:left="1800" w:hanging="180"/>
+      </w:pPr>
+    </w:lvl>
+    <w:lvl w:ilvl="3" w:tplc="1009000F" w:tentative="1">
+      <w:start w:val="1"/>
+      <w:numFmt w:val="decimal"/>
+      <w:lvlText w:val="%4."/>
+      <w:lvlJc w:val="left"/>
+      <w:pPr>
+        <w:ind w:left="2520" w:hanging="360"/>
+      </w:pPr>
+    </w:lvl>
+    <w:lvl w:ilvl="4" w:tplc="10090019" w:tentative="1">
+      <w:start w:val="1"/>
+      <w:numFmt w:val="lowerLetter"/>
+      <w:lvlText w:val="%5."/>
+      <w:lvlJc w:val="left"/>
+      <w:pPr>
+        <w:ind w:left="3240" w:hanging="360"/>
+      </w:pPr>
+    </w:lvl>
+    <w:lvl w:ilvl="5" w:tplc="1009001B" w:tentative="1">
+      <w:start w:val="1"/>
+      <w:numFmt w:val="lowerRoman"/>
+      <w:lvlText w:val="%6."/>
+      <w:lvlJc w:val="right"/>
+      <w:pPr>
+        <w:ind w:left="3960" w:hanging="180"/>
+      </w:pPr>
+    </w:lvl>
+    <w:lvl w:ilvl="6" w:tplc="1009000F" w:tentative="1">
+      <w:start w:val="1"/>
+      <w:numFmt w:val="decimal"/>
+      <w:lvlText w:val="%7."/>
+      <w:lvlJc w:val="left"/>
+      <w:pPr>
+        <w:ind w:left="4680" w:hanging="360"/>
+      </w:pPr>
+    </w:lvl>
+    <w:lvl w:ilvl="7" w:tplc="10090019" w:tentative="1">
+      <w:start w:val="1"/>
+      <w:numFmt w:val="lowerLetter"/>
+      <w:lvlText w:val="%8."/>
+      <w:lvlJc w:val="left"/>
+      <w:pPr>
+        <w:ind w:left="5400" w:hanging="360"/>
+      </w:pPr>
+    </w:lvl>
+    <w:lvl w:ilvl="8" w:tplc="1009001B" w:tentative="1">
+      <w:start w:val="1"/>
+      <w:numFmt w:val="lowerRoman"/>
+      <w:lvlText w:val="%9."/>
+      <w:lvlJc w:val="right"/>
+      <w:pPr>
+        <w:ind w:left="6120" w:hanging="180"/>
+      </w:pPr>
+    </w:lvl>
+  </w:abstractNum>
+  <w:abstractNum w:abstractNumId="3" w15:restartNumberingAfterBreak="0">
+    <w:nsid w:val="39EE1C29"/>
+    <w:multiLevelType w:val="hybridMultilevel"/>
+    <w:tmpl w:val="02909BC0"/>
+    <w:lvl w:ilvl="0" w:tplc="1009000F">
+      <w:start w:val="1"/>
+      <w:numFmt w:val="decimal"/>
+      <w:lvlText w:val="%1."/>
+      <w:lvlJc w:val="left"/>
+      <w:pPr>
+        <w:ind w:left="360" w:hanging="360"/>
+      </w:pPr>
+    </w:lvl>
+    <w:lvl w:ilvl="1" w:tplc="10090019" w:tentative="1">
+      <w:start w:val="1"/>
+      <w:numFmt w:val="lowerLetter"/>
+      <w:lvlText w:val="%2."/>
+      <w:lvlJc w:val="left"/>
+      <w:pPr>
+        <w:ind w:left="1080" w:hanging="360"/>
+      </w:pPr>
+    </w:lvl>
+    <w:lvl w:ilvl="2" w:tplc="1009001B" w:tentative="1">
+      <w:start w:val="1"/>
+      <w:numFmt w:val="lowerRoman"/>
+      <w:lvlText w:val="%3."/>
+      <w:lvlJc w:val="right"/>
+      <w:pPr>
+        <w:ind w:left="1800" w:hanging="180"/>
+      </w:pPr>
+    </w:lvl>
+    <w:lvl w:ilvl="3" w:tplc="1009000F" w:tentative="1">
+      <w:start w:val="1"/>
+      <w:numFmt w:val="decimal"/>
+      <w:lvlText w:val="%4."/>
+      <w:lvlJc w:val="left"/>
+      <w:pPr>
+        <w:ind w:left="2520" w:hanging="360"/>
+      </w:pPr>
+    </w:lvl>
+    <w:lvl w:ilvl="4" w:tplc="10090019" w:tentative="1">
+      <w:start w:val="1"/>
+      <w:numFmt w:val="lowerLetter"/>
+      <w:lvlText w:val="%5."/>
+      <w:lvlJc w:val="left"/>
+      <w:pPr>
+        <w:ind w:left="3240" w:hanging="360"/>
+      </w:pPr>
+    </w:lvl>
+    <w:lvl w:ilvl="5" w:tplc="1009001B" w:tentative="1">
+      <w:start w:val="1"/>
+      <w:numFmt w:val="lowerRoman"/>
+      <w:lvlText w:val="%6."/>
+      <w:lvlJc w:val="right"/>
+      <w:pPr>
+        <w:ind w:left="3960" w:hanging="180"/>
+      </w:pPr>
+    </w:lvl>
+    <w:lvl w:ilvl="6" w:tplc="1009000F" w:tentative="1">
+      <w:start w:val="1"/>
+      <w:numFmt w:val="decimal"/>
+      <w:lvlText w:val="%7."/>
+      <w:lvlJc w:val="left"/>
+      <w:pPr>
+        <w:ind w:left="4680" w:hanging="360"/>
+      </w:pPr>
+    </w:lvl>
+    <w:lvl w:ilvl="7" w:tplc="10090019" w:tentative="1">
+      <w:start w:val="1"/>
+      <w:numFmt w:val="lowerLetter"/>
+      <w:lvlText w:val="%8."/>
+      <w:lvlJc w:val="left"/>
+      <w:pPr>
+        <w:ind w:left="5400" w:hanging="360"/>
+      </w:pPr>
+    </w:lvl>
+    <w:lvl w:ilvl="8" w:tplc="1009001B" w:tentative="1">
+      <w:start w:val="1"/>
+      <w:numFmt w:val="lowerRoman"/>
+      <w:lvlText w:val="%9."/>
+      <w:lvlJc w:val="right"/>
+      <w:pPr>
+        <w:ind w:left="6120" w:hanging="180"/>
+      </w:pPr>
+    </w:lvl>
+  </w:abstractNum>
+  <w:abstractNum w:abstractNumId="4" w15:restartNumberingAfterBreak="0">
+    <w:nsid w:val="3B061CCC"/>
+    <w:multiLevelType w:val="hybridMultilevel"/>
+    <w:tmpl w:val="0DC48BB0"/>
+    <w:lvl w:ilvl="0" w:tplc="1009000F">
+      <w:start w:val="1"/>
+      <w:numFmt w:val="decimal"/>
+      <w:lvlText w:val="%1."/>
+      <w:lvlJc w:val="left"/>
+      <w:pPr>
+        <w:ind w:left="360" w:hanging="360"/>
+      </w:pPr>
+      <w:rPr>
+        <w:rFonts w:hint="default"/>
+      </w:rPr>
+    </w:lvl>
+    <w:lvl w:ilvl="1" w:tplc="10090003">
+      <w:start w:val="1"/>
+      <w:numFmt w:val="bullet"/>
+      <w:lvlText w:val="o"/>
+      <w:lvlJc w:val="left"/>
+      <w:pPr>
+        <w:ind w:left="1080" w:hanging="360"/>
+      </w:pPr>
+      <w:rPr>
+        <w:rFonts w:ascii="Courier New" w:hAnsi="Courier New" w:cs="Courier New" w:hint="default"/>
+      </w:rPr>
+    </w:lvl>
+    <w:lvl w:ilvl="2" w:tplc="10090005">
+      <w:start w:val="1"/>
+      <w:numFmt w:val="bullet"/>
+      <w:lvlText w:val=""/>
+      <w:lvlJc w:val="left"/>
+      <w:pPr>
+        <w:ind w:left="1800" w:hanging="360"/>
+      </w:pPr>
+      <w:rPr>
+        <w:rFonts w:ascii="Wingdings" w:hAnsi="Wingdings" w:hint="default"/>
+      </w:rPr>
+    </w:lvl>
+    <w:lvl w:ilvl="3" w:tplc="10090001">
+      <w:start w:val="1"/>
+      <w:numFmt w:val="bullet"/>
+      <w:lvlText w:val=""/>
+      <w:lvlJc w:val="left"/>
+      <w:pPr>
+        <w:ind w:left="2520" w:hanging="360"/>
+      </w:pPr>
+      <w:rPr>
+        <w:rFonts w:ascii="Symbol" w:hAnsi="Symbol" w:hint="default"/>
+      </w:rPr>
+    </w:lvl>
+    <w:lvl w:ilvl="4" w:tplc="10090003" w:tentative="1">
+      <w:start w:val="1"/>
+      <w:numFmt w:val="bullet"/>
+      <w:lvlText w:val="o"/>
+      <w:lvlJc w:val="left"/>
+      <w:pPr>
+        <w:ind w:left="3240" w:hanging="360"/>
+      </w:pPr>
+      <w:rPr>
+        <w:rFonts w:ascii="Courier New" w:hAnsi="Courier New" w:cs="Courier New" w:hint="default"/>
+      </w:rPr>
+    </w:lvl>
+    <w:lvl w:ilvl="5" w:tplc="10090005" w:tentative="1">
+      <w:start w:val="1"/>
+      <w:numFmt w:val="bullet"/>
+      <w:lvlText w:val=""/>
+      <w:lvlJc w:val="left"/>
+      <w:pPr>
+        <w:ind w:left="3960" w:hanging="360"/>
+      </w:pPr>
+      <w:rPr>
+        <w:rFonts w:ascii="Wingdings" w:hAnsi="Wingdings" w:hint="default"/>
+      </w:rPr>
+    </w:lvl>
+    <w:lvl w:ilvl="6" w:tplc="10090001" w:tentative="1">
+      <w:start w:val="1"/>
+      <w:numFmt w:val="bullet"/>
+      <w:lvlText w:val=""/>
+      <w:lvlJc w:val="left"/>
+      <w:pPr>
+        <w:ind w:left="4680" w:hanging="360"/>
+      </w:pPr>
+      <w:rPr>
+        <w:rFonts w:ascii="Symbol" w:hAnsi="Symbol" w:hint="default"/>
+      </w:rPr>
+    </w:lvl>
+    <w:lvl w:ilvl="7" w:tplc="10090003" w:tentative="1">
+      <w:start w:val="1"/>
+      <w:numFmt w:val="bullet"/>
+      <w:lvlText w:val="o"/>
+      <w:lvlJc w:val="left"/>
+      <w:pPr>
+        <w:ind w:left="5400" w:hanging="360"/>
+      </w:pPr>
+      <w:rPr>
+        <w:rFonts w:ascii="Courier New" w:hAnsi="Courier New" w:cs="Courier New" w:hint="default"/>
+      </w:rPr>
+    </w:lvl>
+    <w:lvl w:ilvl="8" w:tplc="10090005" w:tentative="1">
+      <w:start w:val="1"/>
+      <w:numFmt w:val="bullet"/>
+      <w:lvlText w:val=""/>
+      <w:lvlJc w:val="left"/>
+      <w:pPr>
+        <w:ind w:left="6120" w:hanging="360"/>
+      </w:pPr>
+      <w:rPr>
+        <w:rFonts w:ascii="Wingdings" w:hAnsi="Wingdings" w:hint="default"/>
+      </w:rPr>
+    </w:lvl>
+  </w:abstractNum>
+  <w:abstractNum w:abstractNumId="5" w15:restartNumberingAfterBreak="0">
     <w:nsid w:val="3DA46FDE"/>
     <w:multiLevelType w:val="hybridMultilevel"/>
     <w:tmpl w:val="D9A8BA48"/>
@@ -10078,7 +10749,7 @@
       </w:rPr>
     </w:lvl>
   </w:abstractNum>
-  <w:abstractNum w:abstractNumId="3" w15:restartNumberingAfterBreak="0">
+  <w:abstractNum w:abstractNumId="6" w15:restartNumberingAfterBreak="0">
     <w:nsid w:val="4DBA1343"/>
     <w:multiLevelType w:val="hybridMultilevel"/>
     <w:tmpl w:val="365E4156"/>
@@ -10164,7 +10835,7 @@
       </w:pPr>
     </w:lvl>
   </w:abstractNum>
-  <w:abstractNum w:abstractNumId="4" w15:restartNumberingAfterBreak="0">
+  <w:abstractNum w:abstractNumId="7" w15:restartNumberingAfterBreak="0">
     <w:nsid w:val="571755CF"/>
     <w:multiLevelType w:val="hybridMultilevel"/>
     <w:tmpl w:val="E57EB416"/>
@@ -10254,7 +10925,7 @@
       </w:pPr>
     </w:lvl>
   </w:abstractNum>
-  <w:abstractNum w:abstractNumId="5" w15:restartNumberingAfterBreak="0">
+  <w:abstractNum w:abstractNumId="8" w15:restartNumberingAfterBreak="0">
     <w:nsid w:val="5F9D435B"/>
     <w:multiLevelType w:val="hybridMultilevel"/>
     <w:tmpl w:val="56765D22"/>
@@ -10340,7 +11011,7 @@
       </w:pPr>
     </w:lvl>
   </w:abstractNum>
-  <w:abstractNum w:abstractNumId="6" w15:restartNumberingAfterBreak="0">
+  <w:abstractNum w:abstractNumId="9" w15:restartNumberingAfterBreak="0">
     <w:nsid w:val="6B7C3929"/>
     <w:multiLevelType w:val="hybridMultilevel"/>
     <w:tmpl w:val="3B3CBD72"/>
@@ -10429,7 +11100,7 @@
       </w:pPr>
     </w:lvl>
   </w:abstractNum>
-  <w:abstractNum w:abstractNumId="7" w15:restartNumberingAfterBreak="0">
+  <w:abstractNum w:abstractNumId="10" w15:restartNumberingAfterBreak="0">
     <w:nsid w:val="756D220C"/>
     <w:multiLevelType w:val="hybridMultilevel"/>
     <w:tmpl w:val="2C54E152"/>
@@ -10518,29 +11189,153 @@
       </w:pPr>
     </w:lvl>
   </w:abstractNum>
+  <w:abstractNum w:abstractNumId="11" w15:restartNumberingAfterBreak="0">
+    <w:nsid w:val="77165279"/>
+    <w:multiLevelType w:val="hybridMultilevel"/>
+    <w:tmpl w:val="269696A6"/>
+    <w:lvl w:ilvl="0" w:tplc="8AC41E1C">
+      <w:numFmt w:val="bullet"/>
+      <w:lvlText w:val="-"/>
+      <w:lvlJc w:val="left"/>
+      <w:pPr>
+        <w:ind w:left="720" w:hanging="360"/>
+      </w:pPr>
+      <w:rPr>
+        <w:rFonts w:ascii="Calibri" w:eastAsiaTheme="minorHAnsi" w:hAnsi="Calibri" w:cs="Calibri" w:hint="default"/>
+      </w:rPr>
+    </w:lvl>
+    <w:lvl w:ilvl="1" w:tplc="10090003">
+      <w:start w:val="1"/>
+      <w:numFmt w:val="bullet"/>
+      <w:lvlText w:val="o"/>
+      <w:lvlJc w:val="left"/>
+      <w:pPr>
+        <w:ind w:left="1440" w:hanging="360"/>
+      </w:pPr>
+      <w:rPr>
+        <w:rFonts w:ascii="Courier New" w:hAnsi="Courier New" w:cs="Courier New" w:hint="default"/>
+      </w:rPr>
+    </w:lvl>
+    <w:lvl w:ilvl="2" w:tplc="1009000F">
+      <w:start w:val="1"/>
+      <w:numFmt w:val="decimal"/>
+      <w:lvlText w:val="%3."/>
+      <w:lvlJc w:val="left"/>
+      <w:pPr>
+        <w:ind w:left="2160" w:hanging="360"/>
+      </w:pPr>
+      <w:rPr>
+        <w:rFonts w:hint="default"/>
+      </w:rPr>
+    </w:lvl>
+    <w:lvl w:ilvl="3" w:tplc="10090001">
+      <w:start w:val="1"/>
+      <w:numFmt w:val="bullet"/>
+      <w:lvlText w:val=""/>
+      <w:lvlJc w:val="left"/>
+      <w:pPr>
+        <w:ind w:left="2880" w:hanging="360"/>
+      </w:pPr>
+      <w:rPr>
+        <w:rFonts w:ascii="Symbol" w:hAnsi="Symbol" w:hint="default"/>
+      </w:rPr>
+    </w:lvl>
+    <w:lvl w:ilvl="4" w:tplc="10090003" w:tentative="1">
+      <w:start w:val="1"/>
+      <w:numFmt w:val="bullet"/>
+      <w:lvlText w:val="o"/>
+      <w:lvlJc w:val="left"/>
+      <w:pPr>
+        <w:ind w:left="3600" w:hanging="360"/>
+      </w:pPr>
+      <w:rPr>
+        <w:rFonts w:ascii="Courier New" w:hAnsi="Courier New" w:cs="Courier New" w:hint="default"/>
+      </w:rPr>
+    </w:lvl>
+    <w:lvl w:ilvl="5" w:tplc="10090005" w:tentative="1">
+      <w:start w:val="1"/>
+      <w:numFmt w:val="bullet"/>
+      <w:lvlText w:val=""/>
+      <w:lvlJc w:val="left"/>
+      <w:pPr>
+        <w:ind w:left="4320" w:hanging="360"/>
+      </w:pPr>
+      <w:rPr>
+        <w:rFonts w:ascii="Wingdings" w:hAnsi="Wingdings" w:hint="default"/>
+      </w:rPr>
+    </w:lvl>
+    <w:lvl w:ilvl="6" w:tplc="10090001" w:tentative="1">
+      <w:start w:val="1"/>
+      <w:numFmt w:val="bullet"/>
+      <w:lvlText w:val=""/>
+      <w:lvlJc w:val="left"/>
+      <w:pPr>
+        <w:ind w:left="5040" w:hanging="360"/>
+      </w:pPr>
+      <w:rPr>
+        <w:rFonts w:ascii="Symbol" w:hAnsi="Symbol" w:hint="default"/>
+      </w:rPr>
+    </w:lvl>
+    <w:lvl w:ilvl="7" w:tplc="10090003" w:tentative="1">
+      <w:start w:val="1"/>
+      <w:numFmt w:val="bullet"/>
+      <w:lvlText w:val="o"/>
+      <w:lvlJc w:val="left"/>
+      <w:pPr>
+        <w:ind w:left="5760" w:hanging="360"/>
+      </w:pPr>
+      <w:rPr>
+        <w:rFonts w:ascii="Courier New" w:hAnsi="Courier New" w:cs="Courier New" w:hint="default"/>
+      </w:rPr>
+    </w:lvl>
+    <w:lvl w:ilvl="8" w:tplc="10090005" w:tentative="1">
+      <w:start w:val="1"/>
+      <w:numFmt w:val="bullet"/>
+      <w:lvlText w:val=""/>
+      <w:lvlJc w:val="left"/>
+      <w:pPr>
+        <w:ind w:left="6480" w:hanging="360"/>
+      </w:pPr>
+      <w:rPr>
+        <w:rFonts w:ascii="Wingdings" w:hAnsi="Wingdings" w:hint="default"/>
+      </w:rPr>
+    </w:lvl>
+  </w:abstractNum>
   <w:num w:numId="1">
-    <w:abstractNumId w:val="2"/>
+    <w:abstractNumId w:val="5"/>
   </w:num>
   <w:num w:numId="2">
-    <w:abstractNumId w:val="5"/>
+    <w:abstractNumId w:val="8"/>
   </w:num>
   <w:num w:numId="3">
     <w:abstractNumId w:val="0"/>
   </w:num>
   <w:num w:numId="4">
+    <w:abstractNumId w:val="9"/>
+  </w:num>
+  <w:num w:numId="5">
     <w:abstractNumId w:val="6"/>
   </w:num>
-  <w:num w:numId="5">
-    <w:abstractNumId w:val="3"/>
-  </w:num>
   <w:num w:numId="6">
-    <w:abstractNumId w:val="7"/>
+    <w:abstractNumId w:val="10"/>
   </w:num>
   <w:num w:numId="7">
     <w:abstractNumId w:val="1"/>
   </w:num>
   <w:num w:numId="8">
+    <w:abstractNumId w:val="7"/>
+  </w:num>
+  <w:num w:numId="9">
+    <w:abstractNumId w:val="11"/>
+  </w:num>
+  <w:num w:numId="10">
     <w:abstractNumId w:val="4"/>
+  </w:num>
+  <w:num w:numId="11">
+    <w:abstractNumId w:val="2"/>
+  </w:num>
+  <w:num w:numId="12">
+    <w:abstractNumId w:val="3"/>
   </w:num>
 </w:numbering>
 </file>
@@ -11897,6 +12692,18 @@
       <w:szCs w:val="20"/>
     </w:rPr>
   </w:style>
+  <w:style w:type="character" w:styleId="FollowedHyperlink">
+    <w:name w:val="FollowedHyperlink"/>
+    <w:basedOn w:val="DefaultParagraphFont"/>
+    <w:uiPriority w:val="99"/>
+    <w:semiHidden/>
+    <w:unhideWhenUsed/>
+    <w:rsid w:val="00EB48F8"/>
+    <w:rPr>
+      <w:color w:val="7F6F6F" w:themeColor="followedHyperlink"/>
+      <w:u w:val="single"/>
+    </w:rPr>
+  </w:style>
 </w:styles>
 </file>
 
@@ -12200,7 +13007,7 @@
 </file>
 
 <file path=customXml/itemProps1.xml><?xml version="1.0" encoding="utf-8"?>
-<ds:datastoreItem xmlns:ds="http://schemas.openxmlformats.org/officeDocument/2006/customXml" ds:itemID="{01241DCB-76A7-486D-AEB2-4AFA8BB663E1}">
+<ds:datastoreItem xmlns:ds="http://schemas.openxmlformats.org/officeDocument/2006/customXml" ds:itemID="{0D8E063C-9DB7-4F71-9F45-8FA293ACE20E}">
   <ds:schemaRefs>
     <ds:schemaRef ds:uri="http://schemas.openxmlformats.org/officeDocument/2006/bibliography"/>
   </ds:schemaRefs>

</xml_diff>

<commit_message>
June 26th 2017 - Updated the Steps for installing ODBC Driver & SQLCMD Utilities
</commit_message>
<xml_diff>
--- a/Docs/SDD/PADification SDD.docx
+++ b/Docs/SDD/PADification SDD.docx
@@ -1,6 +1,6 @@
 
 <file path=word/document.xml><?xml version="1.0" encoding="utf-8"?>
-<w:document xmlns:wpc="http://schemas.microsoft.com/office/word/2010/wordprocessingCanvas" xmlns:cx="http://schemas.microsoft.com/office/drawing/2014/chartex" xmlns:cx1="http://schemas.microsoft.com/office/drawing/2015/9/8/chartex" xmlns:cx2="http://schemas.microsoft.com/office/drawing/2015/10/21/chartex" xmlns:cx3="http://schemas.microsoft.com/office/drawing/2016/5/9/chartex" xmlns:cx4="http://schemas.microsoft.com/office/drawing/2016/5/10/chartex" xmlns:cx5="http://schemas.microsoft.com/office/drawing/2016/5/11/chartex" xmlns:cx6="http://schemas.microsoft.com/office/drawing/2016/5/12/chartex" xmlns:cx7="http://schemas.microsoft.com/office/drawing/2016/5/13/chartex" xmlns:cx8="http://schemas.microsoft.com/office/drawing/2016/5/14/chartex" xmlns:mc="http://schemas.openxmlformats.org/markup-compatibility/2006" xmlns:aink="http://schemas.microsoft.com/office/drawing/2016/ink" xmlns:am3d="http://schemas.microsoft.com/office/drawing/2017/model3d" xmlns:o="urn:schemas-microsoft-com:office:office" xmlns:r="http://schemas.openxmlformats.org/officeDocument/2006/relationships" xmlns:m="http://schemas.openxmlformats.org/officeDocument/2006/math" xmlns:v="urn:schemas-microsoft-com:vml" xmlns:wp14="http://schemas.microsoft.com/office/word/2010/wordprocessingDrawing" xmlns:wp="http://schemas.openxmlformats.org/drawingml/2006/wordprocessingDrawing" xmlns:w10="urn:schemas-microsoft-com:office:word" xmlns:w="http://schemas.openxmlformats.org/wordprocessingml/2006/main" xmlns:w14="http://schemas.microsoft.com/office/word/2010/wordml" xmlns:w15="http://schemas.microsoft.com/office/word/2012/wordml" xmlns:w16se="http://schemas.microsoft.com/office/word/2015/wordml/symex" xmlns:wpg="http://schemas.microsoft.com/office/word/2010/wordprocessingGroup" xmlns:wpi="http://schemas.microsoft.com/office/word/2010/wordprocessingInk" xmlns:wne="http://schemas.microsoft.com/office/word/2006/wordml" xmlns:wps="http://schemas.microsoft.com/office/word/2010/wordprocessingShape" mc:Ignorable="w14 w15 w16se wp14">
+<w:document xmlns:wpc="http://schemas.microsoft.com/office/word/2010/wordprocessingCanvas" xmlns:cx="http://schemas.microsoft.com/office/drawing/2014/chartex" xmlns:cx1="http://schemas.microsoft.com/office/drawing/2015/9/8/chartex" xmlns:cx2="http://schemas.microsoft.com/office/drawing/2015/10/21/chartex" xmlns:cx3="http://schemas.microsoft.com/office/drawing/2016/5/9/chartex" xmlns:cx4="http://schemas.microsoft.com/office/drawing/2016/5/10/chartex" xmlns:cx5="http://schemas.microsoft.com/office/drawing/2016/5/11/chartex" xmlns:cx6="http://schemas.microsoft.com/office/drawing/2016/5/12/chartex" xmlns:cx7="http://schemas.microsoft.com/office/drawing/2016/5/13/chartex" xmlns:cx8="http://schemas.microsoft.com/office/drawing/2016/5/14/chartex" xmlns:mc="http://schemas.openxmlformats.org/markup-compatibility/2006" xmlns:aink="http://schemas.microsoft.com/office/drawing/2016/ink" xmlns:o="urn:schemas-microsoft-com:office:office" xmlns:r="http://schemas.openxmlformats.org/officeDocument/2006/relationships" xmlns:m="http://schemas.openxmlformats.org/officeDocument/2006/math" xmlns:v="urn:schemas-microsoft-com:vml" xmlns:wp14="http://schemas.microsoft.com/office/word/2010/wordprocessingDrawing" xmlns:wp="http://schemas.openxmlformats.org/drawingml/2006/wordprocessingDrawing" xmlns:w10="urn:schemas-microsoft-com:office:word" xmlns:w="http://schemas.openxmlformats.org/wordprocessingml/2006/main" xmlns:w14="http://schemas.microsoft.com/office/word/2010/wordml" xmlns:w15="http://schemas.microsoft.com/office/word/2012/wordml" xmlns:w16se="http://schemas.microsoft.com/office/word/2015/wordml/symex" xmlns:wpg="http://schemas.microsoft.com/office/word/2010/wordprocessingGroup" xmlns:wpi="http://schemas.microsoft.com/office/word/2010/wordprocessingInk" xmlns:wne="http://schemas.microsoft.com/office/word/2006/wordml" xmlns:wps="http://schemas.microsoft.com/office/word/2010/wordprocessingShape" mc:Ignorable="w14 w15 w16se wp14">
   <w:body>
     <w:bookmarkStart w:id="0" w:name="_Hlk485808606" w:displacedByCustomXml="next"/>
     <w:bookmarkEnd w:id="0" w:displacedByCustomXml="next"/>
@@ -12,7 +12,6 @@
           <w:docPartUnique/>
         </w:docPartObj>
       </w:sdtPr>
-      <w:sdtEndPr/>
       <w:sdtContent>
         <w:p>
           <w:pPr>
@@ -169,7 +168,6 @@
                                   <w:dataBinding w:prefixMappings="xmlns:ns0='http://schemas.openxmlformats.org/package/2006/metadata/core-properties' xmlns:ns1='http://purl.org/dc/elements/1.1/'" w:xpath="/ns0:coreProperties[1]/ns1:title[1]" w:storeItemID="{6C3C8BC8-F283-45AE-878A-BAB7291924A1}"/>
                                   <w:text/>
                                 </w:sdtPr>
-                                <w:sdtEndPr/>
                                 <w:sdtContent>
                                   <w:p>
                                     <w:pPr>
@@ -247,7 +245,6 @@
                             <w:dataBinding w:prefixMappings="xmlns:ns0='http://schemas.openxmlformats.org/package/2006/metadata/core-properties' xmlns:ns1='http://purl.org/dc/elements/1.1/'" w:xpath="/ns0:coreProperties[1]/ns1:title[1]" w:storeItemID="{6C3C8BC8-F283-45AE-878A-BAB7291924A1}"/>
                             <w:text/>
                           </w:sdtPr>
-                          <w:sdtEndPr/>
                           <w:sdtContent>
                             <w:p>
                               <w:pPr>
@@ -497,7 +494,7 @@
                                     <w:sz w:val="32"/>
                                   </w:rPr>
                                   <w:tab/>
-                                  <w:t>2017-06-23</w:t>
+                                  <w:t>2017-06-26</w:t>
                                 </w:r>
                               </w:p>
                               <w:p>
@@ -520,17 +517,8 @@
                                     <w:sz w:val="32"/>
                                   </w:rPr>
                                   <w:tab/>
-                                  <w:t>0.</w:t>
+                                  <w:t>0.4.1</w:t>
                                 </w:r>
-                                <w:r>
-                                  <w:rPr>
-                                    <w:color w:val="FFFFFF" w:themeColor="background1"/>
-                                    <w:sz w:val="32"/>
-                                  </w:rPr>
-                                  <w:t>4</w:t>
-                                </w:r>
-                                <w:bookmarkStart w:id="1" w:name="_GoBack"/>
-                                <w:bookmarkEnd w:id="1"/>
                               </w:p>
                             </w:txbxContent>
                           </wps:txbx>
@@ -588,7 +576,7 @@
                               <w:sz w:val="32"/>
                             </w:rPr>
                             <w:tab/>
-                            <w:t>2017-06-23</w:t>
+                            <w:t>2017-06-26</w:t>
                           </w:r>
                         </w:p>
                         <w:p>
@@ -611,17 +599,8 @@
                               <w:sz w:val="32"/>
                             </w:rPr>
                             <w:tab/>
-                            <w:t>0.</w:t>
+                            <w:t>0.4.1</w:t>
                           </w:r>
-                          <w:r>
-                            <w:rPr>
-                              <w:color w:val="FFFFFF" w:themeColor="background1"/>
-                              <w:sz w:val="32"/>
-                            </w:rPr>
-                            <w:t>4</w:t>
-                          </w:r>
-                          <w:bookmarkStart w:id="2" w:name="_GoBack"/>
-                          <w:bookmarkEnd w:id="2"/>
                         </w:p>
                       </w:txbxContent>
                     </v:textbox>
@@ -760,12 +739,12 @@
       <w:pPr>
         <w:pStyle w:val="Prenumbering"/>
       </w:pPr>
-      <w:bookmarkStart w:id="3" w:name="_Toc486234752"/>
+      <w:bookmarkStart w:id="1" w:name="_Toc486252561"/>
       <w:r>
         <w:lastRenderedPageBreak/>
         <w:t>Revision History</w:t>
       </w:r>
-      <w:bookmarkEnd w:id="3"/>
+      <w:bookmarkEnd w:id="1"/>
     </w:p>
     <w:tbl>
       <w:tblPr>
@@ -778,8 +757,8 @@
       <w:tblGrid>
         <w:gridCol w:w="1080"/>
         <w:gridCol w:w="1080"/>
-        <w:gridCol w:w="540"/>
-        <w:gridCol w:w="6660"/>
+        <w:gridCol w:w="675"/>
+        <w:gridCol w:w="6525"/>
       </w:tblGrid>
       <w:tr>
         <w:trPr>
@@ -830,7 +809,7 @@
         </w:tc>
         <w:tc>
           <w:tcPr>
-            <w:tcW w:w="540" w:type="dxa"/>
+            <w:tcW w:w="675" w:type="dxa"/>
             <w:vAlign w:val="center"/>
           </w:tcPr>
           <w:p>
@@ -851,7 +830,7 @@
         </w:tc>
         <w:tc>
           <w:tcPr>
-            <w:tcW w:w="6660" w:type="dxa"/>
+            <w:tcW w:w="6525" w:type="dxa"/>
             <w:vAlign w:val="center"/>
           </w:tcPr>
           <w:p>
@@ -919,7 +898,7 @@
         </w:tc>
         <w:tc>
           <w:tcPr>
-            <w:tcW w:w="540" w:type="dxa"/>
+            <w:tcW w:w="675" w:type="dxa"/>
             <w:vAlign w:val="center"/>
           </w:tcPr>
           <w:p>
@@ -941,7 +920,7 @@
         </w:tc>
         <w:tc>
           <w:tcPr>
-            <w:tcW w:w="6660" w:type="dxa"/>
+            <w:tcW w:w="6525" w:type="dxa"/>
             <w:vAlign w:val="center"/>
           </w:tcPr>
           <w:p>
@@ -1018,7 +997,7 @@
         </w:tc>
         <w:tc>
           <w:tcPr>
-            <w:tcW w:w="540" w:type="dxa"/>
+            <w:tcW w:w="675" w:type="dxa"/>
             <w:vAlign w:val="center"/>
           </w:tcPr>
           <w:p>
@@ -1041,7 +1020,7 @@
         </w:tc>
         <w:tc>
           <w:tcPr>
-            <w:tcW w:w="6660" w:type="dxa"/>
+            <w:tcW w:w="6525" w:type="dxa"/>
             <w:vAlign w:val="center"/>
           </w:tcPr>
           <w:p>
@@ -1119,7 +1098,7 @@
         </w:tc>
         <w:tc>
           <w:tcPr>
-            <w:tcW w:w="540" w:type="dxa"/>
+            <w:tcW w:w="675" w:type="dxa"/>
             <w:vAlign w:val="center"/>
           </w:tcPr>
           <w:p>
@@ -1142,7 +1121,7 @@
         </w:tc>
         <w:tc>
           <w:tcPr>
-            <w:tcW w:w="6660" w:type="dxa"/>
+            <w:tcW w:w="6525" w:type="dxa"/>
             <w:vAlign w:val="center"/>
           </w:tcPr>
           <w:p>
@@ -1207,7 +1186,7 @@
         </w:tc>
         <w:tc>
           <w:tcPr>
-            <w:tcW w:w="540" w:type="dxa"/>
+            <w:tcW w:w="675" w:type="dxa"/>
             <w:vAlign w:val="center"/>
           </w:tcPr>
           <w:p>
@@ -1230,7 +1209,7 @@
         </w:tc>
         <w:tc>
           <w:tcPr>
-            <w:tcW w:w="6660" w:type="dxa"/>
+            <w:tcW w:w="6525" w:type="dxa"/>
             <w:vAlign w:val="center"/>
           </w:tcPr>
           <w:p>
@@ -1249,13 +1228,102 @@
           </w:p>
         </w:tc>
       </w:tr>
+      <w:tr>
+        <w:trPr>
+          <w:cnfStyle w:val="000000100000" w:firstRow="0" w:lastRow="0" w:firstColumn="0" w:lastColumn="0" w:oddVBand="0" w:evenVBand="0" w:oddHBand="1" w:evenHBand="0" w:firstRowFirstColumn="0" w:firstRowLastColumn="0" w:lastRowFirstColumn="0" w:lastRowLastColumn="0"/>
+          <w:trHeight w:val="176"/>
+        </w:trPr>
+        <w:tc>
+          <w:tcPr>
+            <w:cnfStyle w:val="001000000000" w:firstRow="0" w:lastRow="0" w:firstColumn="1" w:lastColumn="0" w:oddVBand="0" w:evenVBand="0" w:oddHBand="0" w:evenHBand="0" w:firstRowFirstColumn="0" w:firstRowLastColumn="0" w:lastRowFirstColumn="0" w:lastRowLastColumn="0"/>
+            <w:tcW w:w="1080" w:type="dxa"/>
+            <w:vAlign w:val="center"/>
+          </w:tcPr>
+          <w:p>
+            <w:pPr>
+              <w:rPr>
+                <w:sz w:val="16"/>
+              </w:rPr>
+            </w:pPr>
+            <w:r>
+              <w:rPr>
+                <w:sz w:val="16"/>
+              </w:rPr>
+              <w:t>2017-06-26</w:t>
+            </w:r>
+          </w:p>
+        </w:tc>
+        <w:tc>
+          <w:tcPr>
+            <w:tcW w:w="1080" w:type="dxa"/>
+            <w:vAlign w:val="center"/>
+          </w:tcPr>
+          <w:p>
+            <w:pPr>
+              <w:cnfStyle w:val="000000100000" w:firstRow="0" w:lastRow="0" w:firstColumn="0" w:lastColumn="0" w:oddVBand="0" w:evenVBand="0" w:oddHBand="1" w:evenHBand="0" w:firstRowFirstColumn="0" w:firstRowLastColumn="0" w:lastRowFirstColumn="0" w:lastRowLastColumn="0"/>
+              <w:rPr>
+                <w:sz w:val="16"/>
+              </w:rPr>
+            </w:pPr>
+            <w:r>
+              <w:rPr>
+                <w:sz w:val="16"/>
+              </w:rPr>
+              <w:t>Elie Godbout</w:t>
+            </w:r>
+          </w:p>
+        </w:tc>
+        <w:tc>
+          <w:tcPr>
+            <w:tcW w:w="675" w:type="dxa"/>
+            <w:vAlign w:val="center"/>
+          </w:tcPr>
+          <w:p>
+            <w:pPr>
+              <w:jc w:val="center"/>
+              <w:cnfStyle w:val="000000100000" w:firstRow="0" w:lastRow="0" w:firstColumn="0" w:lastColumn="0" w:oddVBand="0" w:evenVBand="0" w:oddHBand="1" w:evenHBand="0" w:firstRowFirstColumn="0" w:firstRowLastColumn="0" w:lastRowFirstColumn="0" w:lastRowLastColumn="0"/>
+              <w:rPr>
+                <w:sz w:val="16"/>
+                <w:lang w:val="en-US"/>
+              </w:rPr>
+            </w:pPr>
+            <w:r>
+              <w:rPr>
+                <w:sz w:val="16"/>
+                <w:lang w:val="en-US"/>
+              </w:rPr>
+              <w:t>0.4.1</w:t>
+            </w:r>
+          </w:p>
+        </w:tc>
+        <w:tc>
+          <w:tcPr>
+            <w:tcW w:w="6525" w:type="dxa"/>
+            <w:vAlign w:val="center"/>
+          </w:tcPr>
+          <w:p>
+            <w:pPr>
+              <w:cnfStyle w:val="000000100000" w:firstRow="0" w:lastRow="0" w:firstColumn="0" w:lastColumn="0" w:oddVBand="0" w:evenVBand="0" w:oddHBand="1" w:evenHBand="0" w:firstRowFirstColumn="0" w:firstRowLastColumn="0" w:lastRowFirstColumn="0" w:lastRowLastColumn="0"/>
+              <w:rPr>
+                <w:sz w:val="16"/>
+              </w:rPr>
+            </w:pPr>
+            <w:r>
+              <w:rPr>
+                <w:sz w:val="16"/>
+              </w:rPr>
+              <w:t>Updated the Steps for installations of ODBC and SQLCMD in Appendices.</w:t>
+            </w:r>
+          </w:p>
+        </w:tc>
+      </w:tr>
     </w:tbl>
     <w:p>
       <w:r>
         <w:br w:type="page"/>
       </w:r>
     </w:p>
-    <w:bookmarkStart w:id="4" w:name="_Toc486234753" w:displacedByCustomXml="next"/>
+    <w:bookmarkStart w:id="2" w:name="_Toc486252562" w:displacedByCustomXml="next"/>
     <w:sdt>
       <w:sdtPr>
         <w:rPr>
@@ -1291,7 +1359,7 @@
             </w:rPr>
             <w:t>Table of Contents</w:t>
           </w:r>
-          <w:bookmarkEnd w:id="4"/>
+          <w:bookmarkEnd w:id="2"/>
         </w:p>
         <w:p>
           <w:pPr>
@@ -1335,7 +1403,7 @@
             </w:rPr>
             <w:fldChar w:fldCharType="separate"/>
           </w:r>
-          <w:hyperlink w:anchor="_Toc486234752" w:history="1">
+          <w:hyperlink w:anchor="_Toc486252561" w:history="1">
             <w:r>
               <w:rPr>
                 <w:rStyle w:val="Hyperlink"/>
@@ -1382,7 +1450,7 @@
                 <w:noProof/>
                 <w:webHidden/>
               </w:rPr>
-              <w:instrText xml:space="preserve"> PAGEREF _Toc486234752 \h </w:instrText>
+              <w:instrText xml:space="preserve"> PAGEREF _Toc486252561 \h </w:instrText>
             </w:r>
             <w:r>
               <w:rPr>
@@ -1431,7 +1499,7 @@
               <w:lang w:eastAsia="en-CA"/>
             </w:rPr>
           </w:pPr>
-          <w:hyperlink w:anchor="_Toc486234753" w:history="1">
+          <w:hyperlink w:anchor="_Toc486252562" w:history="1">
             <w:r>
               <w:rPr>
                 <w:rStyle w:val="Hyperlink"/>
@@ -1478,7 +1546,7 @@
                 <w:noProof/>
                 <w:webHidden/>
               </w:rPr>
-              <w:instrText xml:space="preserve"> PAGEREF _Toc486234753 \h </w:instrText>
+              <w:instrText xml:space="preserve"> PAGEREF _Toc486252562 \h </w:instrText>
             </w:r>
             <w:r>
               <w:rPr>
@@ -1527,7 +1595,7 @@
               <w:lang w:eastAsia="en-CA"/>
             </w:rPr>
           </w:pPr>
-          <w:hyperlink w:anchor="_Toc486234754" w:history="1">
+          <w:hyperlink w:anchor="_Toc486252563" w:history="1">
             <w:r>
               <w:rPr>
                 <w:rStyle w:val="Hyperlink"/>
@@ -1576,7 +1644,7 @@
                 <w:noProof/>
                 <w:webHidden/>
               </w:rPr>
-              <w:instrText xml:space="preserve"> PAGEREF _Toc486234754 \h </w:instrText>
+              <w:instrText xml:space="preserve"> PAGEREF _Toc486252563 \h </w:instrText>
             </w:r>
             <w:r>
               <w:rPr>
@@ -1625,7 +1693,7 @@
               <w:lang w:eastAsia="en-CA"/>
             </w:rPr>
           </w:pPr>
-          <w:hyperlink w:anchor="_Toc486234755" w:history="1">
+          <w:hyperlink w:anchor="_Toc486252564" w:history="1">
             <w:r>
               <w:rPr>
                 <w:rStyle w:val="Hyperlink"/>
@@ -1672,7 +1740,7 @@
                 <w:noProof/>
                 <w:webHidden/>
               </w:rPr>
-              <w:instrText xml:space="preserve"> PAGEREF _Toc486234755 \h </w:instrText>
+              <w:instrText xml:space="preserve"> PAGEREF _Toc486252564 \h </w:instrText>
             </w:r>
             <w:r>
               <w:rPr>
@@ -1721,7 +1789,7 @@
               <w:lang w:eastAsia="en-CA"/>
             </w:rPr>
           </w:pPr>
-          <w:hyperlink w:anchor="_Toc486234756" w:history="1">
+          <w:hyperlink w:anchor="_Toc486252565" w:history="1">
             <w:r>
               <w:rPr>
                 <w:rStyle w:val="Hyperlink"/>
@@ -1768,7 +1836,7 @@
                 <w:noProof/>
                 <w:webHidden/>
               </w:rPr>
-              <w:instrText xml:space="preserve"> PAGEREF _Toc486234756 \h </w:instrText>
+              <w:instrText xml:space="preserve"> PAGEREF _Toc486252565 \h </w:instrText>
             </w:r>
             <w:r>
               <w:rPr>
@@ -1815,7 +1883,7 @@
               <w:lang w:eastAsia="en-CA"/>
             </w:rPr>
           </w:pPr>
-          <w:hyperlink w:anchor="_Toc486234757" w:history="1">
+          <w:hyperlink w:anchor="_Toc486252566" w:history="1">
             <w:r>
               <w:rPr>
                 <w:rStyle w:val="Hyperlink"/>
@@ -1860,7 +1928,7 @@
                 <w:noProof/>
                 <w:webHidden/>
               </w:rPr>
-              <w:instrText xml:space="preserve"> PAGEREF _Toc486234757 \h </w:instrText>
+              <w:instrText xml:space="preserve"> PAGEREF _Toc486252566 \h </w:instrText>
             </w:r>
             <w:r>
               <w:rPr>
@@ -1907,7 +1975,7 @@
               <w:lang w:eastAsia="en-CA"/>
             </w:rPr>
           </w:pPr>
-          <w:hyperlink w:anchor="_Toc486234758" w:history="1">
+          <w:hyperlink w:anchor="_Toc486252567" w:history="1">
             <w:r>
               <w:rPr>
                 <w:rStyle w:val="Hyperlink"/>
@@ -1952,7 +2020,7 @@
                 <w:noProof/>
                 <w:webHidden/>
               </w:rPr>
-              <w:instrText xml:space="preserve"> PAGEREF _Toc486234758 \h </w:instrText>
+              <w:instrText xml:space="preserve"> PAGEREF _Toc486252567 \h </w:instrText>
             </w:r>
             <w:r>
               <w:rPr>
@@ -2000,7 +2068,7 @@
               <w:lang w:eastAsia="en-CA"/>
             </w:rPr>
           </w:pPr>
-          <w:hyperlink w:anchor="_Toc486234759" w:history="1">
+          <w:hyperlink w:anchor="_Toc486252568" w:history="1">
             <w:r>
               <w:rPr>
                 <w:rStyle w:val="Hyperlink"/>
@@ -2046,7 +2114,7 @@
                 <w:noProof/>
                 <w:webHidden/>
               </w:rPr>
-              <w:instrText xml:space="preserve"> PAGEREF _Toc486234759 \h </w:instrText>
+              <w:instrText xml:space="preserve"> PAGEREF _Toc486252568 \h </w:instrText>
             </w:r>
             <w:r>
               <w:rPr>
@@ -2093,7 +2161,7 @@
               <w:lang w:eastAsia="en-CA"/>
             </w:rPr>
           </w:pPr>
-          <w:hyperlink w:anchor="_Toc486234760" w:history="1">
+          <w:hyperlink w:anchor="_Toc486252569" w:history="1">
             <w:r>
               <w:rPr>
                 <w:rStyle w:val="Hyperlink"/>
@@ -2138,7 +2206,7 @@
                 <w:noProof/>
                 <w:webHidden/>
               </w:rPr>
-              <w:instrText xml:space="preserve"> PAGEREF _Toc486234760 \h </w:instrText>
+              <w:instrText xml:space="preserve"> PAGEREF _Toc486252569 \h </w:instrText>
             </w:r>
             <w:r>
               <w:rPr>
@@ -2186,7 +2254,7 @@
               <w:lang w:eastAsia="en-CA"/>
             </w:rPr>
           </w:pPr>
-          <w:hyperlink w:anchor="_Toc486234761" w:history="1">
+          <w:hyperlink w:anchor="_Toc486252570" w:history="1">
             <w:r>
               <w:rPr>
                 <w:rStyle w:val="Hyperlink"/>
@@ -2232,7 +2300,7 @@
                 <w:noProof/>
                 <w:webHidden/>
               </w:rPr>
-              <w:instrText xml:space="preserve"> PAGEREF _Toc486234761 \h </w:instrText>
+              <w:instrText xml:space="preserve"> PAGEREF _Toc486252570 \h </w:instrText>
             </w:r>
             <w:r>
               <w:rPr>
@@ -2279,7 +2347,7 @@
               <w:lang w:eastAsia="en-CA"/>
             </w:rPr>
           </w:pPr>
-          <w:hyperlink w:anchor="_Toc486234762" w:history="1">
+          <w:hyperlink w:anchor="_Toc486252571" w:history="1">
             <w:r>
               <w:rPr>
                 <w:rStyle w:val="Hyperlink"/>
@@ -2324,7 +2392,7 @@
                 <w:noProof/>
                 <w:webHidden/>
               </w:rPr>
-              <w:instrText xml:space="preserve"> PAGEREF _Toc486234762 \h </w:instrText>
+              <w:instrText xml:space="preserve"> PAGEREF _Toc486252571 \h </w:instrText>
             </w:r>
             <w:r>
               <w:rPr>
@@ -2371,7 +2439,7 @@
               <w:lang w:eastAsia="en-CA"/>
             </w:rPr>
           </w:pPr>
-          <w:hyperlink w:anchor="_Toc486234763" w:history="1">
+          <w:hyperlink w:anchor="_Toc486252572" w:history="1">
             <w:r>
               <w:rPr>
                 <w:rStyle w:val="Hyperlink"/>
@@ -2416,7 +2484,7 @@
                 <w:noProof/>
                 <w:webHidden/>
               </w:rPr>
-              <w:instrText xml:space="preserve"> PAGEREF _Toc486234763 \h </w:instrText>
+              <w:instrText xml:space="preserve"> PAGEREF _Toc486252572 \h </w:instrText>
             </w:r>
             <w:r>
               <w:rPr>
@@ -2463,7 +2531,7 @@
               <w:lang w:eastAsia="en-CA"/>
             </w:rPr>
           </w:pPr>
-          <w:hyperlink w:anchor="_Toc486234764" w:history="1">
+          <w:hyperlink w:anchor="_Toc486252573" w:history="1">
             <w:r>
               <w:rPr>
                 <w:rStyle w:val="Hyperlink"/>
@@ -2508,7 +2576,7 @@
                 <w:noProof/>
                 <w:webHidden/>
               </w:rPr>
-              <w:instrText xml:space="preserve"> PAGEREF _Toc486234764 \h </w:instrText>
+              <w:instrText xml:space="preserve"> PAGEREF _Toc486252573 \h </w:instrText>
             </w:r>
             <w:r>
               <w:rPr>
@@ -2556,7 +2624,7 @@
               <w:lang w:eastAsia="en-CA"/>
             </w:rPr>
           </w:pPr>
-          <w:hyperlink w:anchor="_Toc486234765" w:history="1">
+          <w:hyperlink w:anchor="_Toc486252574" w:history="1">
             <w:r>
               <w:rPr>
                 <w:rStyle w:val="Hyperlink"/>
@@ -2602,7 +2670,7 @@
                 <w:noProof/>
                 <w:webHidden/>
               </w:rPr>
-              <w:instrText xml:space="preserve"> PAGEREF _Toc486234765 \h </w:instrText>
+              <w:instrText xml:space="preserve"> PAGEREF _Toc486252574 \h </w:instrText>
             </w:r>
             <w:r>
               <w:rPr>
@@ -2649,7 +2717,7 @@
               <w:lang w:eastAsia="en-CA"/>
             </w:rPr>
           </w:pPr>
-          <w:hyperlink w:anchor="_Toc486234766" w:history="1">
+          <w:hyperlink w:anchor="_Toc486252575" w:history="1">
             <w:r>
               <w:rPr>
                 <w:rStyle w:val="Hyperlink"/>
@@ -2694,7 +2762,7 @@
                 <w:noProof/>
                 <w:webHidden/>
               </w:rPr>
-              <w:instrText xml:space="preserve"> PAGEREF _Toc486234766 \h </w:instrText>
+              <w:instrText xml:space="preserve"> PAGEREF _Toc486252575 \h </w:instrText>
             </w:r>
             <w:r>
               <w:rPr>
@@ -2741,7 +2809,7 @@
               <w:lang w:eastAsia="en-CA"/>
             </w:rPr>
           </w:pPr>
-          <w:hyperlink w:anchor="_Toc486234767" w:history="1">
+          <w:hyperlink w:anchor="_Toc486252576" w:history="1">
             <w:r>
               <w:rPr>
                 <w:rStyle w:val="Hyperlink"/>
@@ -2786,7 +2854,7 @@
                 <w:noProof/>
                 <w:webHidden/>
               </w:rPr>
-              <w:instrText xml:space="preserve"> PAGEREF _Toc486234767 \h </w:instrText>
+              <w:instrText xml:space="preserve"> PAGEREF _Toc486252576 \h </w:instrText>
             </w:r>
             <w:r>
               <w:rPr>
@@ -2833,7 +2901,7 @@
               <w:lang w:eastAsia="en-CA"/>
             </w:rPr>
           </w:pPr>
-          <w:hyperlink w:anchor="_Toc486234768" w:history="1">
+          <w:hyperlink w:anchor="_Toc486252577" w:history="1">
             <w:r>
               <w:rPr>
                 <w:rStyle w:val="Hyperlink"/>
@@ -2878,7 +2946,7 @@
                 <w:noProof/>
                 <w:webHidden/>
               </w:rPr>
-              <w:instrText xml:space="preserve"> PAGEREF _Toc486234768 \h </w:instrText>
+              <w:instrText xml:space="preserve"> PAGEREF _Toc486252577 \h </w:instrText>
             </w:r>
             <w:r>
               <w:rPr>
@@ -2925,7 +2993,7 @@
               <w:lang w:eastAsia="en-CA"/>
             </w:rPr>
           </w:pPr>
-          <w:hyperlink w:anchor="_Toc486234769" w:history="1">
+          <w:hyperlink w:anchor="_Toc486252578" w:history="1">
             <w:r>
               <w:rPr>
                 <w:rStyle w:val="Hyperlink"/>
@@ -2970,7 +3038,7 @@
                 <w:noProof/>
                 <w:webHidden/>
               </w:rPr>
-              <w:instrText xml:space="preserve"> PAGEREF _Toc486234769 \h </w:instrText>
+              <w:instrText xml:space="preserve"> PAGEREF _Toc486252578 \h </w:instrText>
             </w:r>
             <w:r>
               <w:rPr>
@@ -3017,7 +3085,7 @@
               <w:lang w:eastAsia="en-CA"/>
             </w:rPr>
           </w:pPr>
-          <w:hyperlink w:anchor="_Toc486234770" w:history="1">
+          <w:hyperlink w:anchor="_Toc486252579" w:history="1">
             <w:r>
               <w:rPr>
                 <w:rStyle w:val="Hyperlink"/>
@@ -3062,7 +3130,7 @@
                 <w:noProof/>
                 <w:webHidden/>
               </w:rPr>
-              <w:instrText xml:space="preserve"> PAGEREF _Toc486234770 \h </w:instrText>
+              <w:instrText xml:space="preserve"> PAGEREF _Toc486252579 \h </w:instrText>
             </w:r>
             <w:r>
               <w:rPr>
@@ -3109,7 +3177,7 @@
               <w:lang w:eastAsia="en-CA"/>
             </w:rPr>
           </w:pPr>
-          <w:hyperlink w:anchor="_Toc486234771" w:history="1">
+          <w:hyperlink w:anchor="_Toc486252580" w:history="1">
             <w:r>
               <w:rPr>
                 <w:rStyle w:val="Hyperlink"/>
@@ -3154,7 +3222,7 @@
                 <w:noProof/>
                 <w:webHidden/>
               </w:rPr>
-              <w:instrText xml:space="preserve"> PAGEREF _Toc486234771 \h </w:instrText>
+              <w:instrText xml:space="preserve"> PAGEREF _Toc486252580 \h </w:instrText>
             </w:r>
             <w:r>
               <w:rPr>
@@ -3201,7 +3269,7 @@
               <w:lang w:eastAsia="en-CA"/>
             </w:rPr>
           </w:pPr>
-          <w:hyperlink w:anchor="_Toc486234772" w:history="1">
+          <w:hyperlink w:anchor="_Toc486252581" w:history="1">
             <w:r>
               <w:rPr>
                 <w:rStyle w:val="Hyperlink"/>
@@ -3246,7 +3314,7 @@
                 <w:noProof/>
                 <w:webHidden/>
               </w:rPr>
-              <w:instrText xml:space="preserve"> PAGEREF _Toc486234772 \h </w:instrText>
+              <w:instrText xml:space="preserve"> PAGEREF _Toc486252581 \h </w:instrText>
             </w:r>
             <w:r>
               <w:rPr>
@@ -3295,7 +3363,7 @@
               <w:lang w:eastAsia="en-CA"/>
             </w:rPr>
           </w:pPr>
-          <w:hyperlink w:anchor="_Toc486234773" w:history="1">
+          <w:hyperlink w:anchor="_Toc486252582" w:history="1">
             <w:r>
               <w:rPr>
                 <w:rStyle w:val="Hyperlink"/>
@@ -3342,7 +3410,7 @@
                 <w:noProof/>
                 <w:webHidden/>
               </w:rPr>
-              <w:instrText xml:space="preserve"> PAGEREF _Toc486234773 \h </w:instrText>
+              <w:instrText xml:space="preserve"> PAGEREF _Toc486252582 \h </w:instrText>
             </w:r>
             <w:r>
               <w:rPr>
@@ -3389,7 +3457,7 @@
               <w:lang w:eastAsia="en-CA"/>
             </w:rPr>
           </w:pPr>
-          <w:hyperlink w:anchor="_Toc486234774" w:history="1">
+          <w:hyperlink w:anchor="_Toc486252583" w:history="1">
             <w:r>
               <w:rPr>
                 <w:rStyle w:val="Hyperlink"/>
@@ -3434,7 +3502,7 @@
                 <w:noProof/>
                 <w:webHidden/>
               </w:rPr>
-              <w:instrText xml:space="preserve"> PAGEREF _Toc486234774 \h </w:instrText>
+              <w:instrText xml:space="preserve"> PAGEREF _Toc486252583 \h </w:instrText>
             </w:r>
             <w:r>
               <w:rPr>
@@ -3482,7 +3550,7 @@
               <w:lang w:eastAsia="en-CA"/>
             </w:rPr>
           </w:pPr>
-          <w:hyperlink w:anchor="_Toc486234775" w:history="1">
+          <w:hyperlink w:anchor="_Toc486252584" w:history="1">
             <w:r>
               <w:rPr>
                 <w:rStyle w:val="Hyperlink"/>
@@ -3528,7 +3596,7 @@
                 <w:noProof/>
                 <w:webHidden/>
               </w:rPr>
-              <w:instrText xml:space="preserve"> PAGEREF _Toc486234775 \h </w:instrText>
+              <w:instrText xml:space="preserve"> PAGEREF _Toc486252584 \h </w:instrText>
             </w:r>
             <w:r>
               <w:rPr>
@@ -3576,7 +3644,7 @@
               <w:lang w:eastAsia="en-CA"/>
             </w:rPr>
           </w:pPr>
-          <w:hyperlink w:anchor="_Toc486234776" w:history="1">
+          <w:hyperlink w:anchor="_Toc486252585" w:history="1">
             <w:r>
               <w:rPr>
                 <w:rStyle w:val="Hyperlink"/>
@@ -3622,7 +3690,7 @@
                 <w:noProof/>
                 <w:webHidden/>
               </w:rPr>
-              <w:instrText xml:space="preserve"> PAGEREF _Toc486234776 \h </w:instrText>
+              <w:instrText xml:space="preserve"> PAGEREF _Toc486252585 \h </w:instrText>
             </w:r>
             <w:r>
               <w:rPr>
@@ -3683,12 +3751,12 @@
           <w:szCs w:val="56"/>
         </w:rPr>
       </w:pPr>
-      <w:bookmarkStart w:id="5" w:name="_Toc486234754"/>
+      <w:bookmarkStart w:id="3" w:name="_Toc486252563"/>
       <w:r>
         <w:lastRenderedPageBreak/>
         <w:t>List of Images</w:t>
       </w:r>
-      <w:bookmarkEnd w:id="5"/>
+      <w:bookmarkEnd w:id="3"/>
     </w:p>
     <w:p>
       <w:pPr>
@@ -3714,7 +3782,7 @@
       <w:r>
         <w:fldChar w:fldCharType="separate"/>
       </w:r>
-      <w:hyperlink w:anchor="_Toc486234820" w:history="1">
+      <w:hyperlink w:anchor="_Toc486252586" w:history="1">
         <w:r>
           <w:rPr>
             <w:rStyle w:val="Hyperlink"/>
@@ -3741,7 +3809,7 @@
             <w:noProof/>
             <w:webHidden/>
           </w:rPr>
-          <w:instrText xml:space="preserve"> PAGEREF _Toc486234820 \h </w:instrText>
+          <w:instrText xml:space="preserve"> PAGEREF _Toc486252586 \h </w:instrText>
         </w:r>
         <w:r>
           <w:rPr>
@@ -3787,7 +3855,7 @@
           <w:lang w:eastAsia="en-CA"/>
         </w:rPr>
       </w:pPr>
-      <w:hyperlink w:anchor="_Toc486234821" w:history="1">
+      <w:hyperlink w:anchor="_Toc486252587" w:history="1">
         <w:r>
           <w:rPr>
             <w:rStyle w:val="Hyperlink"/>
@@ -3814,7 +3882,7 @@
             <w:noProof/>
             <w:webHidden/>
           </w:rPr>
-          <w:instrText xml:space="preserve"> PAGEREF _Toc486234821 \h </w:instrText>
+          <w:instrText xml:space="preserve"> PAGEREF _Toc486252587 \h </w:instrText>
         </w:r>
         <w:r>
           <w:rPr>
@@ -3860,7 +3928,7 @@
           <w:lang w:eastAsia="en-CA"/>
         </w:rPr>
       </w:pPr>
-      <w:hyperlink w:anchor="_Toc486234822" w:history="1">
+      <w:hyperlink w:anchor="_Toc486252588" w:history="1">
         <w:r>
           <w:rPr>
             <w:rStyle w:val="Hyperlink"/>
@@ -3887,7 +3955,7 @@
             <w:noProof/>
             <w:webHidden/>
           </w:rPr>
-          <w:instrText xml:space="preserve"> PAGEREF _Toc486234822 \h </w:instrText>
+          <w:instrText xml:space="preserve"> PAGEREF _Toc486252588 \h </w:instrText>
         </w:r>
         <w:r>
           <w:rPr>
@@ -3933,7 +4001,7 @@
           <w:lang w:eastAsia="en-CA"/>
         </w:rPr>
       </w:pPr>
-      <w:hyperlink w:anchor="_Toc486234823" w:history="1">
+      <w:hyperlink w:anchor="_Toc486252589" w:history="1">
         <w:r>
           <w:rPr>
             <w:rStyle w:val="Hyperlink"/>
@@ -3960,7 +4028,7 @@
             <w:noProof/>
             <w:webHidden/>
           </w:rPr>
-          <w:instrText xml:space="preserve"> PAGEREF _Toc486234823 \h </w:instrText>
+          <w:instrText xml:space="preserve"> PAGEREF _Toc486252589 \h </w:instrText>
         </w:r>
         <w:r>
           <w:rPr>
@@ -4006,7 +4074,7 @@
           <w:lang w:eastAsia="en-CA"/>
         </w:rPr>
       </w:pPr>
-      <w:hyperlink w:anchor="_Toc486234824" w:history="1">
+      <w:hyperlink w:anchor="_Toc486252590" w:history="1">
         <w:r>
           <w:rPr>
             <w:rStyle w:val="Hyperlink"/>
@@ -4033,7 +4101,7 @@
             <w:noProof/>
             <w:webHidden/>
           </w:rPr>
-          <w:instrText xml:space="preserve"> PAGEREF _Toc486234824 \h </w:instrText>
+          <w:instrText xml:space="preserve"> PAGEREF _Toc486252590 \h </w:instrText>
         </w:r>
         <w:r>
           <w:rPr>
@@ -4079,7 +4147,7 @@
           <w:lang w:eastAsia="en-CA"/>
         </w:rPr>
       </w:pPr>
-      <w:hyperlink w:anchor="_Toc486234825" w:history="1">
+      <w:hyperlink w:anchor="_Toc486252591" w:history="1">
         <w:r>
           <w:rPr>
             <w:rStyle w:val="Hyperlink"/>
@@ -4106,7 +4174,7 @@
             <w:noProof/>
             <w:webHidden/>
           </w:rPr>
-          <w:instrText xml:space="preserve"> PAGEREF _Toc486234825 \h </w:instrText>
+          <w:instrText xml:space="preserve"> PAGEREF _Toc486252591 \h </w:instrText>
         </w:r>
         <w:r>
           <w:rPr>
@@ -4152,7 +4220,7 @@
           <w:lang w:eastAsia="en-CA"/>
         </w:rPr>
       </w:pPr>
-      <w:hyperlink w:anchor="_Toc486234826" w:history="1">
+      <w:hyperlink w:anchor="_Toc486252592" w:history="1">
         <w:r>
           <w:rPr>
             <w:rStyle w:val="Hyperlink"/>
@@ -4179,7 +4247,7 @@
             <w:noProof/>
             <w:webHidden/>
           </w:rPr>
-          <w:instrText xml:space="preserve"> PAGEREF _Toc486234826 \h </w:instrText>
+          <w:instrText xml:space="preserve"> PAGEREF _Toc486252592 \h </w:instrText>
         </w:r>
         <w:r>
           <w:rPr>
@@ -4225,7 +4293,7 @@
           <w:lang w:eastAsia="en-CA"/>
         </w:rPr>
       </w:pPr>
-      <w:hyperlink w:anchor="_Toc486234827" w:history="1">
+      <w:hyperlink w:anchor="_Toc486252593" w:history="1">
         <w:r>
           <w:rPr>
             <w:rStyle w:val="Hyperlink"/>
@@ -4252,7 +4320,7 @@
             <w:noProof/>
             <w:webHidden/>
           </w:rPr>
-          <w:instrText xml:space="preserve"> PAGEREF _Toc486234827 \h </w:instrText>
+          <w:instrText xml:space="preserve"> PAGEREF _Toc486252593 \h </w:instrText>
         </w:r>
         <w:r>
           <w:rPr>
@@ -4298,7 +4366,7 @@
           <w:lang w:eastAsia="en-CA"/>
         </w:rPr>
       </w:pPr>
-      <w:hyperlink w:anchor="_Toc486234828" w:history="1">
+      <w:hyperlink w:anchor="_Toc486252594" w:history="1">
         <w:r>
           <w:rPr>
             <w:rStyle w:val="Hyperlink"/>
@@ -4325,7 +4393,7 @@
             <w:noProof/>
             <w:webHidden/>
           </w:rPr>
-          <w:instrText xml:space="preserve"> PAGEREF _Toc486234828 \h </w:instrText>
+          <w:instrText xml:space="preserve"> PAGEREF _Toc486252594 \h </w:instrText>
         </w:r>
         <w:r>
           <w:rPr>
@@ -4371,7 +4439,7 @@
           <w:lang w:eastAsia="en-CA"/>
         </w:rPr>
       </w:pPr>
-      <w:hyperlink w:anchor="_Toc486234829" w:history="1">
+      <w:hyperlink w:anchor="_Toc486252595" w:history="1">
         <w:r>
           <w:rPr>
             <w:rStyle w:val="Hyperlink"/>
@@ -4398,7 +4466,7 @@
             <w:noProof/>
             <w:webHidden/>
           </w:rPr>
-          <w:instrText xml:space="preserve"> PAGEREF _Toc486234829 \h </w:instrText>
+          <w:instrText xml:space="preserve"> PAGEREF _Toc486252595 \h </w:instrText>
         </w:r>
         <w:r>
           <w:rPr>
@@ -4444,7 +4512,7 @@
           <w:lang w:eastAsia="en-CA"/>
         </w:rPr>
       </w:pPr>
-      <w:hyperlink w:anchor="_Toc486234830" w:history="1">
+      <w:hyperlink w:anchor="_Toc486252596" w:history="1">
         <w:r>
           <w:rPr>
             <w:rStyle w:val="Hyperlink"/>
@@ -4471,7 +4539,7 @@
             <w:noProof/>
             <w:webHidden/>
           </w:rPr>
-          <w:instrText xml:space="preserve"> PAGEREF _Toc486234830 \h </w:instrText>
+          <w:instrText xml:space="preserve"> PAGEREF _Toc486252596 \h </w:instrText>
         </w:r>
         <w:r>
           <w:rPr>
@@ -4517,7 +4585,7 @@
           <w:lang w:eastAsia="en-CA"/>
         </w:rPr>
       </w:pPr>
-      <w:hyperlink w:anchor="_Toc486234831" w:history="1">
+      <w:hyperlink w:anchor="_Toc486252597" w:history="1">
         <w:r>
           <w:rPr>
             <w:rStyle w:val="Hyperlink"/>
@@ -4544,7 +4612,7 @@
             <w:noProof/>
             <w:webHidden/>
           </w:rPr>
-          <w:instrText xml:space="preserve"> PAGEREF _Toc486234831 \h </w:instrText>
+          <w:instrText xml:space="preserve"> PAGEREF _Toc486252597 \h </w:instrText>
         </w:r>
         <w:r>
           <w:rPr>
@@ -4590,7 +4658,7 @@
           <w:lang w:eastAsia="en-CA"/>
         </w:rPr>
       </w:pPr>
-      <w:hyperlink w:anchor="_Toc486234832" w:history="1">
+      <w:hyperlink w:anchor="_Toc486252598" w:history="1">
         <w:r>
           <w:rPr>
             <w:rStyle w:val="Hyperlink"/>
@@ -4617,7 +4685,7 @@
             <w:noProof/>
             <w:webHidden/>
           </w:rPr>
-          <w:instrText xml:space="preserve"> PAGEREF _Toc486234832 \h </w:instrText>
+          <w:instrText xml:space="preserve"> PAGEREF _Toc486252598 \h </w:instrText>
         </w:r>
         <w:r>
           <w:rPr>
@@ -4663,7 +4731,7 @@
           <w:lang w:eastAsia="en-CA"/>
         </w:rPr>
       </w:pPr>
-      <w:hyperlink w:anchor="_Toc486234833" w:history="1">
+      <w:hyperlink w:anchor="_Toc486252599" w:history="1">
         <w:r>
           <w:rPr>
             <w:rStyle w:val="Hyperlink"/>
@@ -4690,7 +4758,7 @@
             <w:noProof/>
             <w:webHidden/>
           </w:rPr>
-          <w:instrText xml:space="preserve"> PAGEREF _Toc486234833 \h </w:instrText>
+          <w:instrText xml:space="preserve"> PAGEREF _Toc486252599 \h </w:instrText>
         </w:r>
         <w:r>
           <w:rPr>
@@ -4736,7 +4804,7 @@
           <w:lang w:eastAsia="en-CA"/>
         </w:rPr>
       </w:pPr>
-      <w:hyperlink w:anchor="_Toc486234834" w:history="1">
+      <w:hyperlink w:anchor="_Toc486252600" w:history="1">
         <w:r>
           <w:rPr>
             <w:rStyle w:val="Hyperlink"/>
@@ -4763,7 +4831,7 @@
             <w:noProof/>
             <w:webHidden/>
           </w:rPr>
-          <w:instrText xml:space="preserve"> PAGEREF _Toc486234834 \h </w:instrText>
+          <w:instrText xml:space="preserve"> PAGEREF _Toc486252600 \h </w:instrText>
         </w:r>
         <w:r>
           <w:rPr>
@@ -4809,7 +4877,7 @@
           <w:lang w:eastAsia="en-CA"/>
         </w:rPr>
       </w:pPr>
-      <w:hyperlink w:anchor="_Toc486234835" w:history="1">
+      <w:hyperlink w:anchor="_Toc486252601" w:history="1">
         <w:r>
           <w:rPr>
             <w:rStyle w:val="Hyperlink"/>
@@ -4836,7 +4904,7 @@
             <w:noProof/>
             <w:webHidden/>
           </w:rPr>
-          <w:instrText xml:space="preserve"> PAGEREF _Toc486234835 \h </w:instrText>
+          <w:instrText xml:space="preserve"> PAGEREF _Toc486252601 \h </w:instrText>
         </w:r>
         <w:r>
           <w:rPr>
@@ -4882,7 +4950,7 @@
           <w:lang w:eastAsia="en-CA"/>
         </w:rPr>
       </w:pPr>
-      <w:hyperlink w:anchor="_Toc486234836" w:history="1">
+      <w:hyperlink w:anchor="_Toc486252602" w:history="1">
         <w:r>
           <w:rPr>
             <w:rStyle w:val="Hyperlink"/>
@@ -4909,7 +4977,7 @@
             <w:noProof/>
             <w:webHidden/>
           </w:rPr>
-          <w:instrText xml:space="preserve"> PAGEREF _Toc486234836 \h </w:instrText>
+          <w:instrText xml:space="preserve"> PAGEREF _Toc486252602 \h </w:instrText>
         </w:r>
         <w:r>
           <w:rPr>
@@ -4955,7 +5023,7 @@
           <w:lang w:eastAsia="en-CA"/>
         </w:rPr>
       </w:pPr>
-      <w:hyperlink w:anchor="_Toc486234837" w:history="1">
+      <w:hyperlink w:anchor="_Toc486252603" w:history="1">
         <w:r>
           <w:rPr>
             <w:rStyle w:val="Hyperlink"/>
@@ -4982,7 +5050,7 @@
             <w:noProof/>
             <w:webHidden/>
           </w:rPr>
-          <w:instrText xml:space="preserve"> PAGEREF _Toc486234837 \h </w:instrText>
+          <w:instrText xml:space="preserve"> PAGEREF _Toc486252603 \h </w:instrText>
         </w:r>
         <w:r>
           <w:rPr>
@@ -5028,7 +5096,7 @@
           <w:lang w:eastAsia="en-CA"/>
         </w:rPr>
       </w:pPr>
-      <w:hyperlink w:anchor="_Toc486234838" w:history="1">
+      <w:hyperlink w:anchor="_Toc486252604" w:history="1">
         <w:r>
           <w:rPr>
             <w:rStyle w:val="Hyperlink"/>
@@ -5055,7 +5123,7 @@
             <w:noProof/>
             <w:webHidden/>
           </w:rPr>
-          <w:instrText xml:space="preserve"> PAGEREF _Toc486234838 \h </w:instrText>
+          <w:instrText xml:space="preserve"> PAGEREF _Toc486252604 \h </w:instrText>
         </w:r>
         <w:r>
           <w:rPr>
@@ -5101,7 +5169,7 @@
           <w:lang w:eastAsia="en-CA"/>
         </w:rPr>
       </w:pPr>
-      <w:hyperlink w:anchor="_Toc486234839" w:history="1">
+      <w:hyperlink w:anchor="_Toc486252605" w:history="1">
         <w:r>
           <w:rPr>
             <w:rStyle w:val="Hyperlink"/>
@@ -5128,7 +5196,7 @@
             <w:noProof/>
             <w:webHidden/>
           </w:rPr>
-          <w:instrText xml:space="preserve"> PAGEREF _Toc486234839 \h </w:instrText>
+          <w:instrText xml:space="preserve"> PAGEREF _Toc486252605 \h </w:instrText>
         </w:r>
         <w:r>
           <w:rPr>
@@ -5174,7 +5242,7 @@
           <w:lang w:eastAsia="en-CA"/>
         </w:rPr>
       </w:pPr>
-      <w:hyperlink w:anchor="_Toc486234840" w:history="1">
+      <w:hyperlink w:anchor="_Toc486252606" w:history="1">
         <w:r>
           <w:rPr>
             <w:rStyle w:val="Hyperlink"/>
@@ -5201,7 +5269,7 @@
             <w:noProof/>
             <w:webHidden/>
           </w:rPr>
-          <w:instrText xml:space="preserve"> PAGEREF _Toc486234840 \h </w:instrText>
+          <w:instrText xml:space="preserve"> PAGEREF _Toc486252606 \h </w:instrText>
         </w:r>
         <w:r>
           <w:rPr>
@@ -5247,7 +5315,7 @@
           <w:lang w:eastAsia="en-CA"/>
         </w:rPr>
       </w:pPr>
-      <w:hyperlink w:anchor="_Toc486234841" w:history="1">
+      <w:hyperlink w:anchor="_Toc486252607" w:history="1">
         <w:r>
           <w:rPr>
             <w:rStyle w:val="Hyperlink"/>
@@ -5274,7 +5342,7 @@
             <w:noProof/>
             <w:webHidden/>
           </w:rPr>
-          <w:instrText xml:space="preserve"> PAGEREF _Toc486234841 \h </w:instrText>
+          <w:instrText xml:space="preserve"> PAGEREF _Toc486252607 \h </w:instrText>
         </w:r>
         <w:r>
           <w:rPr>
@@ -5320,7 +5388,7 @@
           <w:lang w:eastAsia="en-CA"/>
         </w:rPr>
       </w:pPr>
-      <w:hyperlink w:anchor="_Toc486234842" w:history="1">
+      <w:hyperlink w:anchor="_Toc486252608" w:history="1">
         <w:r>
           <w:rPr>
             <w:rStyle w:val="Hyperlink"/>
@@ -5347,7 +5415,7 @@
             <w:noProof/>
             <w:webHidden/>
           </w:rPr>
-          <w:instrText xml:space="preserve"> PAGEREF _Toc486234842 \h </w:instrText>
+          <w:instrText xml:space="preserve"> PAGEREF _Toc486252608 \h </w:instrText>
         </w:r>
         <w:r>
           <w:rPr>
@@ -5393,7 +5461,7 @@
           <w:lang w:eastAsia="en-CA"/>
         </w:rPr>
       </w:pPr>
-      <w:hyperlink w:anchor="_Toc486234843" w:history="1">
+      <w:hyperlink w:anchor="_Toc486252609" w:history="1">
         <w:r>
           <w:rPr>
             <w:rStyle w:val="Hyperlink"/>
@@ -5420,7 +5488,7 @@
             <w:noProof/>
             <w:webHidden/>
           </w:rPr>
-          <w:instrText xml:space="preserve"> PAGEREF _Toc486234843 \h </w:instrText>
+          <w:instrText xml:space="preserve"> PAGEREF _Toc486252609 \h </w:instrText>
         </w:r>
         <w:r>
           <w:rPr>
@@ -5466,7 +5534,7 @@
           <w:lang w:eastAsia="en-CA"/>
         </w:rPr>
       </w:pPr>
-      <w:hyperlink w:anchor="_Toc486234844" w:history="1">
+      <w:hyperlink w:anchor="_Toc486252610" w:history="1">
         <w:r>
           <w:rPr>
             <w:rStyle w:val="Hyperlink"/>
@@ -5493,7 +5561,7 @@
             <w:noProof/>
             <w:webHidden/>
           </w:rPr>
-          <w:instrText xml:space="preserve"> PAGEREF _Toc486234844 \h </w:instrText>
+          <w:instrText xml:space="preserve"> PAGEREF _Toc486252610 \h </w:instrText>
         </w:r>
         <w:r>
           <w:rPr>
@@ -5539,7 +5607,7 @@
           <w:lang w:eastAsia="en-CA"/>
         </w:rPr>
       </w:pPr>
-      <w:hyperlink w:anchor="_Toc486234845" w:history="1">
+      <w:hyperlink w:anchor="_Toc486252611" w:history="1">
         <w:r>
           <w:rPr>
             <w:rStyle w:val="Hyperlink"/>
@@ -5566,7 +5634,7 @@
             <w:noProof/>
             <w:webHidden/>
           </w:rPr>
-          <w:instrText xml:space="preserve"> PAGEREF _Toc486234845 \h </w:instrText>
+          <w:instrText xml:space="preserve"> PAGEREF _Toc486252611 \h </w:instrText>
         </w:r>
         <w:r>
           <w:rPr>
@@ -5612,7 +5680,7 @@
           <w:lang w:eastAsia="en-CA"/>
         </w:rPr>
       </w:pPr>
-      <w:hyperlink w:anchor="_Toc486234846" w:history="1">
+      <w:hyperlink w:anchor="_Toc486252612" w:history="1">
         <w:r>
           <w:rPr>
             <w:rStyle w:val="Hyperlink"/>
@@ -5639,7 +5707,7 @@
             <w:noProof/>
             <w:webHidden/>
           </w:rPr>
-          <w:instrText xml:space="preserve"> PAGEREF _Toc486234846 \h </w:instrText>
+          <w:instrText xml:space="preserve"> PAGEREF _Toc486252612 \h </w:instrText>
         </w:r>
         <w:r>
           <w:rPr>
@@ -5685,7 +5753,7 @@
           <w:lang w:eastAsia="en-CA"/>
         </w:rPr>
       </w:pPr>
-      <w:hyperlink w:anchor="_Toc486234847" w:history="1">
+      <w:hyperlink w:anchor="_Toc486252613" w:history="1">
         <w:r>
           <w:rPr>
             <w:rStyle w:val="Hyperlink"/>
@@ -5712,7 +5780,7 @@
             <w:noProof/>
             <w:webHidden/>
           </w:rPr>
-          <w:instrText xml:space="preserve"> PAGEREF _Toc486234847 \h </w:instrText>
+          <w:instrText xml:space="preserve"> PAGEREF _Toc486252613 \h </w:instrText>
         </w:r>
         <w:r>
           <w:rPr>
@@ -5758,7 +5826,7 @@
           <w:lang w:eastAsia="en-CA"/>
         </w:rPr>
       </w:pPr>
-      <w:hyperlink w:anchor="_Toc486234848" w:history="1">
+      <w:hyperlink w:anchor="_Toc486252614" w:history="1">
         <w:r>
           <w:rPr>
             <w:rStyle w:val="Hyperlink"/>
@@ -5785,7 +5853,7 @@
             <w:noProof/>
             <w:webHidden/>
           </w:rPr>
-          <w:instrText xml:space="preserve"> PAGEREF _Toc486234848 \h </w:instrText>
+          <w:instrText xml:space="preserve"> PAGEREF _Toc486252614 \h </w:instrText>
         </w:r>
         <w:r>
           <w:rPr>
@@ -5831,7 +5899,7 @@
           <w:lang w:eastAsia="en-CA"/>
         </w:rPr>
       </w:pPr>
-      <w:hyperlink w:anchor="_Toc486234849" w:history="1">
+      <w:hyperlink w:anchor="_Toc486252615" w:history="1">
         <w:r>
           <w:rPr>
             <w:rStyle w:val="Hyperlink"/>
@@ -5858,7 +5926,7 @@
             <w:noProof/>
             <w:webHidden/>
           </w:rPr>
-          <w:instrText xml:space="preserve"> PAGEREF _Toc486234849 \h </w:instrText>
+          <w:instrText xml:space="preserve"> PAGEREF _Toc486252615 \h </w:instrText>
         </w:r>
         <w:r>
           <w:rPr>
@@ -5904,7 +5972,7 @@
           <w:lang w:eastAsia="en-CA"/>
         </w:rPr>
       </w:pPr>
-      <w:hyperlink w:anchor="_Toc486234850" w:history="1">
+      <w:hyperlink w:anchor="_Toc486252616" w:history="1">
         <w:r>
           <w:rPr>
             <w:rStyle w:val="Hyperlink"/>
@@ -5931,7 +5999,7 @@
             <w:noProof/>
             <w:webHidden/>
           </w:rPr>
-          <w:instrText xml:space="preserve"> PAGEREF _Toc486234850 \h </w:instrText>
+          <w:instrText xml:space="preserve"> PAGEREF _Toc486252616 \h </w:instrText>
         </w:r>
         <w:r>
           <w:rPr>
@@ -5977,7 +6045,7 @@
           <w:lang w:eastAsia="en-CA"/>
         </w:rPr>
       </w:pPr>
-      <w:hyperlink w:anchor="_Toc486234851" w:history="1">
+      <w:hyperlink w:anchor="_Toc486252617" w:history="1">
         <w:r>
           <w:rPr>
             <w:rStyle w:val="Hyperlink"/>
@@ -6004,7 +6072,7 @@
             <w:noProof/>
             <w:webHidden/>
           </w:rPr>
-          <w:instrText xml:space="preserve"> PAGEREF _Toc486234851 \h </w:instrText>
+          <w:instrText xml:space="preserve"> PAGEREF _Toc486252617 \h </w:instrText>
         </w:r>
         <w:r>
           <w:rPr>
@@ -6050,7 +6118,7 @@
           <w:lang w:eastAsia="en-CA"/>
         </w:rPr>
       </w:pPr>
-      <w:hyperlink w:anchor="_Toc486234852" w:history="1">
+      <w:hyperlink w:anchor="_Toc486252618" w:history="1">
         <w:r>
           <w:rPr>
             <w:rStyle w:val="Hyperlink"/>
@@ -6077,7 +6145,7 @@
             <w:noProof/>
             <w:webHidden/>
           </w:rPr>
-          <w:instrText xml:space="preserve"> PAGEREF _Toc486234852 \h </w:instrText>
+          <w:instrText xml:space="preserve"> PAGEREF _Toc486252618 \h </w:instrText>
         </w:r>
         <w:r>
           <w:rPr>
@@ -6123,7 +6191,7 @@
           <w:lang w:eastAsia="en-CA"/>
         </w:rPr>
       </w:pPr>
-      <w:hyperlink w:anchor="_Toc486234853" w:history="1">
+      <w:hyperlink w:anchor="_Toc486252619" w:history="1">
         <w:r>
           <w:rPr>
             <w:rStyle w:val="Hyperlink"/>
@@ -6150,7 +6218,7 @@
             <w:noProof/>
             <w:webHidden/>
           </w:rPr>
-          <w:instrText xml:space="preserve"> PAGEREF _Toc486234853 \h </w:instrText>
+          <w:instrText xml:space="preserve"> PAGEREF _Toc486252619 \h </w:instrText>
         </w:r>
         <w:r>
           <w:rPr>
@@ -6196,7 +6264,7 @@
           <w:lang w:eastAsia="en-CA"/>
         </w:rPr>
       </w:pPr>
-      <w:hyperlink w:anchor="_Toc486234854" w:history="1">
+      <w:hyperlink w:anchor="_Toc486252620" w:history="1">
         <w:r>
           <w:rPr>
             <w:rStyle w:val="Hyperlink"/>
@@ -6223,7 +6291,7 @@
             <w:noProof/>
             <w:webHidden/>
           </w:rPr>
-          <w:instrText xml:space="preserve"> PAGEREF _Toc486234854 \h </w:instrText>
+          <w:instrText xml:space="preserve"> PAGEREF _Toc486252620 \h </w:instrText>
         </w:r>
         <w:r>
           <w:rPr>
@@ -6269,7 +6337,7 @@
           <w:lang w:eastAsia="en-CA"/>
         </w:rPr>
       </w:pPr>
-      <w:hyperlink w:anchor="_Toc486234855" w:history="1">
+      <w:hyperlink w:anchor="_Toc486252621" w:history="1">
         <w:r>
           <w:rPr>
             <w:rStyle w:val="Hyperlink"/>
@@ -6296,7 +6364,7 @@
             <w:noProof/>
             <w:webHidden/>
           </w:rPr>
-          <w:instrText xml:space="preserve"> PAGEREF _Toc486234855 \h </w:instrText>
+          <w:instrText xml:space="preserve"> PAGEREF _Toc486252621 \h </w:instrText>
         </w:r>
         <w:r>
           <w:rPr>
@@ -6342,7 +6410,7 @@
           <w:lang w:eastAsia="en-CA"/>
         </w:rPr>
       </w:pPr>
-      <w:hyperlink w:anchor="_Toc486234856" w:history="1">
+      <w:hyperlink w:anchor="_Toc486252622" w:history="1">
         <w:r>
           <w:rPr>
             <w:rStyle w:val="Hyperlink"/>
@@ -6369,7 +6437,7 @@
             <w:noProof/>
             <w:webHidden/>
           </w:rPr>
-          <w:instrText xml:space="preserve"> PAGEREF _Toc486234856 \h </w:instrText>
+          <w:instrText xml:space="preserve"> PAGEREF _Toc486252622 \h </w:instrText>
         </w:r>
         <w:r>
           <w:rPr>
@@ -6415,7 +6483,7 @@
           <w:lang w:eastAsia="en-CA"/>
         </w:rPr>
       </w:pPr>
-      <w:hyperlink w:anchor="_Toc486234857" w:history="1">
+      <w:hyperlink w:anchor="_Toc486252623" w:history="1">
         <w:r>
           <w:rPr>
             <w:rStyle w:val="Hyperlink"/>
@@ -6442,7 +6510,7 @@
             <w:noProof/>
             <w:webHidden/>
           </w:rPr>
-          <w:instrText xml:space="preserve"> PAGEREF _Toc486234857 \h </w:instrText>
+          <w:instrText xml:space="preserve"> PAGEREF _Toc486252623 \h </w:instrText>
         </w:r>
         <w:r>
           <w:rPr>
@@ -6488,7 +6556,7 @@
           <w:lang w:eastAsia="en-CA"/>
         </w:rPr>
       </w:pPr>
-      <w:hyperlink w:anchor="_Toc486234858" w:history="1">
+      <w:hyperlink w:anchor="_Toc486252624" w:history="1">
         <w:r>
           <w:rPr>
             <w:rStyle w:val="Hyperlink"/>
@@ -6515,7 +6583,7 @@
             <w:noProof/>
             <w:webHidden/>
           </w:rPr>
-          <w:instrText xml:space="preserve"> PAGEREF _Toc486234858 \h </w:instrText>
+          <w:instrText xml:space="preserve"> PAGEREF _Toc486252624 \h </w:instrText>
         </w:r>
         <w:r>
           <w:rPr>
@@ -6561,7 +6629,7 @@
           <w:lang w:eastAsia="en-CA"/>
         </w:rPr>
       </w:pPr>
-      <w:hyperlink w:anchor="_Toc486234859" w:history="1">
+      <w:hyperlink w:anchor="_Toc486252625" w:history="1">
         <w:r>
           <w:rPr>
             <w:rStyle w:val="Hyperlink"/>
@@ -6588,7 +6656,7 @@
             <w:noProof/>
             <w:webHidden/>
           </w:rPr>
-          <w:instrText xml:space="preserve"> PAGEREF _Toc486234859 \h </w:instrText>
+          <w:instrText xml:space="preserve"> PAGEREF _Toc486252625 \h </w:instrText>
         </w:r>
         <w:r>
           <w:rPr>
@@ -6634,7 +6702,7 @@
           <w:lang w:eastAsia="en-CA"/>
         </w:rPr>
       </w:pPr>
-      <w:hyperlink w:anchor="_Toc486234860" w:history="1">
+      <w:hyperlink w:anchor="_Toc486252626" w:history="1">
         <w:r>
           <w:rPr>
             <w:rStyle w:val="Hyperlink"/>
@@ -6661,7 +6729,7 @@
             <w:noProof/>
             <w:webHidden/>
           </w:rPr>
-          <w:instrText xml:space="preserve"> PAGEREF _Toc486234860 \h </w:instrText>
+          <w:instrText xml:space="preserve"> PAGEREF _Toc486252626 \h </w:instrText>
         </w:r>
         <w:r>
           <w:rPr>
@@ -6707,7 +6775,7 @@
           <w:lang w:eastAsia="en-CA"/>
         </w:rPr>
       </w:pPr>
-      <w:hyperlink w:anchor="_Toc486234861" w:history="1">
+      <w:hyperlink w:anchor="_Toc486252627" w:history="1">
         <w:r>
           <w:rPr>
             <w:rStyle w:val="Hyperlink"/>
@@ -6734,7 +6802,7 @@
             <w:noProof/>
             <w:webHidden/>
           </w:rPr>
-          <w:instrText xml:space="preserve"> PAGEREF _Toc486234861 \h </w:instrText>
+          <w:instrText xml:space="preserve"> PAGEREF _Toc486252627 \h </w:instrText>
         </w:r>
         <w:r>
           <w:rPr>
@@ -6780,7 +6848,7 @@
           <w:lang w:eastAsia="en-CA"/>
         </w:rPr>
       </w:pPr>
-      <w:hyperlink w:anchor="_Toc486234862" w:history="1">
+      <w:hyperlink w:anchor="_Toc486252628" w:history="1">
         <w:r>
           <w:rPr>
             <w:rStyle w:val="Hyperlink"/>
@@ -6807,7 +6875,7 @@
             <w:noProof/>
             <w:webHidden/>
           </w:rPr>
-          <w:instrText xml:space="preserve"> PAGEREF _Toc486234862 \h </w:instrText>
+          <w:instrText xml:space="preserve"> PAGEREF _Toc486252628 \h </w:instrText>
         </w:r>
         <w:r>
           <w:rPr>
@@ -6863,12 +6931,12 @@
       <w:pPr>
         <w:pStyle w:val="Heading1"/>
       </w:pPr>
-      <w:bookmarkStart w:id="6" w:name="_Toc486234755"/>
+      <w:bookmarkStart w:id="4" w:name="_Toc486252564"/>
       <w:r>
         <w:lastRenderedPageBreak/>
         <w:t>Development Tool Outline</w:t>
       </w:r>
-      <w:bookmarkEnd w:id="6"/>
+      <w:bookmarkEnd w:id="4"/>
     </w:p>
     <w:tbl>
       <w:tblPr>
@@ -7142,171 +7210,171 @@
       <w:pPr>
         <w:pStyle w:val="Heading1"/>
       </w:pPr>
-      <w:bookmarkStart w:id="7" w:name="_Toc486234756"/>
+      <w:bookmarkStart w:id="5" w:name="_Toc486252565"/>
       <w:r>
         <w:t>Design Viewpoints</w:t>
       </w:r>
+      <w:bookmarkEnd w:id="5"/>
+    </w:p>
+    <w:p>
+      <w:pPr>
+        <w:pStyle w:val="Heading2"/>
+      </w:pPr>
+      <w:bookmarkStart w:id="6" w:name="_Toc486252566"/>
+      <w:r>
+        <w:t>Introduction</w:t>
+      </w:r>
+      <w:bookmarkEnd w:id="6"/>
+    </w:p>
+    <w:p>
+      <w:pPr>
+        <w:pStyle w:val="Heading2"/>
+      </w:pPr>
+      <w:bookmarkStart w:id="7" w:name="_Toc486252567"/>
+      <w:r>
+        <w:t>Context Viewpoint</w:t>
+      </w:r>
       <w:bookmarkEnd w:id="7"/>
     </w:p>
     <w:p>
       <w:pPr>
+        <w:pStyle w:val="Heading3"/>
+      </w:pPr>
+      <w:bookmarkStart w:id="8" w:name="_Toc486252568"/>
+      <w:r>
+        <w:t>User Use Case Diagrams</w:t>
+      </w:r>
+      <w:bookmarkEnd w:id="8"/>
+    </w:p>
+    <w:p>
+      <w:pPr>
         <w:pStyle w:val="Heading2"/>
       </w:pPr>
-      <w:bookmarkStart w:id="8" w:name="_Toc486234757"/>
-      <w:r>
-        <w:t>Introduction</w:t>
-      </w:r>
-      <w:bookmarkEnd w:id="8"/>
+      <w:bookmarkStart w:id="9" w:name="_Toc486252569"/>
+      <w:r>
+        <w:t>Composition Viewpoint</w:t>
+      </w:r>
+      <w:bookmarkEnd w:id="9"/>
+    </w:p>
+    <w:p>
+      <w:pPr>
+        <w:pStyle w:val="Heading3"/>
+      </w:pPr>
+      <w:bookmarkStart w:id="10" w:name="_Toc486252570"/>
+      <w:r>
+        <w:t>Deployment Diagram</w:t>
+      </w:r>
+      <w:bookmarkEnd w:id="10"/>
     </w:p>
     <w:p>
       <w:pPr>
         <w:pStyle w:val="Heading2"/>
       </w:pPr>
-      <w:bookmarkStart w:id="9" w:name="_Toc486234758"/>
-      <w:r>
-        <w:t>Context Viewpoint</w:t>
-      </w:r>
-      <w:bookmarkEnd w:id="9"/>
+      <w:bookmarkStart w:id="11" w:name="_Toc486252571"/>
+      <w:r>
+        <w:t>Logical Viewpoint</w:t>
+      </w:r>
+      <w:bookmarkEnd w:id="11"/>
+    </w:p>
+    <w:p>
+      <w:pPr>
+        <w:pStyle w:val="Heading2"/>
+      </w:pPr>
+      <w:bookmarkStart w:id="12" w:name="_Toc486252572"/>
+      <w:r>
+        <w:t>Dependency Viewpoint</w:t>
+      </w:r>
+      <w:bookmarkEnd w:id="12"/>
+    </w:p>
+    <w:p>
+      <w:pPr>
+        <w:pStyle w:val="Heading2"/>
+      </w:pPr>
+      <w:bookmarkStart w:id="13" w:name="_Toc486252573"/>
+      <w:r>
+        <w:t>Information Viewpoint</w:t>
+      </w:r>
+      <w:bookmarkEnd w:id="13"/>
     </w:p>
     <w:p>
       <w:pPr>
         <w:pStyle w:val="Heading3"/>
       </w:pPr>
-      <w:bookmarkStart w:id="10" w:name="_Toc486234759"/>
-      <w:r>
-        <w:t>User Use Case Diagrams</w:t>
-      </w:r>
-      <w:bookmarkEnd w:id="10"/>
+      <w:bookmarkStart w:id="14" w:name="_Toc486252574"/>
+      <w:r>
+        <w:t>Information gathering</w:t>
+      </w:r>
+      <w:bookmarkEnd w:id="14"/>
     </w:p>
     <w:p>
       <w:pPr>
         <w:pStyle w:val="Heading2"/>
       </w:pPr>
-      <w:bookmarkStart w:id="11" w:name="_Toc486234760"/>
-      <w:r>
-        <w:t>Composition Viewpoint</w:t>
-      </w:r>
-      <w:bookmarkEnd w:id="11"/>
-    </w:p>
-    <w:p>
-      <w:pPr>
-        <w:pStyle w:val="Heading3"/>
-      </w:pPr>
-      <w:bookmarkStart w:id="12" w:name="_Toc486234761"/>
-      <w:r>
-        <w:t>Deployment Diagram</w:t>
-      </w:r>
-      <w:bookmarkEnd w:id="12"/>
+      <w:bookmarkStart w:id="15" w:name="_Toc486252575"/>
+      <w:r>
+        <w:t>Patterns Viewpoint</w:t>
+      </w:r>
+      <w:bookmarkEnd w:id="15"/>
     </w:p>
     <w:p>
       <w:pPr>
         <w:pStyle w:val="Heading2"/>
       </w:pPr>
-      <w:bookmarkStart w:id="13" w:name="_Toc486234762"/>
-      <w:r>
-        <w:t>Logical Viewpoint</w:t>
-      </w:r>
-      <w:bookmarkEnd w:id="13"/>
+      <w:bookmarkStart w:id="16" w:name="_Toc486252576"/>
+      <w:r>
+        <w:t>Interface Viewpoint</w:t>
+      </w:r>
+      <w:bookmarkEnd w:id="16"/>
     </w:p>
     <w:p>
       <w:pPr>
         <w:pStyle w:val="Heading2"/>
       </w:pPr>
-      <w:bookmarkStart w:id="14" w:name="_Toc486234763"/>
-      <w:r>
-        <w:t>Dependency Viewpoint</w:t>
-      </w:r>
-      <w:bookmarkEnd w:id="14"/>
+      <w:bookmarkStart w:id="17" w:name="_Toc486252577"/>
+      <w:r>
+        <w:t>Structure Viewpoint</w:t>
+      </w:r>
+      <w:bookmarkEnd w:id="17"/>
     </w:p>
     <w:p>
       <w:pPr>
         <w:pStyle w:val="Heading2"/>
       </w:pPr>
-      <w:bookmarkStart w:id="15" w:name="_Toc486234764"/>
-      <w:r>
-        <w:t>Information Viewpoint</w:t>
-      </w:r>
-      <w:bookmarkEnd w:id="15"/>
-    </w:p>
-    <w:p>
-      <w:pPr>
-        <w:pStyle w:val="Heading3"/>
-      </w:pPr>
-      <w:bookmarkStart w:id="16" w:name="_Toc486234765"/>
-      <w:r>
-        <w:t>Information gathering</w:t>
-      </w:r>
-      <w:bookmarkEnd w:id="16"/>
+      <w:bookmarkStart w:id="18" w:name="_Toc486252578"/>
+      <w:r>
+        <w:t>Interactions Viewpoint</w:t>
+      </w:r>
+      <w:bookmarkEnd w:id="18"/>
     </w:p>
     <w:p>
       <w:pPr>
         <w:pStyle w:val="Heading2"/>
       </w:pPr>
-      <w:bookmarkStart w:id="17" w:name="_Toc486234766"/>
-      <w:r>
-        <w:t>Patterns Viewpoint</w:t>
-      </w:r>
-      <w:bookmarkEnd w:id="17"/>
+      <w:bookmarkStart w:id="19" w:name="_Toc486252579"/>
+      <w:r>
+        <w:t>State Dynamics Viewpoint</w:t>
+      </w:r>
+      <w:bookmarkEnd w:id="19"/>
     </w:p>
     <w:p>
       <w:pPr>
         <w:pStyle w:val="Heading2"/>
       </w:pPr>
-      <w:bookmarkStart w:id="18" w:name="_Toc486234767"/>
-      <w:r>
-        <w:t>Interface Viewpoint</w:t>
-      </w:r>
-      <w:bookmarkEnd w:id="18"/>
+      <w:bookmarkStart w:id="20" w:name="_Toc486252580"/>
+      <w:r>
+        <w:t>Algorithm Viewpoint</w:t>
+      </w:r>
+      <w:bookmarkEnd w:id="20"/>
     </w:p>
     <w:p>
       <w:pPr>
         <w:pStyle w:val="Heading2"/>
       </w:pPr>
-      <w:bookmarkStart w:id="19" w:name="_Toc486234768"/>
-      <w:r>
-        <w:t>Structure Viewpoint</w:t>
-      </w:r>
-      <w:bookmarkEnd w:id="19"/>
-    </w:p>
-    <w:p>
-      <w:pPr>
-        <w:pStyle w:val="Heading2"/>
-      </w:pPr>
-      <w:bookmarkStart w:id="20" w:name="_Toc486234769"/>
-      <w:r>
-        <w:t>Interactions Viewpoint</w:t>
-      </w:r>
-      <w:bookmarkEnd w:id="20"/>
-    </w:p>
-    <w:p>
-      <w:pPr>
-        <w:pStyle w:val="Heading2"/>
-      </w:pPr>
-      <w:bookmarkStart w:id="21" w:name="_Toc486234770"/>
-      <w:r>
-        <w:t>State Dynamics Viewpoint</w:t>
+      <w:bookmarkStart w:id="21" w:name="_Toc486252581"/>
+      <w:r>
+        <w:t>Resources</w:t>
       </w:r>
       <w:bookmarkEnd w:id="21"/>
-    </w:p>
-    <w:p>
-      <w:pPr>
-        <w:pStyle w:val="Heading2"/>
-      </w:pPr>
-      <w:bookmarkStart w:id="22" w:name="_Toc486234771"/>
-      <w:r>
-        <w:t>Algorithm Viewpoint</w:t>
-      </w:r>
-      <w:bookmarkEnd w:id="22"/>
-    </w:p>
-    <w:p>
-      <w:pPr>
-        <w:pStyle w:val="Heading2"/>
-      </w:pPr>
-      <w:bookmarkStart w:id="23" w:name="_Toc486234772"/>
-      <w:r>
-        <w:t>Resources</w:t>
-      </w:r>
-      <w:bookmarkEnd w:id="23"/>
     </w:p>
     <w:p>
       <w:pPr>
@@ -7325,32 +7393,32 @@
       <w:pPr>
         <w:pStyle w:val="Heading1"/>
       </w:pPr>
-      <w:bookmarkStart w:id="24" w:name="_Toc486234773"/>
+      <w:bookmarkStart w:id="22" w:name="_Toc486252582"/>
       <w:r>
         <w:lastRenderedPageBreak/>
         <w:t>Appendices</w:t>
       </w:r>
+      <w:bookmarkEnd w:id="22"/>
+    </w:p>
+    <w:p>
+      <w:pPr>
+        <w:pStyle w:val="Heading2"/>
+      </w:pPr>
+      <w:bookmarkStart w:id="23" w:name="_Toc486252583"/>
+      <w:r>
+        <w:t>Tool Configuration</w:t>
+      </w:r>
+      <w:bookmarkEnd w:id="23"/>
+    </w:p>
+    <w:p>
+      <w:pPr>
+        <w:pStyle w:val="Heading3"/>
+      </w:pPr>
+      <w:bookmarkStart w:id="24" w:name="_Toc486252584"/>
+      <w:r>
+        <w:t>Configure MSSQL DB for Remote Connections.</w:t>
+      </w:r>
       <w:bookmarkEnd w:id="24"/>
-    </w:p>
-    <w:p>
-      <w:pPr>
-        <w:pStyle w:val="Heading2"/>
-      </w:pPr>
-      <w:bookmarkStart w:id="25" w:name="_Toc486234774"/>
-      <w:r>
-        <w:t>Tool Configuration</w:t>
-      </w:r>
-      <w:bookmarkEnd w:id="25"/>
-    </w:p>
-    <w:p>
-      <w:pPr>
-        <w:pStyle w:val="Heading3"/>
-      </w:pPr>
-      <w:bookmarkStart w:id="26" w:name="_Toc486234775"/>
-      <w:r>
-        <w:t>Configure MSSQL DB for Remote Connections.</w:t>
-      </w:r>
-      <w:bookmarkEnd w:id="26"/>
     </w:p>
     <w:p>
       <w:pPr>
@@ -7532,7 +7600,7 @@
       <w:pPr>
         <w:pStyle w:val="Caption"/>
       </w:pPr>
-      <w:bookmarkStart w:id="27" w:name="_Toc486234820"/>
+      <w:bookmarkStart w:id="25" w:name="_Toc486252586"/>
       <w:r>
         <w:t xml:space="preserve">Figure </w:t>
       </w:r>
@@ -7566,7 +7634,7 @@
       <w:r>
         <w:t>Open SQL server Configuration</w:t>
       </w:r>
-      <w:bookmarkEnd w:id="27"/>
+      <w:bookmarkEnd w:id="25"/>
     </w:p>
     <w:p>
       <w:pPr>
@@ -7651,7 +7719,7 @@
       <w:pPr>
         <w:pStyle w:val="Caption"/>
       </w:pPr>
-      <w:bookmarkStart w:id="28" w:name="_Toc486234821"/>
+      <w:bookmarkStart w:id="26" w:name="_Toc486252587"/>
       <w:r>
         <w:t xml:space="preserve">Figure </w:t>
       </w:r>
@@ -7685,7 +7753,7 @@
       <w:r>
         <w:t>SQL server configuration; Protocols for MSSQLSERVER</w:t>
       </w:r>
-      <w:bookmarkEnd w:id="28"/>
+      <w:bookmarkEnd w:id="26"/>
     </w:p>
     <w:p/>
     <w:p/>
@@ -7774,7 +7842,7 @@
       <w:pPr>
         <w:pStyle w:val="Caption"/>
       </w:pPr>
-      <w:bookmarkStart w:id="29" w:name="_Toc486234822"/>
+      <w:bookmarkStart w:id="27" w:name="_Toc486252588"/>
       <w:r>
         <w:t xml:space="preserve">Figure </w:t>
       </w:r>
@@ -7805,7 +7873,7 @@
       <w:r>
         <w:t>SQL server Configuration Enable TCP/TP</w:t>
       </w:r>
-      <w:bookmarkEnd w:id="29"/>
+      <w:bookmarkEnd w:id="27"/>
     </w:p>
     <w:p>
       <w:pPr>
@@ -7900,7 +7968,7 @@
       <w:pPr>
         <w:pStyle w:val="Caption"/>
       </w:pPr>
-      <w:bookmarkStart w:id="30" w:name="_Toc486234823"/>
+      <w:bookmarkStart w:id="28" w:name="_Toc486252589"/>
       <w:r>
         <w:t xml:space="preserve">Figure </w:t>
       </w:r>
@@ -7934,7 +8002,7 @@
       <w:r>
         <w:t>SQL server Configuration Server services</w:t>
       </w:r>
-      <w:bookmarkEnd w:id="30"/>
+      <w:bookmarkEnd w:id="28"/>
     </w:p>
     <w:p>
       <w:pPr>
@@ -8017,7 +8085,7 @@
       <w:pPr>
         <w:pStyle w:val="Caption"/>
       </w:pPr>
-      <w:bookmarkStart w:id="31" w:name="_Toc486234824"/>
+      <w:bookmarkStart w:id="29" w:name="_Toc486252590"/>
       <w:r>
         <w:t xml:space="preserve">Figure </w:t>
       </w:r>
@@ -8051,7 +8119,7 @@
       <w:r>
         <w:t>SQL server Configuration restart MSSQLSERVER</w:t>
       </w:r>
-      <w:bookmarkEnd w:id="31"/>
+      <w:bookmarkEnd w:id="29"/>
     </w:p>
     <w:p/>
     <w:p/>
@@ -8215,7 +8283,7 @@
       <w:pPr>
         <w:pStyle w:val="Caption"/>
       </w:pPr>
-      <w:bookmarkStart w:id="32" w:name="_Toc486234825"/>
+      <w:bookmarkStart w:id="30" w:name="_Toc486252591"/>
       <w:r>
         <w:t xml:space="preserve">Figure </w:t>
       </w:r>
@@ -8249,7 +8317,7 @@
       <w:r>
         <w:t>MSSQL SMS New log in</w:t>
       </w:r>
-      <w:bookmarkEnd w:id="32"/>
+      <w:bookmarkEnd w:id="30"/>
     </w:p>
     <w:p>
       <w:pPr>
@@ -8326,7 +8394,7 @@
       <w:pPr>
         <w:pStyle w:val="Caption"/>
       </w:pPr>
-      <w:bookmarkStart w:id="33" w:name="_Toc486234826"/>
+      <w:bookmarkStart w:id="31" w:name="_Toc486252592"/>
       <w:r>
         <w:t xml:space="preserve">Figure </w:t>
       </w:r>
@@ -8363,7 +8431,7 @@
       <w:r>
         <w:t>New log in SQL Server Authentication</w:t>
       </w:r>
-      <w:bookmarkEnd w:id="33"/>
+      <w:bookmarkEnd w:id="31"/>
     </w:p>
     <w:p>
       <w:pPr>
@@ -8470,7 +8538,7 @@
       <w:pPr>
         <w:pStyle w:val="Caption"/>
       </w:pPr>
-      <w:bookmarkStart w:id="34" w:name="_Toc486234827"/>
+      <w:bookmarkStart w:id="32" w:name="_Toc486252593"/>
       <w:r>
         <w:t xml:space="preserve">Figure </w:t>
       </w:r>
@@ -8504,7 +8572,7 @@
       <w:r>
         <w:t>New log in name/password/Enforce Password Policy</w:t>
       </w:r>
-      <w:bookmarkEnd w:id="34"/>
+      <w:bookmarkEnd w:id="32"/>
     </w:p>
     <w:p>
       <w:pPr>
@@ -8582,7 +8650,7 @@
       <w:pPr>
         <w:pStyle w:val="Caption"/>
       </w:pPr>
-      <w:bookmarkStart w:id="35" w:name="_Toc486234828"/>
+      <w:bookmarkStart w:id="33" w:name="_Toc486252594"/>
       <w:r>
         <w:t xml:space="preserve">Figure </w:t>
       </w:r>
@@ -8616,7 +8684,7 @@
       <w:r>
         <w:t>New log in Server Roles</w:t>
       </w:r>
-      <w:bookmarkEnd w:id="35"/>
+      <w:bookmarkEnd w:id="33"/>
     </w:p>
     <w:p>
       <w:pPr>
@@ -8715,7 +8783,7 @@
       <w:pPr>
         <w:pStyle w:val="Caption"/>
       </w:pPr>
-      <w:bookmarkStart w:id="36" w:name="_Toc486234829"/>
+      <w:bookmarkStart w:id="34" w:name="_Toc486252595"/>
       <w:r>
         <w:t xml:space="preserve">Figure </w:t>
       </w:r>
@@ -8749,7 +8817,7 @@
       <w:r>
         <w:t>New log in Server Roles SysAdmin</w:t>
       </w:r>
-      <w:bookmarkEnd w:id="36"/>
+      <w:bookmarkEnd w:id="34"/>
     </w:p>
     <w:p>
       <w:pPr>
@@ -8857,7 +8925,7 @@
       <w:pPr>
         <w:pStyle w:val="Caption"/>
       </w:pPr>
-      <w:bookmarkStart w:id="37" w:name="_Toc486234830"/>
+      <w:bookmarkStart w:id="35" w:name="_Toc486252596"/>
       <w:r>
         <w:t xml:space="preserve">Figure </w:t>
       </w:r>
@@ -8891,7 +8959,7 @@
       <w:r>
         <w:t>Server Properties</w:t>
       </w:r>
-      <w:bookmarkEnd w:id="37"/>
+      <w:bookmarkEnd w:id="35"/>
     </w:p>
     <w:p>
       <w:pPr>
@@ -8968,7 +9036,7 @@
       <w:pPr>
         <w:pStyle w:val="Caption"/>
       </w:pPr>
-      <w:bookmarkStart w:id="38" w:name="_Toc486234831"/>
+      <w:bookmarkStart w:id="36" w:name="_Toc486252597"/>
       <w:r>
         <w:t xml:space="preserve">Figure </w:t>
       </w:r>
@@ -9002,7 +9070,7 @@
       <w:r>
         <w:t>Server properties Security</w:t>
       </w:r>
-      <w:bookmarkEnd w:id="38"/>
+      <w:bookmarkEnd w:id="36"/>
     </w:p>
     <w:p/>
     <w:p/>
@@ -9098,7 +9166,7 @@
       <w:pPr>
         <w:pStyle w:val="Caption"/>
       </w:pPr>
-      <w:bookmarkStart w:id="39" w:name="_Toc486234832"/>
+      <w:bookmarkStart w:id="37" w:name="_Toc486252598"/>
       <w:r>
         <w:t xml:space="preserve">Figure </w:t>
       </w:r>
@@ -9132,7 +9200,7 @@
       <w:r>
         <w:t xml:space="preserve"> Server Properties SQL Server and Windows Authentication mode</w:t>
       </w:r>
-      <w:bookmarkEnd w:id="39"/>
+      <w:bookmarkEnd w:id="37"/>
     </w:p>
     <w:p>
       <w:pPr>
@@ -9232,7 +9300,7 @@
       <w:pPr>
         <w:pStyle w:val="Caption"/>
       </w:pPr>
-      <w:bookmarkStart w:id="40" w:name="_Toc486234833"/>
+      <w:bookmarkStart w:id="38" w:name="_Toc486252599"/>
       <w:r>
         <w:t xml:space="preserve">Figure </w:t>
       </w:r>
@@ -9260,7 +9328,7 @@
       <w:r>
         <w:t>: Windows Firewall</w:t>
       </w:r>
-      <w:bookmarkEnd w:id="40"/>
+      <w:bookmarkEnd w:id="38"/>
     </w:p>
     <w:p/>
     <w:p/>
@@ -9341,7 +9409,7 @@
       <w:pPr>
         <w:pStyle w:val="Caption"/>
       </w:pPr>
-      <w:bookmarkStart w:id="41" w:name="_Toc486234834"/>
+      <w:bookmarkStart w:id="39" w:name="_Toc486252600"/>
       <w:r>
         <w:t xml:space="preserve">Figure </w:t>
       </w:r>
@@ -9369,7 +9437,7 @@
       <w:r>
         <w:t>: Windows Firewall Advanced settings</w:t>
       </w:r>
-      <w:bookmarkEnd w:id="41"/>
+      <w:bookmarkEnd w:id="39"/>
     </w:p>
     <w:p>
       <w:pPr>
@@ -9446,7 +9514,7 @@
       <w:pPr>
         <w:pStyle w:val="Caption"/>
       </w:pPr>
-      <w:bookmarkStart w:id="42" w:name="_Toc486234835"/>
+      <w:bookmarkStart w:id="40" w:name="_Toc486252601"/>
       <w:r>
         <w:t xml:space="preserve">Figure </w:t>
       </w:r>
@@ -9477,7 +9545,7 @@
       <w:r>
         <w:t>Inbound Rules</w:t>
       </w:r>
-      <w:bookmarkEnd w:id="42"/>
+      <w:bookmarkEnd w:id="40"/>
     </w:p>
     <w:p>
       <w:pPr>
@@ -9558,7 +9626,7 @@
       <w:pPr>
         <w:pStyle w:val="Caption"/>
       </w:pPr>
-      <w:bookmarkStart w:id="43" w:name="_Toc486234836"/>
+      <w:bookmarkStart w:id="41" w:name="_Toc486252602"/>
       <w:r>
         <w:t xml:space="preserve">Figure </w:t>
       </w:r>
@@ -9595,7 +9663,7 @@
       <w:r>
         <w:t>New Rules</w:t>
       </w:r>
-      <w:bookmarkEnd w:id="43"/>
+      <w:bookmarkEnd w:id="41"/>
     </w:p>
     <w:p>
       <w:pPr>
@@ -9680,7 +9748,7 @@
       <w:pPr>
         <w:pStyle w:val="Caption"/>
       </w:pPr>
-      <w:bookmarkStart w:id="44" w:name="_Toc486234837"/>
+      <w:bookmarkStart w:id="42" w:name="_Toc486252603"/>
       <w:r>
         <w:t xml:space="preserve">Figure </w:t>
       </w:r>
@@ -9720,7 +9788,7 @@
       <w:r>
         <w:t>Port</w:t>
       </w:r>
-      <w:bookmarkEnd w:id="44"/>
+      <w:bookmarkEnd w:id="42"/>
     </w:p>
     <w:p/>
     <w:p>
@@ -9819,7 +9887,7 @@
       <w:pPr>
         <w:pStyle w:val="Caption"/>
       </w:pPr>
-      <w:bookmarkStart w:id="45" w:name="_Toc486234838"/>
+      <w:bookmarkStart w:id="43" w:name="_Toc486252604"/>
       <w:r>
         <w:t xml:space="preserve">Figure </w:t>
       </w:r>
@@ -9853,7 +9921,7 @@
       <w:r>
         <w:t>Specified local port</w:t>
       </w:r>
-      <w:bookmarkEnd w:id="45"/>
+      <w:bookmarkEnd w:id="43"/>
     </w:p>
     <w:p/>
     <w:p/>
@@ -9944,7 +10012,7 @@
       <w:pPr>
         <w:pStyle w:val="Caption"/>
       </w:pPr>
-      <w:bookmarkStart w:id="46" w:name="_Toc486234839"/>
+      <w:bookmarkStart w:id="44" w:name="_Toc486252605"/>
       <w:r>
         <w:t xml:space="preserve">Figure </w:t>
       </w:r>
@@ -9981,7 +10049,7 @@
       <w:r>
         <w:t>Allow connection</w:t>
       </w:r>
-      <w:bookmarkEnd w:id="46"/>
+      <w:bookmarkEnd w:id="44"/>
     </w:p>
     <w:p>
       <w:pPr>
@@ -10055,7 +10123,7 @@
       <w:pPr>
         <w:pStyle w:val="Caption"/>
       </w:pPr>
-      <w:bookmarkStart w:id="47" w:name="_Toc486234840"/>
+      <w:bookmarkStart w:id="45" w:name="_Toc486252606"/>
       <w:r>
         <w:t xml:space="preserve">Figure </w:t>
       </w:r>
@@ -10095,7 +10163,7 @@
       <w:r>
         <w:t>Profile</w:t>
       </w:r>
-      <w:bookmarkEnd w:id="47"/>
+      <w:bookmarkEnd w:id="45"/>
     </w:p>
     <w:p>
       <w:pPr>
@@ -10178,7 +10246,7 @@
       <w:pPr>
         <w:pStyle w:val="Caption"/>
       </w:pPr>
-      <w:bookmarkStart w:id="48" w:name="_Toc486234841"/>
+      <w:bookmarkStart w:id="46" w:name="_Toc486252607"/>
       <w:r>
         <w:t xml:space="preserve">Figure </w:t>
       </w:r>
@@ -10215,7 +10283,7 @@
       <w:r>
         <w:t>Name</w:t>
       </w:r>
-      <w:bookmarkEnd w:id="48"/>
+      <w:bookmarkEnd w:id="46"/>
     </w:p>
     <w:p/>
     <w:p>
@@ -10294,7 +10362,7 @@
       <w:pPr>
         <w:pStyle w:val="Caption"/>
       </w:pPr>
-      <w:bookmarkStart w:id="49" w:name="_Toc486234842"/>
+      <w:bookmarkStart w:id="47" w:name="_Toc486252608"/>
       <w:r>
         <w:t xml:space="preserve">Figure </w:t>
       </w:r>
@@ -10325,7 +10393,7 @@
       <w:r>
         <w:t>Outbound Rules</w:t>
       </w:r>
-      <w:bookmarkEnd w:id="49"/>
+      <w:bookmarkEnd w:id="47"/>
     </w:p>
     <w:p>
       <w:pPr>
@@ -10402,7 +10470,7 @@
       <w:pPr>
         <w:pStyle w:val="Caption"/>
       </w:pPr>
-      <w:bookmarkStart w:id="50" w:name="_Toc486234843"/>
+      <w:bookmarkStart w:id="48" w:name="_Toc486252609"/>
       <w:r>
         <w:t xml:space="preserve">Figure </w:t>
       </w:r>
@@ -10439,7 +10507,7 @@
       <w:r>
         <w:t>s</w:t>
       </w:r>
-      <w:bookmarkEnd w:id="50"/>
+      <w:bookmarkEnd w:id="48"/>
     </w:p>
     <w:p>
       <w:pPr>
@@ -10522,7 +10590,7 @@
       <w:pPr>
         <w:pStyle w:val="Caption"/>
       </w:pPr>
-      <w:bookmarkStart w:id="51" w:name="_Toc486234844"/>
+      <w:bookmarkStart w:id="49" w:name="_Toc486252610"/>
       <w:r>
         <w:t xml:space="preserve">Figure </w:t>
       </w:r>
@@ -10559,7 +10627,7 @@
       <w:r>
         <w:t>Port</w:t>
       </w:r>
-      <w:bookmarkEnd w:id="51"/>
+      <w:bookmarkEnd w:id="49"/>
     </w:p>
     <w:p/>
     <w:p/>
@@ -10664,7 +10732,7 @@
       <w:pPr>
         <w:pStyle w:val="Caption"/>
       </w:pPr>
-      <w:bookmarkStart w:id="52" w:name="_Toc486234845"/>
+      <w:bookmarkStart w:id="50" w:name="_Toc486252611"/>
       <w:r>
         <w:t xml:space="preserve">Figure </w:t>
       </w:r>
@@ -10698,7 +10766,7 @@
       <w:r>
         <w:t>Specific remote ports</w:t>
       </w:r>
-      <w:bookmarkEnd w:id="52"/>
+      <w:bookmarkEnd w:id="50"/>
     </w:p>
     <w:p>
       <w:pPr>
@@ -10789,7 +10857,7 @@
       <w:pPr>
         <w:pStyle w:val="Caption"/>
       </w:pPr>
-      <w:bookmarkStart w:id="53" w:name="_Toc486234846"/>
+      <w:bookmarkStart w:id="51" w:name="_Toc486252612"/>
       <w:r>
         <w:t xml:space="preserve">Figure </w:t>
       </w:r>
@@ -10823,7 +10891,7 @@
       <w:r>
         <w:t>Allow connection</w:t>
       </w:r>
-      <w:bookmarkEnd w:id="53"/>
+      <w:bookmarkEnd w:id="51"/>
     </w:p>
     <w:p>
       <w:pPr>
@@ -10901,7 +10969,7 @@
       <w:pPr>
         <w:pStyle w:val="Caption"/>
       </w:pPr>
-      <w:bookmarkStart w:id="54" w:name="_Toc486234847"/>
+      <w:bookmarkStart w:id="52" w:name="_Toc486252613"/>
       <w:r>
         <w:t xml:space="preserve">Figure </w:t>
       </w:r>
@@ -10935,7 +11003,7 @@
       <w:r>
         <w:t>Profile</w:t>
       </w:r>
-      <w:bookmarkEnd w:id="54"/>
+      <w:bookmarkEnd w:id="52"/>
     </w:p>
     <w:p/>
     <w:p/>
@@ -11025,7 +11093,7 @@
       <w:pPr>
         <w:pStyle w:val="Caption"/>
       </w:pPr>
-      <w:bookmarkStart w:id="55" w:name="_Toc486234848"/>
+      <w:bookmarkStart w:id="53" w:name="_Toc486252614"/>
       <w:r>
         <w:t xml:space="preserve">Figure </w:t>
       </w:r>
@@ -11033,10 +11101,7 @@
         <w:fldChar w:fldCharType="begin"/>
       </w:r>
       <w:r>
-        <w:instrText xml:space="preserve"> SE</w:instrText>
-      </w:r>
-      <w:r>
-        <w:instrText xml:space="preserve">Q Figure \* ARABIC </w:instrText>
+        <w:instrText xml:space="preserve"> SEQ Figure \* ARABIC </w:instrText>
       </w:r>
       <w:r>
         <w:fldChar w:fldCharType="separate"/>
@@ -11062,18 +11127,18 @@
       <w:r>
         <w:t>Name</w:t>
       </w:r>
-      <w:bookmarkEnd w:id="55"/>
+      <w:bookmarkEnd w:id="53"/>
     </w:p>
     <w:p/>
     <w:p>
       <w:pPr>
         <w:pStyle w:val="Heading3"/>
       </w:pPr>
-      <w:bookmarkStart w:id="56" w:name="_Toc486234776"/>
+      <w:bookmarkStart w:id="54" w:name="_Toc486252585"/>
       <w:r>
         <w:t>Create the Database from .bat files</w:t>
       </w:r>
-      <w:bookmarkEnd w:id="56"/>
+      <w:bookmarkEnd w:id="54"/>
     </w:p>
     <w:p>
       <w:pPr>
@@ -11176,21 +11241,6 @@
           <w:sz w:val="24"/>
         </w:rPr>
       </w:pPr>
-      <w:hyperlink r:id="rId38" w:history="1">
-        <w:r>
-          <w:rPr>
-            <w:rStyle w:val="Hyperlink"/>
-            <w:sz w:val="24"/>
-          </w:rPr>
-          <w:t>https://www.microsoft.com/en-us/download/details.aspx?id=53339</w:t>
-        </w:r>
-      </w:hyperlink>
-      <w:r>
-        <w:rPr>
-          <w:sz w:val="24"/>
-        </w:rPr>
-        <w:t xml:space="preserve"> </w:t>
-      </w:r>
     </w:p>
     <w:p>
       <w:pPr>
@@ -11205,7 +11255,7 @@
         <w:rPr>
           <w:sz w:val="24"/>
         </w:rPr>
-        <w:t xml:space="preserve">Follow the link to the website and hit </w:t>
+        <w:t xml:space="preserve">Search for SQLCMD Utilities 13.1 or use the link below to reach the website and hit </w:t>
       </w:r>
       <w:r>
         <w:rPr>
@@ -11216,7 +11266,22 @@
       </w:r>
       <w:r>
         <w:rPr>
-          <w:noProof/>
+          <w:sz w:val="24"/>
+        </w:rPr>
+        <w:t xml:space="preserve"> </w:t>
+      </w:r>
+      <w:hyperlink r:id="rId38" w:history="1">
+        <w:r>
+          <w:rPr>
+            <w:rStyle w:val="Hyperlink"/>
+            <w:sz w:val="24"/>
+          </w:rPr>
+          <w:t>https://www.microsoft.com/en-us/download/details.aspx?id=53339</w:t>
+        </w:r>
+      </w:hyperlink>
+      <w:r>
+        <w:rPr>
+          <w:sz w:val="24"/>
         </w:rPr>
         <w:t xml:space="preserve"> </w:t>
       </w:r>
@@ -11283,7 +11348,7 @@
           <w:sz w:val="24"/>
         </w:rPr>
       </w:pPr>
-      <w:bookmarkStart w:id="57" w:name="_Toc486234849"/>
+      <w:bookmarkStart w:id="55" w:name="_Toc486252615"/>
       <w:r>
         <w:t xml:space="preserve">Figure </w:t>
       </w:r>
@@ -11317,7 +11382,7 @@
         </w:rPr>
         <w:t xml:space="preserve"> Download Screen</w:t>
       </w:r>
-      <w:bookmarkEnd w:id="57"/>
+      <w:bookmarkEnd w:id="55"/>
     </w:p>
     <w:p>
       <w:pPr>
@@ -11477,7 +11542,7 @@
           <w:sz w:val="24"/>
         </w:rPr>
       </w:pPr>
-      <w:bookmarkStart w:id="58" w:name="_Toc486234850"/>
+      <w:bookmarkStart w:id="56" w:name="_Toc486252616"/>
       <w:r>
         <w:t xml:space="preserve">Figure </w:t>
       </w:r>
@@ -11511,7 +11576,7 @@
         </w:rPr>
         <w:t xml:space="preserve"> ODBC Select Download</w:t>
       </w:r>
-      <w:bookmarkEnd w:id="58"/>
+      <w:bookmarkEnd w:id="56"/>
     </w:p>
     <w:p>
       <w:pPr>
@@ -11634,7 +11699,7 @@
       <w:pPr>
         <w:pStyle w:val="Caption"/>
       </w:pPr>
-      <w:bookmarkStart w:id="59" w:name="_Toc486234851"/>
+      <w:bookmarkStart w:id="57" w:name="_Toc486252617"/>
       <w:r>
         <w:t xml:space="preserve">Figure </w:t>
       </w:r>
@@ -11662,7 +11727,7 @@
       <w:r>
         <w:t>: ODBC 1st Screen of Install</w:t>
       </w:r>
-      <w:bookmarkEnd w:id="59"/>
+      <w:bookmarkEnd w:id="57"/>
     </w:p>
     <w:p>
       <w:pPr>
@@ -11731,7 +11796,7 @@
           <w:noProof/>
         </w:rPr>
       </w:pPr>
-      <w:bookmarkStart w:id="60" w:name="_Toc486234852"/>
+      <w:bookmarkStart w:id="58" w:name="_Toc486252618"/>
       <w:r>
         <w:t xml:space="preserve">Figure </w:t>
       </w:r>
@@ -11765,7 +11830,7 @@
         </w:rPr>
         <w:t xml:space="preserve"> OBDC License Agreement</w:t>
       </w:r>
-      <w:bookmarkEnd w:id="60"/>
+      <w:bookmarkEnd w:id="58"/>
     </w:p>
     <w:p>
       <w:pPr>
@@ -11835,7 +11900,7 @@
           <w:noProof/>
         </w:rPr>
       </w:pPr>
-      <w:bookmarkStart w:id="61" w:name="_Toc486234853"/>
+      <w:bookmarkStart w:id="59" w:name="_Toc486252619"/>
       <w:r>
         <w:t xml:space="preserve">Figure </w:t>
       </w:r>
@@ -11869,7 +11934,7 @@
         </w:rPr>
         <w:t xml:space="preserve"> ODBC Feature Selection</w:t>
       </w:r>
-      <w:bookmarkEnd w:id="61"/>
+      <w:bookmarkEnd w:id="59"/>
     </w:p>
     <w:p>
       <w:pPr>
@@ -11938,7 +12003,7 @@
           <w:noProof/>
         </w:rPr>
       </w:pPr>
-      <w:bookmarkStart w:id="62" w:name="_Toc486234854"/>
+      <w:bookmarkStart w:id="60" w:name="_Toc486252620"/>
       <w:r>
         <w:t xml:space="preserve">Figure </w:t>
       </w:r>
@@ -11972,7 +12037,7 @@
         </w:rPr>
         <w:t xml:space="preserve"> ODBC Begin Installation</w:t>
       </w:r>
-      <w:bookmarkEnd w:id="62"/>
+      <w:bookmarkEnd w:id="60"/>
     </w:p>
     <w:p>
       <w:pPr>
@@ -12041,7 +12106,7 @@
           <w:noProof/>
         </w:rPr>
       </w:pPr>
-      <w:bookmarkStart w:id="63" w:name="_Toc486234855"/>
+      <w:bookmarkStart w:id="61" w:name="_Toc486252621"/>
       <w:r>
         <w:t xml:space="preserve">Figure </w:t>
       </w:r>
@@ -12075,7 +12140,7 @@
         </w:rPr>
         <w:t xml:space="preserve"> ODBC Install Screen</w:t>
       </w:r>
-      <w:bookmarkEnd w:id="63"/>
+      <w:bookmarkEnd w:id="61"/>
     </w:p>
     <w:p>
       <w:pPr>
@@ -12141,8 +12206,11 @@
     <w:p>
       <w:pPr>
         <w:pStyle w:val="Caption"/>
-      </w:pPr>
-      <w:bookmarkStart w:id="64" w:name="_Toc486234856"/>
+        <w:rPr>
+          <w:noProof/>
+        </w:rPr>
+      </w:pPr>
+      <w:bookmarkStart w:id="62" w:name="_Toc486252622"/>
       <w:r>
         <w:t xml:space="preserve">Figure </w:t>
       </w:r>
@@ -12176,36 +12244,15 @@
         </w:rPr>
         <w:t xml:space="preserve"> Notification of Restart</w:t>
       </w:r>
-      <w:bookmarkEnd w:id="64"/>
-    </w:p>
+      <w:bookmarkEnd w:id="62"/>
+    </w:p>
+    <w:p/>
     <w:p>
       <w:pPr>
         <w:pStyle w:val="Heading4"/>
       </w:pPr>
       <w:r>
         <w:t>Install SQLCMD utilities</w:t>
-      </w:r>
-    </w:p>
-    <w:p>
-      <w:pPr>
-        <w:rPr>
-          <w:sz w:val="24"/>
-        </w:rPr>
-      </w:pPr>
-      <w:hyperlink r:id="rId47" w:history="1">
-        <w:r>
-          <w:rPr>
-            <w:rStyle w:val="Hyperlink"/>
-            <w:sz w:val="24"/>
-          </w:rPr>
-          <w:t>https://www.microsoft.com/en-us/download/details.aspx?id=53591</w:t>
-        </w:r>
-      </w:hyperlink>
-      <w:r>
-        <w:rPr>
-          <w:sz w:val="24"/>
-        </w:rPr>
-        <w:t xml:space="preserve"> </w:t>
       </w:r>
     </w:p>
     <w:p>
@@ -12213,17 +12260,44 @@
         <w:pStyle w:val="ListParagraph"/>
         <w:numPr>
           <w:ilvl w:val="0"/>
-          <w:numId w:val="10"/>
+          <w:numId w:val="15"/>
         </w:numPr>
+      </w:pPr>
+      <w:r>
         <w:rPr>
           <w:sz w:val="24"/>
         </w:rPr>
-      </w:pPr>
+        <w:t xml:space="preserve">Search for SQLCMD Utilities 13.1 or use </w:t>
+      </w:r>
       <w:r>
         <w:rPr>
           <w:sz w:val="24"/>
         </w:rPr>
-        <w:t xml:space="preserve">Follow the link to the website and hit </w:t>
+        <w:t>the link</w:t>
+      </w:r>
+      <w:r>
+        <w:rPr>
+          <w:sz w:val="24"/>
+        </w:rPr>
+        <w:t xml:space="preserve"> below</w:t>
+      </w:r>
+      <w:r>
+        <w:rPr>
+          <w:sz w:val="24"/>
+        </w:rPr>
+        <w:t xml:space="preserve"> to </w:t>
+      </w:r>
+      <w:r>
+        <w:rPr>
+          <w:sz w:val="24"/>
+        </w:rPr>
+        <w:t xml:space="preserve">reach </w:t>
+      </w:r>
+      <w:r>
+        <w:rPr>
+          <w:sz w:val="24"/>
+        </w:rPr>
+        <w:t xml:space="preserve">the website and hit </w:t>
       </w:r>
       <w:r>
         <w:rPr>
@@ -12231,6 +12305,24 @@
           <w:sz w:val="24"/>
         </w:rPr>
         <w:t>Download.</w:t>
+      </w:r>
+      <w:r>
+        <w:rPr>
+          <w:sz w:val="24"/>
+        </w:rPr>
+        <w:t xml:space="preserve"> </w:t>
+      </w:r>
+      <w:hyperlink r:id="rId47" w:history="1">
+        <w:r>
+          <w:rPr>
+            <w:rStyle w:val="Hyperlink"/>
+            <w:sz w:val="24"/>
+          </w:rPr>
+          <w:t>https://www.microsoft.com/en-us/download/details.aspx?id=53591</w:t>
+        </w:r>
+      </w:hyperlink>
+      <w:r>
+        <w:t xml:space="preserve"> </w:t>
       </w:r>
     </w:p>
     <w:p>
@@ -12300,18 +12392,31 @@
           <w:sz w:val="24"/>
         </w:rPr>
       </w:pPr>
-      <w:bookmarkStart w:id="65" w:name="_Toc486234857"/>
+      <w:bookmarkStart w:id="63" w:name="_Toc486252623"/>
       <w:r>
         <w:t xml:space="preserve">Figure </w:t>
       </w:r>
-      <w:fldSimple w:instr=" SEQ Figure \* ARABIC ">
-        <w:r>
-          <w:rPr>
-            <w:noProof/>
-          </w:rPr>
-          <w:t>38</w:t>
-        </w:r>
-      </w:fldSimple>
+      <w:r>
+        <w:fldChar w:fldCharType="begin"/>
+      </w:r>
+      <w:r>
+        <w:instrText xml:space="preserve"> SEQ Figure \* ARABIC </w:instrText>
+      </w:r>
+      <w:r>
+        <w:fldChar w:fldCharType="separate"/>
+      </w:r>
+      <w:r>
+        <w:rPr>
+          <w:noProof/>
+        </w:rPr>
+        <w:t>38</w:t>
+      </w:r>
+      <w:r>
+        <w:rPr>
+          <w:noProof/>
+        </w:rPr>
+        <w:fldChar w:fldCharType="end"/>
+      </w:r>
       <w:r>
         <w:t xml:space="preserve">: SQLCMD </w:t>
       </w:r>
@@ -12321,14 +12426,14 @@
         </w:rPr>
         <w:t>Download Page</w:t>
       </w:r>
-      <w:bookmarkEnd w:id="65"/>
+      <w:bookmarkEnd w:id="63"/>
     </w:p>
     <w:p>
       <w:pPr>
         <w:pStyle w:val="ListParagraph"/>
         <w:numPr>
           <w:ilvl w:val="0"/>
-          <w:numId w:val="10"/>
+          <w:numId w:val="15"/>
         </w:numPr>
         <w:rPr>
           <w:sz w:val="24"/>
@@ -12450,29 +12555,42 @@
           <w:sz w:val="24"/>
         </w:rPr>
       </w:pPr>
-      <w:bookmarkStart w:id="66" w:name="_Toc486234858"/>
+      <w:bookmarkStart w:id="64" w:name="_Toc486252624"/>
       <w:r>
         <w:t xml:space="preserve">Figure </w:t>
       </w:r>
-      <w:fldSimple w:instr=" SEQ Figure \* ARABIC ">
-        <w:r>
-          <w:rPr>
-            <w:noProof/>
-          </w:rPr>
-          <w:t>39</w:t>
-        </w:r>
-      </w:fldSimple>
+      <w:r>
+        <w:fldChar w:fldCharType="begin"/>
+      </w:r>
+      <w:r>
+        <w:instrText xml:space="preserve"> SEQ Figure \* ARABIC </w:instrText>
+      </w:r>
+      <w:r>
+        <w:fldChar w:fldCharType="separate"/>
+      </w:r>
+      <w:r>
+        <w:rPr>
+          <w:noProof/>
+        </w:rPr>
+        <w:t>39</w:t>
+      </w:r>
+      <w:r>
+        <w:rPr>
+          <w:noProof/>
+        </w:rPr>
+        <w:fldChar w:fldCharType="end"/>
+      </w:r>
       <w:r>
         <w:t>: SQLCMD Choose Download</w:t>
       </w:r>
-      <w:bookmarkEnd w:id="66"/>
+      <w:bookmarkEnd w:id="64"/>
     </w:p>
     <w:p>
       <w:pPr>
         <w:pStyle w:val="ListParagraph"/>
         <w:numPr>
           <w:ilvl w:val="0"/>
-          <w:numId w:val="10"/>
+          <w:numId w:val="15"/>
         </w:numPr>
         <w:rPr>
           <w:sz w:val="24"/>
@@ -12554,22 +12672,35 @@
           <w:sz w:val="24"/>
         </w:rPr>
       </w:pPr>
-      <w:bookmarkStart w:id="67" w:name="_Toc486234859"/>
+      <w:bookmarkStart w:id="65" w:name="_Toc486252625"/>
       <w:r>
         <w:t xml:space="preserve">Figure </w:t>
       </w:r>
-      <w:fldSimple w:instr=" SEQ Figure \* ARABIC ">
-        <w:r>
-          <w:rPr>
-            <w:noProof/>
-          </w:rPr>
-          <w:t>40</w:t>
-        </w:r>
-      </w:fldSimple>
+      <w:r>
+        <w:fldChar w:fldCharType="begin"/>
+      </w:r>
+      <w:r>
+        <w:instrText xml:space="preserve"> SEQ Figure \* ARABIC </w:instrText>
+      </w:r>
+      <w:r>
+        <w:fldChar w:fldCharType="separate"/>
+      </w:r>
+      <w:r>
+        <w:rPr>
+          <w:noProof/>
+        </w:rPr>
+        <w:t>40</w:t>
+      </w:r>
+      <w:r>
+        <w:rPr>
+          <w:noProof/>
+        </w:rPr>
+        <w:fldChar w:fldCharType="end"/>
+      </w:r>
       <w:r>
         <w:t>: SQLCMD First Page of Installation</w:t>
       </w:r>
-      <w:bookmarkEnd w:id="67"/>
+      <w:bookmarkEnd w:id="65"/>
     </w:p>
     <w:p>
       <w:pPr>
@@ -12633,22 +12764,35 @@
       <w:pPr>
         <w:pStyle w:val="Caption"/>
       </w:pPr>
-      <w:bookmarkStart w:id="68" w:name="_Toc486234860"/>
+      <w:bookmarkStart w:id="66" w:name="_Toc486252626"/>
       <w:r>
         <w:t xml:space="preserve">Figure </w:t>
       </w:r>
-      <w:fldSimple w:instr=" SEQ Figure \* ARABIC ">
-        <w:r>
-          <w:rPr>
-            <w:noProof/>
-          </w:rPr>
-          <w:t>41</w:t>
-        </w:r>
-      </w:fldSimple>
+      <w:r>
+        <w:fldChar w:fldCharType="begin"/>
+      </w:r>
+      <w:r>
+        <w:instrText xml:space="preserve"> SEQ Figure \* ARABIC </w:instrText>
+      </w:r>
+      <w:r>
+        <w:fldChar w:fldCharType="separate"/>
+      </w:r>
+      <w:r>
+        <w:rPr>
+          <w:noProof/>
+        </w:rPr>
+        <w:t>41</w:t>
+      </w:r>
+      <w:r>
+        <w:rPr>
+          <w:noProof/>
+        </w:rPr>
+        <w:fldChar w:fldCharType="end"/>
+      </w:r>
       <w:r>
         <w:t>: SQLCMD Accept License Terms</w:t>
       </w:r>
-      <w:bookmarkEnd w:id="68"/>
+      <w:bookmarkEnd w:id="66"/>
     </w:p>
     <w:p>
       <w:pPr>
@@ -12713,22 +12857,35 @@
       <w:pPr>
         <w:pStyle w:val="Caption"/>
       </w:pPr>
-      <w:bookmarkStart w:id="69" w:name="_Toc486234861"/>
+      <w:bookmarkStart w:id="67" w:name="_Toc486252627"/>
       <w:r>
         <w:t xml:space="preserve">Figure </w:t>
       </w:r>
-      <w:fldSimple w:instr=" SEQ Figure \* ARABIC ">
-        <w:r>
-          <w:rPr>
-            <w:noProof/>
-          </w:rPr>
-          <w:t>42</w:t>
-        </w:r>
-      </w:fldSimple>
+      <w:r>
+        <w:fldChar w:fldCharType="begin"/>
+      </w:r>
+      <w:r>
+        <w:instrText xml:space="preserve"> SEQ Figure \* ARABIC </w:instrText>
+      </w:r>
+      <w:r>
+        <w:fldChar w:fldCharType="separate"/>
+      </w:r>
+      <w:r>
+        <w:rPr>
+          <w:noProof/>
+        </w:rPr>
+        <w:t>42</w:t>
+      </w:r>
+      <w:r>
+        <w:rPr>
+          <w:noProof/>
+        </w:rPr>
+        <w:fldChar w:fldCharType="end"/>
+      </w:r>
       <w:r>
         <w:t>: SQLCMD Confirm Installation</w:t>
       </w:r>
-      <w:bookmarkEnd w:id="69"/>
+      <w:bookmarkEnd w:id="67"/>
     </w:p>
     <w:p>
       <w:pPr>
@@ -12792,22 +12949,35 @@
       <w:pPr>
         <w:pStyle w:val="Caption"/>
       </w:pPr>
-      <w:bookmarkStart w:id="70" w:name="_Toc486234862"/>
+      <w:bookmarkStart w:id="68" w:name="_Toc486252628"/>
       <w:r>
         <w:t xml:space="preserve">Figure </w:t>
       </w:r>
-      <w:fldSimple w:instr=" SEQ Figure \* ARABIC ">
-        <w:r>
-          <w:rPr>
-            <w:noProof/>
-          </w:rPr>
-          <w:t>43</w:t>
-        </w:r>
-      </w:fldSimple>
+      <w:r>
+        <w:fldChar w:fldCharType="begin"/>
+      </w:r>
+      <w:r>
+        <w:instrText xml:space="preserve"> SEQ Figure \* ARABIC </w:instrText>
+      </w:r>
+      <w:r>
+        <w:fldChar w:fldCharType="separate"/>
+      </w:r>
+      <w:r>
+        <w:rPr>
+          <w:noProof/>
+        </w:rPr>
+        <w:t>43</w:t>
+      </w:r>
+      <w:r>
+        <w:rPr>
+          <w:noProof/>
+        </w:rPr>
+        <w:fldChar w:fldCharType="end"/>
+      </w:r>
       <w:r>
         <w:t>: SQLCMD Finish Installation</w:t>
       </w:r>
-      <w:bookmarkEnd w:id="70"/>
+      <w:bookmarkEnd w:id="68"/>
     </w:p>
     <w:p/>
     <w:p>
@@ -12873,6 +13043,33 @@
         </w:rPr>
         <w:t xml:space="preserve"> the file and the process will begin automatically. </w:t>
       </w:r>
+    </w:p>
+    <w:p>
+      <w:pPr>
+        <w:pStyle w:val="ListParagraph"/>
+        <w:numPr>
+          <w:ilvl w:val="0"/>
+          <w:numId w:val="12"/>
+        </w:numPr>
+        <w:rPr>
+          <w:sz w:val="24"/>
+        </w:rPr>
+      </w:pPr>
+      <w:r>
+        <w:rPr>
+          <w:b/>
+          <w:sz w:val="24"/>
+        </w:rPr>
+        <w:t xml:space="preserve">Press the Return key </w:t>
+      </w:r>
+      <w:r>
+        <w:rPr>
+          <w:sz w:val="24"/>
+        </w:rPr>
+        <w:t>when prompted to continue the process.</w:t>
+      </w:r>
+      <w:bookmarkStart w:id="69" w:name="_GoBack"/>
+      <w:bookmarkEnd w:id="69"/>
     </w:p>
     <w:p/>
     <w:sectPr>
@@ -12889,7 +13086,7 @@
 </file>
 
 <file path=word/endnotes.xml><?xml version="1.0" encoding="utf-8"?>
-<w:endnotes xmlns:wpc="http://schemas.microsoft.com/office/word/2010/wordprocessingCanvas" xmlns:cx="http://schemas.microsoft.com/office/drawing/2014/chartex" xmlns:cx1="http://schemas.microsoft.com/office/drawing/2015/9/8/chartex" xmlns:cx2="http://schemas.microsoft.com/office/drawing/2015/10/21/chartex" xmlns:cx3="http://schemas.microsoft.com/office/drawing/2016/5/9/chartex" xmlns:cx4="http://schemas.microsoft.com/office/drawing/2016/5/10/chartex" xmlns:cx5="http://schemas.microsoft.com/office/drawing/2016/5/11/chartex" xmlns:cx6="http://schemas.microsoft.com/office/drawing/2016/5/12/chartex" xmlns:cx7="http://schemas.microsoft.com/office/drawing/2016/5/13/chartex" xmlns:cx8="http://schemas.microsoft.com/office/drawing/2016/5/14/chartex" xmlns:mc="http://schemas.openxmlformats.org/markup-compatibility/2006" xmlns:aink="http://schemas.microsoft.com/office/drawing/2016/ink" xmlns:am3d="http://schemas.microsoft.com/office/drawing/2017/model3d" xmlns:o="urn:schemas-microsoft-com:office:office" xmlns:r="http://schemas.openxmlformats.org/officeDocument/2006/relationships" xmlns:m="http://schemas.openxmlformats.org/officeDocument/2006/math" xmlns:v="urn:schemas-microsoft-com:vml" xmlns:wp14="http://schemas.microsoft.com/office/word/2010/wordprocessingDrawing" xmlns:wp="http://schemas.openxmlformats.org/drawingml/2006/wordprocessingDrawing" xmlns:w10="urn:schemas-microsoft-com:office:word" xmlns:w="http://schemas.openxmlformats.org/wordprocessingml/2006/main" xmlns:w14="http://schemas.microsoft.com/office/word/2010/wordml" xmlns:w15="http://schemas.microsoft.com/office/word/2012/wordml" xmlns:w16se="http://schemas.microsoft.com/office/word/2015/wordml/symex" xmlns:wpg="http://schemas.microsoft.com/office/word/2010/wordprocessingGroup" xmlns:wpi="http://schemas.microsoft.com/office/word/2010/wordprocessingInk" xmlns:wne="http://schemas.microsoft.com/office/word/2006/wordml" xmlns:wps="http://schemas.microsoft.com/office/word/2010/wordprocessingShape" mc:Ignorable="w14 w15 w16se wp14">
+<w:endnotes xmlns:wpc="http://schemas.microsoft.com/office/word/2010/wordprocessingCanvas" xmlns:cx="http://schemas.microsoft.com/office/drawing/2014/chartex" xmlns:cx1="http://schemas.microsoft.com/office/drawing/2015/9/8/chartex" xmlns:cx2="http://schemas.microsoft.com/office/drawing/2015/10/21/chartex" xmlns:cx3="http://schemas.microsoft.com/office/drawing/2016/5/9/chartex" xmlns:cx4="http://schemas.microsoft.com/office/drawing/2016/5/10/chartex" xmlns:cx5="http://schemas.microsoft.com/office/drawing/2016/5/11/chartex" xmlns:cx6="http://schemas.microsoft.com/office/drawing/2016/5/12/chartex" xmlns:cx7="http://schemas.microsoft.com/office/drawing/2016/5/13/chartex" xmlns:cx8="http://schemas.microsoft.com/office/drawing/2016/5/14/chartex" xmlns:mc="http://schemas.openxmlformats.org/markup-compatibility/2006" xmlns:aink="http://schemas.microsoft.com/office/drawing/2016/ink" xmlns:o="urn:schemas-microsoft-com:office:office" xmlns:r="http://schemas.openxmlformats.org/officeDocument/2006/relationships" xmlns:m="http://schemas.openxmlformats.org/officeDocument/2006/math" xmlns:v="urn:schemas-microsoft-com:vml" xmlns:wp14="http://schemas.microsoft.com/office/word/2010/wordprocessingDrawing" xmlns:wp="http://schemas.openxmlformats.org/drawingml/2006/wordprocessingDrawing" xmlns:w10="urn:schemas-microsoft-com:office:word" xmlns:w="http://schemas.openxmlformats.org/wordprocessingml/2006/main" xmlns:w14="http://schemas.microsoft.com/office/word/2010/wordml" xmlns:w15="http://schemas.microsoft.com/office/word/2012/wordml" xmlns:w16se="http://schemas.microsoft.com/office/word/2015/wordml/symex" xmlns:wpg="http://schemas.microsoft.com/office/word/2010/wordprocessingGroup" xmlns:wpi="http://schemas.microsoft.com/office/word/2010/wordprocessingInk" xmlns:wne="http://schemas.microsoft.com/office/word/2006/wordml" xmlns:wps="http://schemas.microsoft.com/office/word/2010/wordprocessingShape" mc:Ignorable="w14 w15 w16se wp14">
   <w:endnote w:type="separator" w:id="-1">
     <w:p>
       <w:pPr>
@@ -12914,7 +13111,7 @@
 </file>
 
 <file path=word/footer1.xml><?xml version="1.0" encoding="utf-8"?>
-<w:ftr xmlns:wpc="http://schemas.microsoft.com/office/word/2010/wordprocessingCanvas" xmlns:cx="http://schemas.microsoft.com/office/drawing/2014/chartex" xmlns:cx1="http://schemas.microsoft.com/office/drawing/2015/9/8/chartex" xmlns:cx2="http://schemas.microsoft.com/office/drawing/2015/10/21/chartex" xmlns:cx3="http://schemas.microsoft.com/office/drawing/2016/5/9/chartex" xmlns:cx4="http://schemas.microsoft.com/office/drawing/2016/5/10/chartex" xmlns:cx5="http://schemas.microsoft.com/office/drawing/2016/5/11/chartex" xmlns:cx6="http://schemas.microsoft.com/office/drawing/2016/5/12/chartex" xmlns:cx7="http://schemas.microsoft.com/office/drawing/2016/5/13/chartex" xmlns:cx8="http://schemas.microsoft.com/office/drawing/2016/5/14/chartex" xmlns:mc="http://schemas.openxmlformats.org/markup-compatibility/2006" xmlns:aink="http://schemas.microsoft.com/office/drawing/2016/ink" xmlns:am3d="http://schemas.microsoft.com/office/drawing/2017/model3d" xmlns:o="urn:schemas-microsoft-com:office:office" xmlns:r="http://schemas.openxmlformats.org/officeDocument/2006/relationships" xmlns:m="http://schemas.openxmlformats.org/officeDocument/2006/math" xmlns:v="urn:schemas-microsoft-com:vml" xmlns:wp14="http://schemas.microsoft.com/office/word/2010/wordprocessingDrawing" xmlns:wp="http://schemas.openxmlformats.org/drawingml/2006/wordprocessingDrawing" xmlns:w10="urn:schemas-microsoft-com:office:word" xmlns:w="http://schemas.openxmlformats.org/wordprocessingml/2006/main" xmlns:w14="http://schemas.microsoft.com/office/word/2010/wordml" xmlns:w15="http://schemas.microsoft.com/office/word/2012/wordml" xmlns:w16se="http://schemas.microsoft.com/office/word/2015/wordml/symex" xmlns:wpg="http://schemas.microsoft.com/office/word/2010/wordprocessingGroup" xmlns:wpi="http://schemas.microsoft.com/office/word/2010/wordprocessingInk" xmlns:wne="http://schemas.microsoft.com/office/word/2006/wordml" xmlns:wps="http://schemas.microsoft.com/office/word/2010/wordprocessingShape" mc:Ignorable="w14 w15 w16se wp14">
+<w:ftr xmlns:wpc="http://schemas.microsoft.com/office/word/2010/wordprocessingCanvas" xmlns:cx="http://schemas.microsoft.com/office/drawing/2014/chartex" xmlns:cx1="http://schemas.microsoft.com/office/drawing/2015/9/8/chartex" xmlns:cx2="http://schemas.microsoft.com/office/drawing/2015/10/21/chartex" xmlns:cx3="http://schemas.microsoft.com/office/drawing/2016/5/9/chartex" xmlns:cx4="http://schemas.microsoft.com/office/drawing/2016/5/10/chartex" xmlns:cx5="http://schemas.microsoft.com/office/drawing/2016/5/11/chartex" xmlns:cx6="http://schemas.microsoft.com/office/drawing/2016/5/12/chartex" xmlns:cx7="http://schemas.microsoft.com/office/drawing/2016/5/13/chartex" xmlns:cx8="http://schemas.microsoft.com/office/drawing/2016/5/14/chartex" xmlns:mc="http://schemas.openxmlformats.org/markup-compatibility/2006" xmlns:aink="http://schemas.microsoft.com/office/drawing/2016/ink" xmlns:o="urn:schemas-microsoft-com:office:office" xmlns:r="http://schemas.openxmlformats.org/officeDocument/2006/relationships" xmlns:m="http://schemas.openxmlformats.org/officeDocument/2006/math" xmlns:v="urn:schemas-microsoft-com:vml" xmlns:wp14="http://schemas.microsoft.com/office/word/2010/wordprocessingDrawing" xmlns:wp="http://schemas.openxmlformats.org/drawingml/2006/wordprocessingDrawing" xmlns:w10="urn:schemas-microsoft-com:office:word" xmlns:w="http://schemas.openxmlformats.org/wordprocessingml/2006/main" xmlns:w14="http://schemas.microsoft.com/office/word/2010/wordml" xmlns:w15="http://schemas.microsoft.com/office/word/2012/wordml" xmlns:w16se="http://schemas.microsoft.com/office/word/2015/wordml/symex" xmlns:wpg="http://schemas.microsoft.com/office/word/2010/wordprocessingGroup" xmlns:wpi="http://schemas.microsoft.com/office/word/2010/wordprocessingInk" xmlns:wne="http://schemas.microsoft.com/office/word/2006/wordml" xmlns:wps="http://schemas.microsoft.com/office/word/2010/wordprocessingShape" mc:Ignorable="w14 w15 w16se wp14">
   <w:sdt>
     <w:sdtPr>
       <w:id w:val="-1120536964"/>
@@ -12923,7 +13120,6 @@
         <w:docPartUnique/>
       </w:docPartObj>
     </w:sdtPr>
-    <w:sdtEndPr/>
     <w:sdtContent>
       <w:p>
         <w:pPr>
@@ -12946,7 +13142,7 @@
           <w:rPr>
             <w:noProof/>
           </w:rPr>
-          <w:t>21</w:t>
+          <w:t>22</w:t>
         </w:r>
         <w:r>
           <w:rPr>
@@ -12969,7 +13165,7 @@
 </file>
 
 <file path=word/footnotes.xml><?xml version="1.0" encoding="utf-8"?>
-<w:footnotes xmlns:wpc="http://schemas.microsoft.com/office/word/2010/wordprocessingCanvas" xmlns:cx="http://schemas.microsoft.com/office/drawing/2014/chartex" xmlns:cx1="http://schemas.microsoft.com/office/drawing/2015/9/8/chartex" xmlns:cx2="http://schemas.microsoft.com/office/drawing/2015/10/21/chartex" xmlns:cx3="http://schemas.microsoft.com/office/drawing/2016/5/9/chartex" xmlns:cx4="http://schemas.microsoft.com/office/drawing/2016/5/10/chartex" xmlns:cx5="http://schemas.microsoft.com/office/drawing/2016/5/11/chartex" xmlns:cx6="http://schemas.microsoft.com/office/drawing/2016/5/12/chartex" xmlns:cx7="http://schemas.microsoft.com/office/drawing/2016/5/13/chartex" xmlns:cx8="http://schemas.microsoft.com/office/drawing/2016/5/14/chartex" xmlns:mc="http://schemas.openxmlformats.org/markup-compatibility/2006" xmlns:aink="http://schemas.microsoft.com/office/drawing/2016/ink" xmlns:am3d="http://schemas.microsoft.com/office/drawing/2017/model3d" xmlns:o="urn:schemas-microsoft-com:office:office" xmlns:r="http://schemas.openxmlformats.org/officeDocument/2006/relationships" xmlns:m="http://schemas.openxmlformats.org/officeDocument/2006/math" xmlns:v="urn:schemas-microsoft-com:vml" xmlns:wp14="http://schemas.microsoft.com/office/word/2010/wordprocessingDrawing" xmlns:wp="http://schemas.openxmlformats.org/drawingml/2006/wordprocessingDrawing" xmlns:w10="urn:schemas-microsoft-com:office:word" xmlns:w="http://schemas.openxmlformats.org/wordprocessingml/2006/main" xmlns:w14="http://schemas.microsoft.com/office/word/2010/wordml" xmlns:w15="http://schemas.microsoft.com/office/word/2012/wordml" xmlns:w16se="http://schemas.microsoft.com/office/word/2015/wordml/symex" xmlns:wpg="http://schemas.microsoft.com/office/word/2010/wordprocessingGroup" xmlns:wpi="http://schemas.microsoft.com/office/word/2010/wordprocessingInk" xmlns:wne="http://schemas.microsoft.com/office/word/2006/wordml" xmlns:wps="http://schemas.microsoft.com/office/word/2010/wordprocessingShape" mc:Ignorable="w14 w15 w16se wp14">
+<w:footnotes xmlns:wpc="http://schemas.microsoft.com/office/word/2010/wordprocessingCanvas" xmlns:cx="http://schemas.microsoft.com/office/drawing/2014/chartex" xmlns:cx1="http://schemas.microsoft.com/office/drawing/2015/9/8/chartex" xmlns:cx2="http://schemas.microsoft.com/office/drawing/2015/10/21/chartex" xmlns:cx3="http://schemas.microsoft.com/office/drawing/2016/5/9/chartex" xmlns:cx4="http://schemas.microsoft.com/office/drawing/2016/5/10/chartex" xmlns:cx5="http://schemas.microsoft.com/office/drawing/2016/5/11/chartex" xmlns:cx6="http://schemas.microsoft.com/office/drawing/2016/5/12/chartex" xmlns:cx7="http://schemas.microsoft.com/office/drawing/2016/5/13/chartex" xmlns:cx8="http://schemas.microsoft.com/office/drawing/2016/5/14/chartex" xmlns:mc="http://schemas.openxmlformats.org/markup-compatibility/2006" xmlns:aink="http://schemas.microsoft.com/office/drawing/2016/ink" xmlns:o="urn:schemas-microsoft-com:office:office" xmlns:r="http://schemas.openxmlformats.org/officeDocument/2006/relationships" xmlns:m="http://schemas.openxmlformats.org/officeDocument/2006/math" xmlns:v="urn:schemas-microsoft-com:vml" xmlns:wp14="http://schemas.microsoft.com/office/word/2010/wordprocessingDrawing" xmlns:wp="http://schemas.openxmlformats.org/drawingml/2006/wordprocessingDrawing" xmlns:w10="urn:schemas-microsoft-com:office:word" xmlns:w="http://schemas.openxmlformats.org/wordprocessingml/2006/main" xmlns:w14="http://schemas.microsoft.com/office/word/2010/wordml" xmlns:w15="http://schemas.microsoft.com/office/word/2012/wordml" xmlns:w16se="http://schemas.microsoft.com/office/word/2015/wordml/symex" xmlns:wpg="http://schemas.microsoft.com/office/word/2010/wordprocessingGroup" xmlns:wpi="http://schemas.microsoft.com/office/word/2010/wordprocessingInk" xmlns:wne="http://schemas.microsoft.com/office/word/2006/wordml" xmlns:wps="http://schemas.microsoft.com/office/word/2010/wordprocessingShape" mc:Ignorable="w14 w15 w16se wp14">
   <w:footnote w:type="separator" w:id="-1">
     <w:p>
       <w:pPr>
@@ -12994,8 +13190,130 @@
 </file>
 
 <file path=word/numbering.xml><?xml version="1.0" encoding="utf-8"?>
-<w:numbering xmlns:wpc="http://schemas.microsoft.com/office/word/2010/wordprocessingCanvas" xmlns:cx="http://schemas.microsoft.com/office/drawing/2014/chartex" xmlns:cx1="http://schemas.microsoft.com/office/drawing/2015/9/8/chartex" xmlns:cx2="http://schemas.microsoft.com/office/drawing/2015/10/21/chartex" xmlns:cx3="http://schemas.microsoft.com/office/drawing/2016/5/9/chartex" xmlns:cx4="http://schemas.microsoft.com/office/drawing/2016/5/10/chartex" xmlns:cx5="http://schemas.microsoft.com/office/drawing/2016/5/11/chartex" xmlns:cx6="http://schemas.microsoft.com/office/drawing/2016/5/12/chartex" xmlns:cx7="http://schemas.microsoft.com/office/drawing/2016/5/13/chartex" xmlns:cx8="http://schemas.microsoft.com/office/drawing/2016/5/14/chartex" xmlns:mc="http://schemas.openxmlformats.org/markup-compatibility/2006" xmlns:aink="http://schemas.microsoft.com/office/drawing/2016/ink" xmlns:am3d="http://schemas.microsoft.com/office/drawing/2017/model3d" xmlns:o="urn:schemas-microsoft-com:office:office" xmlns:r="http://schemas.openxmlformats.org/officeDocument/2006/relationships" xmlns:m="http://schemas.openxmlformats.org/officeDocument/2006/math" xmlns:v="urn:schemas-microsoft-com:vml" xmlns:wp14="http://schemas.microsoft.com/office/word/2010/wordprocessingDrawing" xmlns:wp="http://schemas.openxmlformats.org/drawingml/2006/wordprocessingDrawing" xmlns:w10="urn:schemas-microsoft-com:office:word" xmlns:w="http://schemas.openxmlformats.org/wordprocessingml/2006/main" xmlns:w14="http://schemas.microsoft.com/office/word/2010/wordml" xmlns:w15="http://schemas.microsoft.com/office/word/2012/wordml" xmlns:w16se="http://schemas.microsoft.com/office/word/2015/wordml/symex" xmlns:wpg="http://schemas.microsoft.com/office/word/2010/wordprocessingGroup" xmlns:wpi="http://schemas.microsoft.com/office/word/2010/wordprocessingInk" xmlns:wne="http://schemas.microsoft.com/office/word/2006/wordml" xmlns:wps="http://schemas.microsoft.com/office/word/2010/wordprocessingShape" mc:Ignorable="w14 w15 w16se wp14">
+<w:numbering xmlns:wpc="http://schemas.microsoft.com/office/word/2010/wordprocessingCanvas" xmlns:cx="http://schemas.microsoft.com/office/drawing/2014/chartex" xmlns:cx1="http://schemas.microsoft.com/office/drawing/2015/9/8/chartex" xmlns:cx2="http://schemas.microsoft.com/office/drawing/2015/10/21/chartex" xmlns:cx3="http://schemas.microsoft.com/office/drawing/2016/5/9/chartex" xmlns:cx4="http://schemas.microsoft.com/office/drawing/2016/5/10/chartex" xmlns:cx5="http://schemas.microsoft.com/office/drawing/2016/5/11/chartex" xmlns:cx6="http://schemas.microsoft.com/office/drawing/2016/5/12/chartex" xmlns:cx7="http://schemas.microsoft.com/office/drawing/2016/5/13/chartex" xmlns:cx8="http://schemas.microsoft.com/office/drawing/2016/5/14/chartex" xmlns:mc="http://schemas.openxmlformats.org/markup-compatibility/2006" xmlns:aink="http://schemas.microsoft.com/office/drawing/2016/ink" xmlns:o="urn:schemas-microsoft-com:office:office" xmlns:r="http://schemas.openxmlformats.org/officeDocument/2006/relationships" xmlns:m="http://schemas.openxmlformats.org/officeDocument/2006/math" xmlns:v="urn:schemas-microsoft-com:vml" xmlns:wp14="http://schemas.microsoft.com/office/word/2010/wordprocessingDrawing" xmlns:wp="http://schemas.openxmlformats.org/drawingml/2006/wordprocessingDrawing" xmlns:w10="urn:schemas-microsoft-com:office:word" xmlns:w="http://schemas.openxmlformats.org/wordprocessingml/2006/main" xmlns:w14="http://schemas.microsoft.com/office/word/2010/wordml" xmlns:w15="http://schemas.microsoft.com/office/word/2012/wordml" xmlns:w16se="http://schemas.microsoft.com/office/word/2015/wordml/symex" xmlns:wpg="http://schemas.microsoft.com/office/word/2010/wordprocessingGroup" xmlns:wpi="http://schemas.microsoft.com/office/word/2010/wordprocessingInk" xmlns:wne="http://schemas.microsoft.com/office/word/2006/wordml" xmlns:wps="http://schemas.microsoft.com/office/word/2010/wordprocessingShape" mc:Ignorable="w14 w15 w16se wp14">
   <w:abstractNum w:abstractNumId="0" w15:restartNumberingAfterBreak="0">
+    <w:nsid w:val="04F8492C"/>
+    <w:multiLevelType w:val="multilevel"/>
+    <w:tmpl w:val="C4A818EE"/>
+    <w:lvl w:ilvl="0">
+      <w:start w:val="1"/>
+      <w:numFmt w:val="decimal"/>
+      <w:pStyle w:val="Heading1"/>
+      <w:lvlText w:val="%1"/>
+      <w:lvlJc w:val="left"/>
+      <w:pPr>
+        <w:ind w:left="432" w:hanging="432"/>
+      </w:pPr>
+      <w:rPr>
+        <w:rFonts w:hint="default"/>
+      </w:rPr>
+    </w:lvl>
+    <w:lvl w:ilvl="1">
+      <w:start w:val="1"/>
+      <w:numFmt w:val="decimal"/>
+      <w:pStyle w:val="Heading2"/>
+      <w:lvlText w:val="%1.%2"/>
+      <w:lvlJc w:val="left"/>
+      <w:pPr>
+        <w:ind w:left="576" w:hanging="576"/>
+      </w:pPr>
+      <w:rPr>
+        <w:rFonts w:hint="default"/>
+      </w:rPr>
+    </w:lvl>
+    <w:lvl w:ilvl="2">
+      <w:start w:val="1"/>
+      <w:numFmt w:val="decimal"/>
+      <w:pStyle w:val="Heading3"/>
+      <w:lvlText w:val="%1.%2.%3"/>
+      <w:lvlJc w:val="left"/>
+      <w:pPr>
+        <w:ind w:left="720" w:hanging="720"/>
+      </w:pPr>
+      <w:rPr>
+        <w:rFonts w:hint="default"/>
+      </w:rPr>
+    </w:lvl>
+    <w:lvl w:ilvl="3">
+      <w:start w:val="1"/>
+      <w:numFmt w:val="decimal"/>
+      <w:pStyle w:val="Heading4"/>
+      <w:lvlText w:val="%1.%2.%3.%4"/>
+      <w:lvlJc w:val="left"/>
+      <w:pPr>
+        <w:ind w:left="864" w:hanging="864"/>
+      </w:pPr>
+      <w:rPr>
+        <w:rFonts w:hint="default"/>
+      </w:rPr>
+    </w:lvl>
+    <w:lvl w:ilvl="4">
+      <w:start w:val="1"/>
+      <w:numFmt w:val="decimal"/>
+      <w:pStyle w:val="Heading5"/>
+      <w:lvlText w:val="%1.%2.%3.%4.%5"/>
+      <w:lvlJc w:val="left"/>
+      <w:pPr>
+        <w:ind w:left="1008" w:hanging="1008"/>
+      </w:pPr>
+      <w:rPr>
+        <w:rFonts w:hint="default"/>
+      </w:rPr>
+    </w:lvl>
+    <w:lvl w:ilvl="5">
+      <w:start w:val="1"/>
+      <w:numFmt w:val="decimal"/>
+      <w:pStyle w:val="Heading6"/>
+      <w:lvlText w:val="%1.%2.%3.%4.%5.%6"/>
+      <w:lvlJc w:val="left"/>
+      <w:pPr>
+        <w:ind w:left="1152" w:hanging="1152"/>
+      </w:pPr>
+      <w:rPr>
+        <w:rFonts w:hint="default"/>
+      </w:rPr>
+    </w:lvl>
+    <w:lvl w:ilvl="6">
+      <w:start w:val="1"/>
+      <w:numFmt w:val="decimal"/>
+      <w:pStyle w:val="Heading7"/>
+      <w:lvlText w:val="%1.%2.%3.%4.%5.%6.%7"/>
+      <w:lvlJc w:val="left"/>
+      <w:pPr>
+        <w:ind w:left="1296" w:hanging="1296"/>
+      </w:pPr>
+      <w:rPr>
+        <w:rFonts w:hint="default"/>
+      </w:rPr>
+    </w:lvl>
+    <w:lvl w:ilvl="7">
+      <w:start w:val="1"/>
+      <w:numFmt w:val="decimal"/>
+      <w:pStyle w:val="Heading8"/>
+      <w:lvlText w:val="%1.%2.%3.%4.%5.%6.%7.%8"/>
+      <w:lvlJc w:val="left"/>
+      <w:pPr>
+        <w:ind w:left="1440" w:hanging="1440"/>
+      </w:pPr>
+      <w:rPr>
+        <w:rFonts w:hint="default"/>
+      </w:rPr>
+    </w:lvl>
+    <w:lvl w:ilvl="8">
+      <w:start w:val="1"/>
+      <w:numFmt w:val="decimal"/>
+      <w:pStyle w:val="Heading9"/>
+      <w:lvlText w:val="%1.%2.%3.%4.%5.%6.%7.%8.%9"/>
+      <w:lvlJc w:val="left"/>
+      <w:pPr>
+        <w:ind w:left="1584" w:hanging="1584"/>
+      </w:pPr>
+      <w:rPr>
+        <w:rFonts w:hint="default"/>
+      </w:rPr>
+    </w:lvl>
+  </w:abstractNum>
+  <w:abstractNum w:abstractNumId="1" w15:restartNumberingAfterBreak="0">
     <w:nsid w:val="102D44A9"/>
     <w:multiLevelType w:val="hybridMultilevel"/>
     <w:tmpl w:val="9A9E3C26"/>
@@ -13081,14 +13399,99 @@
       </w:pPr>
     </w:lvl>
   </w:abstractNum>
-  <w:abstractNum w:abstractNumId="1" w15:restartNumberingAfterBreak="0">
+  <w:abstractNum w:abstractNumId="2" w15:restartNumberingAfterBreak="0">
+    <w:nsid w:val="14C03C37"/>
+    <w:multiLevelType w:val="hybridMultilevel"/>
+    <w:tmpl w:val="08C600C6"/>
+    <w:lvl w:ilvl="0" w:tplc="1009000F">
+      <w:start w:val="1"/>
+      <w:numFmt w:val="decimal"/>
+      <w:lvlText w:val="%1."/>
+      <w:lvlJc w:val="left"/>
+      <w:pPr>
+        <w:ind w:left="360" w:hanging="360"/>
+      </w:pPr>
+    </w:lvl>
+    <w:lvl w:ilvl="1" w:tplc="10090019" w:tentative="1">
+      <w:start w:val="1"/>
+      <w:numFmt w:val="lowerLetter"/>
+      <w:lvlText w:val="%2."/>
+      <w:lvlJc w:val="left"/>
+      <w:pPr>
+        <w:ind w:left="1080" w:hanging="360"/>
+      </w:pPr>
+    </w:lvl>
+    <w:lvl w:ilvl="2" w:tplc="1009001B" w:tentative="1">
+      <w:start w:val="1"/>
+      <w:numFmt w:val="lowerRoman"/>
+      <w:lvlText w:val="%3."/>
+      <w:lvlJc w:val="right"/>
+      <w:pPr>
+        <w:ind w:left="1800" w:hanging="180"/>
+      </w:pPr>
+    </w:lvl>
+    <w:lvl w:ilvl="3" w:tplc="1009000F" w:tentative="1">
+      <w:start w:val="1"/>
+      <w:numFmt w:val="decimal"/>
+      <w:lvlText w:val="%4."/>
+      <w:lvlJc w:val="left"/>
+      <w:pPr>
+        <w:ind w:left="2520" w:hanging="360"/>
+      </w:pPr>
+    </w:lvl>
+    <w:lvl w:ilvl="4" w:tplc="10090019" w:tentative="1">
+      <w:start w:val="1"/>
+      <w:numFmt w:val="lowerLetter"/>
+      <w:lvlText w:val="%5."/>
+      <w:lvlJc w:val="left"/>
+      <w:pPr>
+        <w:ind w:left="3240" w:hanging="360"/>
+      </w:pPr>
+    </w:lvl>
+    <w:lvl w:ilvl="5" w:tplc="1009001B" w:tentative="1">
+      <w:start w:val="1"/>
+      <w:numFmt w:val="lowerRoman"/>
+      <w:lvlText w:val="%6."/>
+      <w:lvlJc w:val="right"/>
+      <w:pPr>
+        <w:ind w:left="3960" w:hanging="180"/>
+      </w:pPr>
+    </w:lvl>
+    <w:lvl w:ilvl="6" w:tplc="1009000F" w:tentative="1">
+      <w:start w:val="1"/>
+      <w:numFmt w:val="decimal"/>
+      <w:lvlText w:val="%7."/>
+      <w:lvlJc w:val="left"/>
+      <w:pPr>
+        <w:ind w:left="4680" w:hanging="360"/>
+      </w:pPr>
+    </w:lvl>
+    <w:lvl w:ilvl="7" w:tplc="10090019" w:tentative="1">
+      <w:start w:val="1"/>
+      <w:numFmt w:val="lowerLetter"/>
+      <w:lvlText w:val="%8."/>
+      <w:lvlJc w:val="left"/>
+      <w:pPr>
+        <w:ind w:left="5400" w:hanging="360"/>
+      </w:pPr>
+    </w:lvl>
+    <w:lvl w:ilvl="8" w:tplc="1009001B" w:tentative="1">
+      <w:start w:val="1"/>
+      <w:numFmt w:val="lowerRoman"/>
+      <w:lvlText w:val="%9."/>
+      <w:lvlJc w:val="right"/>
+      <w:pPr>
+        <w:ind w:left="6120" w:hanging="180"/>
+      </w:pPr>
+    </w:lvl>
+  </w:abstractNum>
+  <w:abstractNum w:abstractNumId="3" w15:restartNumberingAfterBreak="0">
     <w:nsid w:val="1AE03E9E"/>
     <w:multiLevelType w:val="multilevel"/>
-    <w:tmpl w:val="C4A818EE"/>
+    <w:tmpl w:val="17989CBA"/>
     <w:lvl w:ilvl="0">
       <w:start w:val="1"/>
       <w:numFmt w:val="decimal"/>
-      <w:pStyle w:val="Heading1"/>
       <w:lvlText w:val="%1"/>
       <w:lvlJc w:val="left"/>
       <w:pPr>
@@ -13098,7 +13501,6 @@
     <w:lvl w:ilvl="1">
       <w:start w:val="1"/>
       <w:numFmt w:val="decimal"/>
-      <w:pStyle w:val="Heading2"/>
       <w:lvlText w:val="%1.%2"/>
       <w:lvlJc w:val="left"/>
       <w:pPr>
@@ -13108,7 +13510,6 @@
     <w:lvl w:ilvl="2">
       <w:start w:val="1"/>
       <w:numFmt w:val="decimal"/>
-      <w:pStyle w:val="Heading3"/>
       <w:lvlText w:val="%1.%2.%3"/>
       <w:lvlJc w:val="left"/>
       <w:pPr>
@@ -13118,7 +13519,6 @@
     <w:lvl w:ilvl="3">
       <w:start w:val="1"/>
       <w:numFmt w:val="decimal"/>
-      <w:pStyle w:val="Heading4"/>
       <w:lvlText w:val="%1.%2.%3.%4"/>
       <w:lvlJc w:val="left"/>
       <w:pPr>
@@ -13128,7 +13528,6 @@
     <w:lvl w:ilvl="4">
       <w:start w:val="1"/>
       <w:numFmt w:val="decimal"/>
-      <w:pStyle w:val="Heading5"/>
       <w:lvlText w:val="%1.%2.%3.%4.%5"/>
       <w:lvlJc w:val="left"/>
       <w:pPr>
@@ -13138,7 +13537,6 @@
     <w:lvl w:ilvl="5">
       <w:start w:val="1"/>
       <w:numFmt w:val="decimal"/>
-      <w:pStyle w:val="Heading6"/>
       <w:lvlText w:val="%1.%2.%3.%4.%5.%6"/>
       <w:lvlJc w:val="left"/>
       <w:pPr>
@@ -13148,7 +13546,6 @@
     <w:lvl w:ilvl="6">
       <w:start w:val="1"/>
       <w:numFmt w:val="decimal"/>
-      <w:pStyle w:val="Heading7"/>
       <w:lvlText w:val="%1.%2.%3.%4.%5.%6.%7"/>
       <w:lvlJc w:val="left"/>
       <w:pPr>
@@ -13158,7 +13555,6 @@
     <w:lvl w:ilvl="7">
       <w:start w:val="1"/>
       <w:numFmt w:val="decimal"/>
-      <w:pStyle w:val="Heading8"/>
       <w:lvlText w:val="%1.%2.%3.%4.%5.%6.%7.%8"/>
       <w:lvlJc w:val="left"/>
       <w:pPr>
@@ -13168,7 +13564,6 @@
     <w:lvl w:ilvl="8">
       <w:start w:val="1"/>
       <w:numFmt w:val="decimal"/>
-      <w:pStyle w:val="Heading9"/>
       <w:lvlText w:val="%1.%2.%3.%4.%5.%6.%7.%8.%9"/>
       <w:lvlJc w:val="left"/>
       <w:pPr>
@@ -13176,7 +13571,7 @@
       </w:pPr>
     </w:lvl>
   </w:abstractNum>
-  <w:abstractNum w:abstractNumId="2" w15:restartNumberingAfterBreak="0">
+  <w:abstractNum w:abstractNumId="4" w15:restartNumberingAfterBreak="0">
     <w:nsid w:val="25A1579C"/>
     <w:multiLevelType w:val="hybridMultilevel"/>
     <w:tmpl w:val="E908645C"/>
@@ -13264,7 +13659,7 @@
       </w:pPr>
     </w:lvl>
   </w:abstractNum>
-  <w:abstractNum w:abstractNumId="3" w15:restartNumberingAfterBreak="0">
+  <w:abstractNum w:abstractNumId="5" w15:restartNumberingAfterBreak="0">
     <w:nsid w:val="39EE1C29"/>
     <w:multiLevelType w:val="hybridMultilevel"/>
     <w:tmpl w:val="02909BC0"/>
@@ -13350,7 +13745,7 @@
       </w:pPr>
     </w:lvl>
   </w:abstractNum>
-  <w:abstractNum w:abstractNumId="4" w15:restartNumberingAfterBreak="0">
+  <w:abstractNum w:abstractNumId="6" w15:restartNumberingAfterBreak="0">
     <w:nsid w:val="3B061CCC"/>
     <w:multiLevelType w:val="hybridMultilevel"/>
     <w:tmpl w:val="0DC48BB0"/>
@@ -13463,7 +13858,7 @@
       </w:rPr>
     </w:lvl>
   </w:abstractNum>
-  <w:abstractNum w:abstractNumId="5" w15:restartNumberingAfterBreak="0">
+  <w:abstractNum w:abstractNumId="7" w15:restartNumberingAfterBreak="0">
     <w:nsid w:val="3DA46FDE"/>
     <w:multiLevelType w:val="hybridMultilevel"/>
     <w:tmpl w:val="D9A8BA48"/>
@@ -13576,7 +13971,7 @@
       </w:rPr>
     </w:lvl>
   </w:abstractNum>
-  <w:abstractNum w:abstractNumId="6" w15:restartNumberingAfterBreak="0">
+  <w:abstractNum w:abstractNumId="8" w15:restartNumberingAfterBreak="0">
     <w:nsid w:val="4DBA1343"/>
     <w:multiLevelType w:val="hybridMultilevel"/>
     <w:tmpl w:val="365E4156"/>
@@ -13662,7 +14057,7 @@
       </w:pPr>
     </w:lvl>
   </w:abstractNum>
-  <w:abstractNum w:abstractNumId="7" w15:restartNumberingAfterBreak="0">
+  <w:abstractNum w:abstractNumId="9" w15:restartNumberingAfterBreak="0">
     <w:nsid w:val="571755CF"/>
     <w:multiLevelType w:val="hybridMultilevel"/>
     <w:tmpl w:val="E57EB416"/>
@@ -13752,7 +14147,7 @@
       </w:pPr>
     </w:lvl>
   </w:abstractNum>
-  <w:abstractNum w:abstractNumId="8" w15:restartNumberingAfterBreak="0">
+  <w:abstractNum w:abstractNumId="10" w15:restartNumberingAfterBreak="0">
     <w:nsid w:val="5F9D435B"/>
     <w:multiLevelType w:val="hybridMultilevel"/>
     <w:tmpl w:val="56765D22"/>
@@ -13838,7 +14233,7 @@
       </w:pPr>
     </w:lvl>
   </w:abstractNum>
-  <w:abstractNum w:abstractNumId="9" w15:restartNumberingAfterBreak="0">
+  <w:abstractNum w:abstractNumId="11" w15:restartNumberingAfterBreak="0">
     <w:nsid w:val="6B7C3929"/>
     <w:multiLevelType w:val="hybridMultilevel"/>
     <w:tmpl w:val="3B3CBD72"/>
@@ -13927,7 +14322,7 @@
       </w:pPr>
     </w:lvl>
   </w:abstractNum>
-  <w:abstractNum w:abstractNumId="10" w15:restartNumberingAfterBreak="0">
+  <w:abstractNum w:abstractNumId="12" w15:restartNumberingAfterBreak="0">
     <w:nsid w:val="756D220C"/>
     <w:multiLevelType w:val="hybridMultilevel"/>
     <w:tmpl w:val="2C54E152"/>
@@ -14016,7 +14411,7 @@
       </w:pPr>
     </w:lvl>
   </w:abstractNum>
-  <w:abstractNum w:abstractNumId="11" w15:restartNumberingAfterBreak="0">
+  <w:abstractNum w:abstractNumId="13" w15:restartNumberingAfterBreak="0">
     <w:nsid w:val="77165279"/>
     <w:multiLevelType w:val="hybridMultilevel"/>
     <w:tmpl w:val="269696A6"/>
@@ -14129,40 +14524,76 @@
     </w:lvl>
   </w:abstractNum>
   <w:num w:numId="1">
+    <w:abstractNumId w:val="7"/>
+  </w:num>
+  <w:num w:numId="2">
+    <w:abstractNumId w:val="10"/>
+  </w:num>
+  <w:num w:numId="3">
+    <w:abstractNumId w:val="1"/>
+  </w:num>
+  <w:num w:numId="4">
+    <w:abstractNumId w:val="11"/>
+  </w:num>
+  <w:num w:numId="5">
+    <w:abstractNumId w:val="8"/>
+  </w:num>
+  <w:num w:numId="6">
+    <w:abstractNumId w:val="12"/>
+  </w:num>
+  <w:num w:numId="7">
+    <w:abstractNumId w:val="3"/>
+  </w:num>
+  <w:num w:numId="8">
+    <w:abstractNumId w:val="9"/>
+  </w:num>
+  <w:num w:numId="9">
+    <w:abstractNumId w:val="13"/>
+  </w:num>
+  <w:num w:numId="10">
+    <w:abstractNumId w:val="6"/>
+  </w:num>
+  <w:num w:numId="11">
+    <w:abstractNumId w:val="4"/>
+  </w:num>
+  <w:num w:numId="12">
     <w:abstractNumId w:val="5"/>
   </w:num>
-  <w:num w:numId="2">
-    <w:abstractNumId w:val="8"/>
-  </w:num>
-  <w:num w:numId="3">
+  <w:num w:numId="13">
     <w:abstractNumId w:val="0"/>
   </w:num>
-  <w:num w:numId="4">
-    <w:abstractNumId w:val="9"/>
+  <w:num w:numId="14">
+    <w:abstractNumId w:val="0"/>
+    <w:lvlOverride w:ilvl="0">
+      <w:startOverride w:val="1"/>
+    </w:lvlOverride>
+    <w:lvlOverride w:ilvl="1">
+      <w:startOverride w:val="1"/>
+    </w:lvlOverride>
+    <w:lvlOverride w:ilvl="2">
+      <w:startOverride w:val="1"/>
+    </w:lvlOverride>
+    <w:lvlOverride w:ilvl="3">
+      <w:startOverride w:val="1"/>
+    </w:lvlOverride>
+    <w:lvlOverride w:ilvl="4">
+      <w:startOverride w:val="1"/>
+    </w:lvlOverride>
+    <w:lvlOverride w:ilvl="5">
+      <w:startOverride w:val="1"/>
+    </w:lvlOverride>
+    <w:lvlOverride w:ilvl="6">
+      <w:startOverride w:val="1"/>
+    </w:lvlOverride>
+    <w:lvlOverride w:ilvl="7">
+      <w:startOverride w:val="1"/>
+    </w:lvlOverride>
+    <w:lvlOverride w:ilvl="8">
+      <w:startOverride w:val="1"/>
+    </w:lvlOverride>
   </w:num>
-  <w:num w:numId="5">
-    <w:abstractNumId w:val="6"/>
-  </w:num>
-  <w:num w:numId="6">
-    <w:abstractNumId w:val="10"/>
-  </w:num>
-  <w:num w:numId="7">
-    <w:abstractNumId w:val="1"/>
-  </w:num>
-  <w:num w:numId="8">
-    <w:abstractNumId w:val="7"/>
-  </w:num>
-  <w:num w:numId="9">
-    <w:abstractNumId w:val="11"/>
-  </w:num>
-  <w:num w:numId="10">
-    <w:abstractNumId w:val="4"/>
-  </w:num>
-  <w:num w:numId="11">
+  <w:num w:numId="15">
     <w:abstractNumId w:val="2"/>
-  </w:num>
-  <w:num w:numId="12">
-    <w:abstractNumId w:val="3"/>
   </w:num>
 </w:numbering>
 </file>
@@ -14184,7 +14615,7 @@
       </w:pPr>
     </w:pPrDefault>
   </w:docDefaults>
-  <w:latentStyles w:defLockedState="0" w:defUIPriority="99" w:defSemiHidden="0" w:defUnhideWhenUsed="0" w:defQFormat="0" w:count="375">
+  <w:latentStyles w:defLockedState="0" w:defUIPriority="99" w:defSemiHidden="0" w:defUnhideWhenUsed="0" w:defQFormat="0" w:count="374">
     <w:lsdException w:name="Normal" w:uiPriority="0" w:qFormat="1"/>
     <w:lsdException w:name="heading 1" w:uiPriority="9" w:qFormat="1"/>
     <w:lsdException w:name="heading 2" w:semiHidden="1" w:uiPriority="9" w:unhideWhenUsed="1" w:qFormat="1"/>
@@ -14559,7 +14990,6 @@
     <w:lsdException w:name="Mention" w:semiHidden="1" w:unhideWhenUsed="1"/>
     <w:lsdException w:name="Smart Hyperlink" w:semiHidden="1" w:unhideWhenUsed="1"/>
     <w:lsdException w:name="Hashtag" w:semiHidden="1" w:unhideWhenUsed="1"/>
-    <w:lsdException w:name="Unresolved Mention" w:semiHidden="1" w:unhideWhenUsed="1"/>
   </w:latentStyles>
   <w:style w:type="paragraph" w:default="1" w:styleId="Normal">
     <w:name w:val="Normal"/>
@@ -14577,7 +15007,7 @@
       <w:keepNext/>
       <w:keepLines/>
       <w:numPr>
-        <w:numId w:val="7"/>
+        <w:numId w:val="13"/>
       </w:numPr>
       <w:spacing w:before="240" w:after="0"/>
       <w:outlineLvl w:val="0"/>
@@ -14603,7 +15033,7 @@
       <w:keepLines/>
       <w:numPr>
         <w:ilvl w:val="1"/>
-        <w:numId w:val="7"/>
+        <w:numId w:val="13"/>
       </w:numPr>
       <w:spacing w:before="40" w:after="0"/>
       <w:outlineLvl w:val="1"/>
@@ -14629,7 +15059,7 @@
       <w:keepLines/>
       <w:numPr>
         <w:ilvl w:val="2"/>
-        <w:numId w:val="7"/>
+        <w:numId w:val="13"/>
       </w:numPr>
       <w:spacing w:before="40" w:after="0"/>
       <w:outlineLvl w:val="2"/>
@@ -14655,7 +15085,7 @@
       <w:keepLines/>
       <w:numPr>
         <w:ilvl w:val="3"/>
-        <w:numId w:val="7"/>
+        <w:numId w:val="13"/>
       </w:numPr>
       <w:spacing w:before="40" w:after="0"/>
       <w:outlineLvl w:val="3"/>
@@ -14681,7 +15111,7 @@
       <w:keepLines/>
       <w:numPr>
         <w:ilvl w:val="4"/>
-        <w:numId w:val="7"/>
+        <w:numId w:val="13"/>
       </w:numPr>
       <w:spacing w:before="40" w:after="0"/>
       <w:outlineLvl w:val="4"/>
@@ -14706,7 +15136,7 @@
       <w:keepLines/>
       <w:numPr>
         <w:ilvl w:val="5"/>
-        <w:numId w:val="7"/>
+        <w:numId w:val="13"/>
       </w:numPr>
       <w:spacing w:before="40" w:after="0"/>
       <w:outlineLvl w:val="5"/>
@@ -14731,7 +15161,7 @@
       <w:keepLines/>
       <w:numPr>
         <w:ilvl w:val="6"/>
-        <w:numId w:val="7"/>
+        <w:numId w:val="13"/>
       </w:numPr>
       <w:spacing w:before="40" w:after="0"/>
       <w:outlineLvl w:val="6"/>
@@ -14758,7 +15188,7 @@
       <w:keepLines/>
       <w:numPr>
         <w:ilvl w:val="7"/>
-        <w:numId w:val="7"/>
+        <w:numId w:val="13"/>
       </w:numPr>
       <w:spacing w:before="40" w:after="0"/>
       <w:outlineLvl w:val="7"/>
@@ -14785,7 +15215,7 @@
       <w:keepLines/>
       <w:numPr>
         <w:ilvl w:val="8"/>
-        <w:numId w:val="7"/>
+        <w:numId w:val="13"/>
       </w:numPr>
       <w:spacing w:before="40" w:after="0"/>
       <w:outlineLvl w:val="8"/>
@@ -15835,7 +16265,7 @@
 </file>
 
 <file path=customXml/itemProps1.xml><?xml version="1.0" encoding="utf-8"?>
-<ds:datastoreItem xmlns:ds="http://schemas.openxmlformats.org/officeDocument/2006/customXml" ds:itemID="{0F536F79-1BA0-42E4-BCCC-B13D23705F1D}">
+<ds:datastoreItem xmlns:ds="http://schemas.openxmlformats.org/officeDocument/2006/customXml" ds:itemID="{730D7281-3267-4D38-99B1-4A6EA1724C84}">
   <ds:schemaRefs>
     <ds:schemaRef ds:uri="http://schemas.openxmlformats.org/officeDocument/2006/bibliography"/>
   </ds:schemaRefs>

</xml_diff>